<commit_message>
Adjusted starting page for application. Updated Scrum paperwork for submission.
</commit_message>
<xml_diff>
--- a/Planning and Design/CST-247-RS-NAP-ProjectStatusDesignReport.docx
+++ b/Planning and Design/CST-247-RS-NAP-ProjectStatusDesignReport.docx
@@ -107,7 +107,21 @@
                 <w:i/>
                 <w:color w:val="365F91" w:themeColor="accent1" w:themeShade="BF"/>
               </w:rPr>
-              <w:t>Milestone 1: Initial Scrum P</w:t>
+              <w:t>Milestone 2</w:t>
+            </w:r>
+            <w:r>
+              <w:rPr>
+                <w:i/>
+                <w:color w:val="365F91" w:themeColor="accent1" w:themeShade="BF"/>
+              </w:rPr>
+              <w:t xml:space="preserve">: </w:t>
+            </w:r>
+            <w:r>
+              <w:rPr>
+                <w:i/>
+                <w:color w:val="365F91" w:themeColor="accent1" w:themeShade="BF"/>
+              </w:rPr>
+              <w:t>Scrum Planning</w:t>
             </w:r>
           </w:p>
         </w:tc>
@@ -147,7 +161,23 @@
                 <w:i/>
                 <w:color w:val="365F91" w:themeColor="accent1" w:themeShade="BF"/>
               </w:rPr>
-              <w:t>8/10/2020</w:t>
+              <w:t>8/1</w:t>
+            </w:r>
+            <w:r>
+              <w:rPr>
+                <w:i/>
+                <w:color w:val="365F91" w:themeColor="accent1" w:themeShade="BF"/>
+              </w:rPr>
+              <w:t>5</w:t>
+            </w:r>
+            <w:bookmarkStart w:id="0" w:name="_GoBack"/>
+            <w:bookmarkEnd w:id="0"/>
+            <w:r>
+              <w:rPr>
+                <w:i/>
+                <w:color w:val="365F91" w:themeColor="accent1" w:themeShade="BF"/>
+              </w:rPr>
+              <w:t>/2020</w:t>
             </w:r>
           </w:p>
         </w:tc>
@@ -188,7 +218,14 @@
                 <w:i/>
                 <w:color w:val="365F91" w:themeColor="accent1" w:themeShade="BF"/>
               </w:rPr>
-              <w:t>1.0</w:t>
+              <w:t>2</w:t>
+            </w:r>
+            <w:r>
+              <w:rPr>
+                <w:i/>
+                <w:color w:val="365F91" w:themeColor="accent1" w:themeShade="BF"/>
+              </w:rPr>
+              <w:t>.0</w:t>
             </w:r>
           </w:p>
         </w:tc>
@@ -525,7 +562,7 @@
                     <w:rPr>
                       <w:i/>
                     </w:rPr>
-                    <w:t>0</w:t>
+                    <w:t>2</w:t>
                   </w:r>
                 </w:p>
               </w:tc>
@@ -543,7 +580,7 @@
                     <w:rPr>
                       <w:i/>
                     </w:rPr>
-                    <w:t>2</w:t>
+                    <w:t>0</w:t>
                   </w:r>
                 </w:p>
               </w:tc>
@@ -599,7 +636,7 @@
                     <w:rPr>
                       <w:i/>
                     </w:rPr>
-                    <w:t>0</w:t>
+                    <w:t>2</w:t>
                   </w:r>
                 </w:p>
               </w:tc>
@@ -617,7 +654,7 @@
                     <w:rPr>
                       <w:i/>
                     </w:rPr>
-                    <w:t>2</w:t>
+                    <w:t>0</w:t>
                   </w:r>
                 </w:p>
               </w:tc>
@@ -673,7 +710,7 @@
                     <w:rPr>
                       <w:i/>
                     </w:rPr>
-                    <w:t>0</w:t>
+                    <w:t>3</w:t>
                   </w:r>
                 </w:p>
               </w:tc>
@@ -691,7 +728,7 @@
                     <w:rPr>
                       <w:i/>
                     </w:rPr>
-                    <w:t>3</w:t>
+                    <w:t>0</w:t>
                   </w:r>
                 </w:p>
               </w:tc>
@@ -747,7 +784,7 @@
                     <w:rPr>
                       <w:i/>
                     </w:rPr>
-                    <w:t>0</w:t>
+                    <w:t>3</w:t>
                   </w:r>
                 </w:p>
               </w:tc>
@@ -765,7 +802,7 @@
                     <w:rPr>
                       <w:i/>
                     </w:rPr>
-                    <w:t>3</w:t>
+                    <w:t>0</w:t>
                   </w:r>
                 </w:p>
               </w:tc>
@@ -821,7 +858,7 @@
                     <w:rPr>
                       <w:i/>
                     </w:rPr>
-                    <w:t>0</w:t>
+                    <w:t>3</w:t>
                   </w:r>
                 </w:p>
               </w:tc>
@@ -839,7 +876,7 @@
                     <w:rPr>
                       <w:i/>
                     </w:rPr>
-                    <w:t>4</w:t>
+                    <w:t>0</w:t>
                   </w:r>
                 </w:p>
               </w:tc>
@@ -1288,7 +1325,7 @@
                 <w:rPr>
                   <w:rStyle w:val="Hyperlink"/>
                 </w:rPr>
-                <w:t>https://github.com/cmdeao/CST-247---CLC-Project</w:t>
+                <w:t>https://github.com/cmdeao/CLC---CST-247/tree/Milestone2-Login-And-Registration-Submission</w:t>
               </w:r>
             </w:hyperlink>
           </w:p>
@@ -1495,27 +1532,7 @@
           <w:sz w:val="28"/>
           <w:szCs w:val="28"/>
         </w:rPr>
-        <w:t xml:space="preserve">Agile Scrum Burn </w:t>
-      </w:r>
-      <w:proofErr w:type="gramStart"/>
-      <w:r>
-        <w:rPr>
-          <w:b/>
-          <w:color w:val="000000" w:themeColor="text1"/>
-          <w:sz w:val="28"/>
-          <w:szCs w:val="28"/>
-        </w:rPr>
-        <w:t>Down</w:t>
-      </w:r>
-      <w:proofErr w:type="gramEnd"/>
-      <w:r>
-        <w:rPr>
-          <w:b/>
-          <w:color w:val="000000" w:themeColor="text1"/>
-          <w:sz w:val="28"/>
-          <w:szCs w:val="28"/>
-        </w:rPr>
-        <w:t xml:space="preserve"> Chart</w:t>
+        <w:t>Agile Scrum Burn Down Chart</w:t>
       </w:r>
       <w:r>
         <w:rPr>
@@ -1670,41 +1687,7 @@
                 <w:sz w:val="36"/>
                 <w:szCs w:val="36"/>
               </w:rPr>
-              <w:t>Team came together to communicate project requirements.</w:t>
-            </w:r>
-          </w:p>
-        </w:tc>
-      </w:tr>
-      <w:tr>
-        <w:tc>
-          <w:tcPr>
-            <w:tcW w:w="13945" w:type="dxa"/>
-          </w:tcPr>
-          <w:p>
-            <w:pPr>
-              <w:rPr>
-                <w:b/>
-                <w:sz w:val="36"/>
-                <w:szCs w:val="36"/>
-              </w:rPr>
-            </w:pPr>
-            <w:proofErr w:type="spellStart"/>
-            <w:r>
-              <w:rPr>
-                <w:b/>
-                <w:sz w:val="36"/>
-                <w:szCs w:val="36"/>
-              </w:rPr>
-              <w:t>Github</w:t>
-            </w:r>
-            <w:proofErr w:type="spellEnd"/>
-            <w:r>
-              <w:rPr>
-                <w:b/>
-                <w:sz w:val="36"/>
-                <w:szCs w:val="36"/>
-              </w:rPr>
-              <w:t xml:space="preserve"> repository established.</w:t>
+              <w:t>Communication was much stronger and more frequent.</w:t>
             </w:r>
           </w:p>
         </w:tc>
@@ -1728,8 +1711,24 @@
                 <w:sz w:val="36"/>
                 <w:szCs w:val="36"/>
               </w:rPr>
-              <w:t>Working project template created.</w:t>
+              <w:t>Code came together in a timely manner for peer review.</w:t>
             </w:r>
+          </w:p>
+        </w:tc>
+      </w:tr>
+      <w:tr>
+        <w:tc>
+          <w:tcPr>
+            <w:tcW w:w="13945" w:type="dxa"/>
+          </w:tcPr>
+          <w:p>
+            <w:pPr>
+              <w:rPr>
+                <w:b/>
+                <w:sz w:val="36"/>
+                <w:szCs w:val="36"/>
+              </w:rPr>
+            </w:pPr>
           </w:p>
         </w:tc>
       </w:tr>
@@ -1781,9 +1780,9 @@
         <w:tblLook w:val="04A0" w:firstRow="1" w:lastRow="0" w:firstColumn="1" w:lastColumn="0" w:noHBand="0" w:noVBand="1"/>
       </w:tblPr>
       <w:tblGrid>
-        <w:gridCol w:w="5107"/>
-        <w:gridCol w:w="6169"/>
-        <w:gridCol w:w="1674"/>
+        <w:gridCol w:w="5066"/>
+        <w:gridCol w:w="6205"/>
+        <w:gridCol w:w="1679"/>
       </w:tblGrid>
       <w:tr>
         <w:tc>
@@ -1872,7 +1871,7 @@
                 <w:sz w:val="36"/>
                 <w:szCs w:val="36"/>
               </w:rPr>
-              <w:t>Communication started slow.</w:t>
+              <w:t>Repository was missing a file.</w:t>
             </w:r>
           </w:p>
         </w:tc>
@@ -1894,7 +1893,25 @@
                 <w:sz w:val="36"/>
                 <w:szCs w:val="36"/>
               </w:rPr>
-              <w:t>Communicate sooner in the next week.</w:t>
+              <w:t>Create new repository with appropriate .</w:t>
+            </w:r>
+            <w:proofErr w:type="spellStart"/>
+            <w:r>
+              <w:rPr>
+                <w:b/>
+                <w:sz w:val="36"/>
+                <w:szCs w:val="36"/>
+              </w:rPr>
+              <w:t>gitignore</w:t>
+            </w:r>
+            <w:proofErr w:type="spellEnd"/>
+            <w:r>
+              <w:rPr>
+                <w:b/>
+                <w:sz w:val="36"/>
+                <w:szCs w:val="36"/>
+              </w:rPr>
+              <w:t xml:space="preserve"> file included.</w:t>
             </w:r>
           </w:p>
         </w:tc>
@@ -1916,7 +1933,15 @@
                 <w:sz w:val="36"/>
                 <w:szCs w:val="36"/>
               </w:rPr>
-              <w:t>8/10/20</w:t>
+              <w:t>8/16</w:t>
+            </w:r>
+            <w:r>
+              <w:rPr>
+                <w:b/>
+                <w:sz w:val="36"/>
+                <w:szCs w:val="36"/>
+              </w:rPr>
+              <w:t>/20</w:t>
             </w:r>
           </w:p>
         </w:tc>
@@ -1934,8 +1959,6 @@
                 <w:szCs w:val="36"/>
               </w:rPr>
             </w:pPr>
-            <w:bookmarkStart w:id="0" w:name="_GoBack"/>
-            <w:bookmarkEnd w:id="0"/>
           </w:p>
         </w:tc>
         <w:tc>
@@ -2078,350 +2101,1055 @@
     <w:p>
       <w:pPr>
         <w:rPr>
+          <w:b/>
+          <w:color w:val="000000" w:themeColor="text1"/>
+          <w:sz w:val="28"/>
+          <w:szCs w:val="28"/>
+        </w:rPr>
+      </w:pPr>
+      <w:r>
+        <w:rPr>
           <w:i/>
           <w:color w:val="365F91" w:themeColor="accent1" w:themeShade="BF"/>
         </w:rPr>
-      </w:pPr>
+        <w:t>Download and u</w:t>
+      </w:r>
       <w:r>
         <w:rPr>
           <w:i/>
           <w:color w:val="365F91" w:themeColor="accent1" w:themeShade="BF"/>
         </w:rPr>
-        <w:t xml:space="preserve">Step by step instructions for setting up your database, configuring, and deploying/installing your application. This section should also include detailed instructions for what configuration files are required by your application, what configuration settings need to be adjusted for various runtime (development or production) environments, and where the files need to be deployed to. This section should also contain detailed instructions for how to clone your application source code from </w:t>
-      </w:r>
-      <w:proofErr w:type="spellStart"/>
+        <w:t xml:space="preserve">nzip </w:t>
+      </w:r>
       <w:r>
         <w:rPr>
           <w:i/>
           <w:color w:val="365F91" w:themeColor="accent1" w:themeShade="BF"/>
         </w:rPr>
-        <w:t>BitBucket</w:t>
-      </w:r>
-      <w:proofErr w:type="spellEnd"/>
+        <w:t>p</w:t>
+      </w:r>
       <w:r>
         <w:rPr>
           <w:i/>
           <w:color w:val="365F91" w:themeColor="accent1" w:themeShade="BF"/>
         </w:rPr>
-        <w:t xml:space="preserve"> and deploy the application to an externally hosted site.</w:t>
-      </w:r>
-    </w:p>
-    <w:p>
-      <w:pPr>
+        <w:t xml:space="preserve">roject </w:t>
+      </w:r>
+      <w:r>
         <w:rPr>
           <w:i/>
           <w:color w:val="365F91" w:themeColor="accent1" w:themeShade="BF"/>
         </w:rPr>
-      </w:pPr>
-    </w:p>
-    <w:p>
-      <w:pPr>
-        <w:rPr>
-          <w:b/>
-          <w:color w:val="000000" w:themeColor="text1"/>
-          <w:sz w:val="28"/>
-          <w:szCs w:val="28"/>
-        </w:rPr>
-      </w:pPr>
-      <w:r>
-        <w:rPr>
-          <w:b/>
-          <w:color w:val="000000" w:themeColor="text1"/>
-          <w:sz w:val="28"/>
-          <w:szCs w:val="28"/>
-        </w:rPr>
-        <w:t>General Technical Approach</w:t>
-      </w:r>
-      <w:r>
-        <w:rPr>
-          <w:b/>
-          <w:color w:val="000000" w:themeColor="text1"/>
-          <w:sz w:val="28"/>
-          <w:szCs w:val="28"/>
-        </w:rPr>
-        <w:t>:</w:t>
-      </w:r>
-    </w:p>
-    <w:p>
-      <w:pPr>
+        <w:t>f</w:t>
+      </w:r>
+      <w:r>
         <w:rPr>
           <w:i/>
           <w:color w:val="365F91" w:themeColor="accent1" w:themeShade="BF"/>
         </w:rPr>
-      </w:pPr>
-      <w:r>
+        <w:t xml:space="preserve">older. </w:t>
+      </w:r>
+    </w:p>
+    <w:p>
+      <w:pPr>
         <w:rPr>
           <w:i/>
           <w:color w:val="365F91" w:themeColor="accent1" w:themeShade="BF"/>
         </w:rPr>
-        <w:t>You should, in words, describe your approach and design here. You should a</w:t>
-      </w:r>
+      </w:pPr>
       <w:r>
         <w:rPr>
           <w:i/>
           <w:color w:val="365F91" w:themeColor="accent1" w:themeShade="BF"/>
         </w:rPr>
-        <w:t xml:space="preserve">lso summarize any meeting notes, brainstorming sessions, </w:t>
+        <w:t>To view in Visual Studio 2019</w:t>
       </w:r>
       <w:r>
         <w:rPr>
           <w:i/>
           <w:color w:val="365F91" w:themeColor="accent1" w:themeShade="BF"/>
         </w:rPr>
-        <w:t>etc. that you want to retain thru the design of your project.</w:t>
-      </w:r>
-      <w:r>
+        <w:t xml:space="preserve">: File -&gt; Open -&gt; Project/Solution -&gt; Minesweeper Web Application (Minesweeper Web Application/Minesweeper Web Application.sln) -&gt; Open. </w:t>
+      </w:r>
+    </w:p>
+    <w:p>
+      <w:pPr>
+        <w:rPr>
+          <w:b/>
+          <w:color w:val="000000" w:themeColor="text1"/>
+          <w:sz w:val="28"/>
+          <w:szCs w:val="28"/>
+        </w:rPr>
+      </w:pPr>
+      <w:r>
+        <w:rPr>
+          <w:b/>
+          <w:color w:val="000000" w:themeColor="text1"/>
+          <w:sz w:val="28"/>
+          <w:szCs w:val="28"/>
+        </w:rPr>
+        <w:t>General Technical Approach</w:t>
+      </w:r>
+      <w:r>
+        <w:rPr>
+          <w:b/>
+          <w:color w:val="000000" w:themeColor="text1"/>
+          <w:sz w:val="28"/>
+          <w:szCs w:val="28"/>
+        </w:rPr>
+        <w:t>:</w:t>
+      </w:r>
+    </w:p>
+    <w:p>
+      <w:pPr>
         <w:rPr>
           <w:i/>
           <w:color w:val="365F91" w:themeColor="accent1" w:themeShade="BF"/>
         </w:rPr>
-        <w:t xml:space="preserve"> </w:t>
-      </w:r>
-    </w:p>
-    <w:p>
-      <w:pPr>
-        <w:rPr>
-          <w:b/>
-          <w:color w:val="000000" w:themeColor="text1"/>
-          <w:sz w:val="28"/>
-          <w:szCs w:val="28"/>
-        </w:rPr>
-      </w:pPr>
-    </w:p>
-    <w:p>
-      <w:pPr>
-        <w:rPr>
-          <w:b/>
-          <w:color w:val="000000" w:themeColor="text1"/>
-          <w:sz w:val="28"/>
-          <w:szCs w:val="28"/>
-        </w:rPr>
-      </w:pPr>
-      <w:r>
-        <w:rPr>
-          <w:b/>
-          <w:color w:val="000000" w:themeColor="text1"/>
-          <w:sz w:val="28"/>
-          <w:szCs w:val="28"/>
-        </w:rPr>
-        <w:t>Key Technical Design Decisions</w:t>
-      </w:r>
-      <w:r>
-        <w:rPr>
-          <w:b/>
-          <w:color w:val="000000" w:themeColor="text1"/>
-          <w:sz w:val="28"/>
-          <w:szCs w:val="28"/>
-        </w:rPr>
-        <w:t>:</w:t>
-      </w:r>
-    </w:p>
-    <w:p>
-      <w:pPr>
+      </w:pPr>
+      <w:r>
         <w:rPr>
           <w:i/>
           <w:color w:val="365F91" w:themeColor="accent1" w:themeShade="BF"/>
         </w:rPr>
-      </w:pPr>
+        <w:t>As a team we’ll be porting a previous version of Minesweeper, developed in CST-227, into an ASP.NET MVC format.</w:t>
+      </w:r>
       <w:r>
         <w:rPr>
           <w:i/>
           <w:color w:val="365F91" w:themeColor="accent1" w:themeShade="BF"/>
         </w:rPr>
-        <w:t>Any final technical design decisions, such as framework decisions</w:t>
+        <w:t xml:space="preserve"> We’ll be utilizing the code developed by Camero</w:t>
       </w:r>
       <w:r>
         <w:rPr>
           <w:i/>
           <w:color w:val="365F91" w:themeColor="accent1" w:themeShade="BF"/>
         </w:rPr>
-        <w:t>,</w:t>
+        <w:t>n Deao as a basis for gameplay, t</w:t>
       </w:r>
       <w:r>
         <w:rPr>
           <w:i/>
           <w:color w:val="365F91" w:themeColor="accent1" w:themeShade="BF"/>
         </w:rPr>
-        <w:t xml:space="preserve"> etc., should be documented here. This should list the technology/framework, its purpose in the design, and why it was chosen. </w:t>
-      </w:r>
-    </w:p>
-    <w:p>
-      <w:pPr>
+        <w:t>he web application</w:t>
+      </w:r>
+      <w:r>
         <w:rPr>
           <w:i/>
           <w:color w:val="365F91" w:themeColor="accent1" w:themeShade="BF"/>
         </w:rPr>
-      </w:pPr>
-    </w:p>
-    <w:p>
-      <w:pPr>
-        <w:rPr>
-          <w:b/>
-          <w:color w:val="000000" w:themeColor="text1"/>
-          <w:sz w:val="28"/>
-          <w:szCs w:val="28"/>
-        </w:rPr>
-      </w:pPr>
-      <w:r>
-        <w:rPr>
-          <w:b/>
-          <w:color w:val="000000" w:themeColor="text1"/>
-          <w:sz w:val="28"/>
-          <w:szCs w:val="28"/>
-        </w:rPr>
-        <w:t>ER Diagram</w:t>
-      </w:r>
-      <w:r>
-        <w:rPr>
-          <w:b/>
-          <w:color w:val="000000" w:themeColor="text1"/>
-          <w:sz w:val="28"/>
-          <w:szCs w:val="28"/>
-        </w:rPr>
-        <w:t>:</w:t>
-      </w:r>
-    </w:p>
-    <w:p>
-      <w:pPr>
+        <w:t xml:space="preserve"> will be built</w:t>
+      </w:r>
+      <w:r>
         <w:rPr>
           <w:i/>
           <w:color w:val="365F91" w:themeColor="accent1" w:themeShade="BF"/>
         </w:rPr>
-      </w:pPr>
+        <w:t xml:space="preserve"> through a .NET N-Layer</w:t>
+      </w:r>
       <w:r>
         <w:rPr>
           <w:i/>
           <w:color w:val="365F91" w:themeColor="accent1" w:themeShade="BF"/>
         </w:rPr>
-        <w:t xml:space="preserve">Image file of your ER database diagram. </w:t>
-      </w:r>
-    </w:p>
-    <w:p>
-      <w:pPr>
+        <w:t>,</w:t>
+      </w:r>
+      <w:r>
         <w:rPr>
           <w:i/>
           <w:color w:val="365F91" w:themeColor="accent1" w:themeShade="BF"/>
         </w:rPr>
-      </w:pPr>
-    </w:p>
-    <w:p>
-      <w:pPr>
-        <w:rPr>
-          <w:b/>
-          <w:color w:val="000000" w:themeColor="text1"/>
-          <w:sz w:val="28"/>
-          <w:szCs w:val="28"/>
-        </w:rPr>
-      </w:pPr>
-      <w:r>
-        <w:rPr>
-          <w:b/>
-          <w:color w:val="000000" w:themeColor="text1"/>
-          <w:sz w:val="28"/>
-          <w:szCs w:val="28"/>
-        </w:rPr>
-        <w:t>DDL Scripts</w:t>
-      </w:r>
-      <w:r>
-        <w:rPr>
-          <w:b/>
-          <w:color w:val="000000" w:themeColor="text1"/>
-          <w:sz w:val="28"/>
-          <w:szCs w:val="28"/>
-        </w:rPr>
-        <w:t>:</w:t>
-      </w:r>
-    </w:p>
-    <w:p>
-      <w:pPr>
+        <w:t xml:space="preserve"> </w:t>
+      </w:r>
+      <w:r>
         <w:rPr>
           <w:i/>
           <w:color w:val="365F91" w:themeColor="accent1" w:themeShade="BF"/>
         </w:rPr>
-      </w:pPr>
-      <w:r>
+        <w:t>and the entire project will be built within Visual Studio 2019.</w:t>
+      </w:r>
+    </w:p>
+    <w:p>
+      <w:pPr>
         <w:rPr>
           <w:i/>
           <w:color w:val="365F91" w:themeColor="accent1" w:themeShade="BF"/>
         </w:rPr>
-        <w:lastRenderedPageBreak/>
-        <w:t xml:space="preserve">This should contain a link to </w:t>
-      </w:r>
-      <w:proofErr w:type="spellStart"/>
-      <w:r>
+      </w:pPr>
+      <w:r>
+        <w:rPr>
+          <w:b/>
+          <w:color w:val="000000" w:themeColor="text1"/>
+          <w:sz w:val="28"/>
+          <w:szCs w:val="28"/>
+        </w:rPr>
+        <w:t>Key Technical Design Decisions</w:t>
+      </w:r>
+      <w:r>
+        <w:rPr>
+          <w:b/>
+          <w:color w:val="000000" w:themeColor="text1"/>
+          <w:sz w:val="28"/>
+          <w:szCs w:val="28"/>
+        </w:rPr>
+        <w:t>:</w:t>
+      </w:r>
+    </w:p>
+    <w:p>
+      <w:pPr>
         <w:rPr>
           <w:i/>
           <w:color w:val="365F91" w:themeColor="accent1" w:themeShade="BF"/>
         </w:rPr>
-        <w:t>BitBucket</w:t>
-      </w:r>
-      <w:proofErr w:type="spellEnd"/>
+      </w:pPr>
       <w:r>
         <w:rPr>
           <w:i/>
           <w:color w:val="365F91" w:themeColor="accent1" w:themeShade="BF"/>
         </w:rPr>
-        <w:t xml:space="preserve"> where the DDL script can be downloaded from. </w:t>
-      </w:r>
-    </w:p>
-    <w:p>
-      <w:pPr>
+        <w:t xml:space="preserve">Within the project, views will be built utilizing the Razor Syntax engine, </w:t>
+      </w:r>
+      <w:r>
         <w:rPr>
           <w:i/>
           <w:color w:val="365F91" w:themeColor="accent1" w:themeShade="BF"/>
         </w:rPr>
-      </w:pPr>
-    </w:p>
-    <w:p>
-      <w:pPr>
-        <w:rPr>
-          <w:b/>
-          <w:color w:val="000000" w:themeColor="text1"/>
-          <w:sz w:val="28"/>
-          <w:szCs w:val="28"/>
-        </w:rPr>
-      </w:pPr>
-      <w:r>
-        <w:rPr>
-          <w:b/>
-          <w:color w:val="000000" w:themeColor="text1"/>
-          <w:sz w:val="28"/>
-          <w:szCs w:val="28"/>
-        </w:rPr>
-        <w:t>Sitemap Diagram</w:t>
-      </w:r>
-      <w:r>
-        <w:rPr>
-          <w:b/>
-          <w:color w:val="000000" w:themeColor="text1"/>
-          <w:sz w:val="28"/>
-          <w:szCs w:val="28"/>
-        </w:rPr>
-        <w:t>:</w:t>
-      </w:r>
-    </w:p>
-    <w:p>
-      <w:pPr>
+        <w:t>the SQL database will be established on each machine and initialized with SQL scripts, and the application framework will revolve leverage MVC 5. Alongside the project frameworks the team will utilize an established GitHub repository and Sourcetree for source control. Razor Syntax was chosen by the group in order to reduce required syntax for views, personal SQL database initialized with SQL scripts was chosen for convenience amongst the group members, and MVC 5 for the separation of concerns within the project.</w:t>
+      </w:r>
+      <w:r>
         <w:rPr>
           <w:i/>
           <w:color w:val="365F91" w:themeColor="accent1" w:themeShade="BF"/>
         </w:rPr>
-      </w:pPr>
-      <w:r>
+        <w:t xml:space="preserve"> GitHub and Sourcetree were chosen so the team could perform their work on separate branches, maintain a working copy of the project in a ‘master’ branch, and perform pull requests for peer reviews of code before merging into the ‘master’ branch.</w:t>
+      </w:r>
+    </w:p>
+    <w:p>
+      <w:pPr>
+        <w:rPr>
+          <w:b/>
+          <w:color w:val="000000" w:themeColor="text1"/>
+          <w:sz w:val="28"/>
+          <w:szCs w:val="28"/>
+        </w:rPr>
+      </w:pPr>
+    </w:p>
+    <w:p>
+      <w:pPr>
+        <w:rPr>
+          <w:b/>
+          <w:color w:val="000000" w:themeColor="text1"/>
+          <w:sz w:val="28"/>
+          <w:szCs w:val="28"/>
+        </w:rPr>
+      </w:pPr>
+    </w:p>
+    <w:p>
+      <w:pPr>
+        <w:rPr>
+          <w:b/>
+          <w:color w:val="000000" w:themeColor="text1"/>
+          <w:sz w:val="28"/>
+          <w:szCs w:val="28"/>
+        </w:rPr>
+      </w:pPr>
+    </w:p>
+    <w:p>
+      <w:pPr>
+        <w:rPr>
+          <w:b/>
+          <w:color w:val="000000" w:themeColor="text1"/>
+          <w:sz w:val="28"/>
+          <w:szCs w:val="28"/>
+        </w:rPr>
+      </w:pPr>
+    </w:p>
+    <w:p>
+      <w:pPr>
+        <w:rPr>
+          <w:b/>
+          <w:color w:val="000000" w:themeColor="text1"/>
+          <w:sz w:val="28"/>
+          <w:szCs w:val="28"/>
+        </w:rPr>
+      </w:pPr>
+      <w:r>
+        <w:rPr>
+          <w:b/>
+          <w:color w:val="000000" w:themeColor="text1"/>
+          <w:sz w:val="28"/>
+          <w:szCs w:val="28"/>
+        </w:rPr>
+        <w:lastRenderedPageBreak/>
+        <w:t>ER Diagram</w:t>
+      </w:r>
+      <w:r>
+        <w:rPr>
+          <w:b/>
+          <w:color w:val="000000" w:themeColor="text1"/>
+          <w:sz w:val="28"/>
+          <w:szCs w:val="28"/>
+        </w:rPr>
+        <w:t>:</w:t>
+      </w:r>
+    </w:p>
+    <w:p>
+      <w:pPr>
+        <w:jc w:val="center"/>
         <w:rPr>
           <w:i/>
           <w:color w:val="365F91" w:themeColor="accent1" w:themeShade="BF"/>
         </w:rPr>
-        <w:t xml:space="preserve">Image file of your Sitemap diagram. </w:t>
-      </w:r>
-    </w:p>
-    <w:p>
-      <w:pPr>
+      </w:pPr>
+      <w:r>
+        <w:rPr>
+          <w:i/>
+          <w:noProof/>
+          <w:color w:val="365F91" w:themeColor="accent1" w:themeShade="BF"/>
+        </w:rPr>
+        <w:drawing>
+          <wp:inline distT="0" distB="0" distL="0" distR="0" wp14:anchorId="379E2BCA" wp14:editId="413DC4CF">
+            <wp:extent cx="6105525" cy="3343275"/>
+            <wp:effectExtent l="0" t="0" r="9525" b="9525"/>
+            <wp:docPr id="6" name="Picture 6"/>
+            <wp:cNvGraphicFramePr>
+              <a:graphicFrameLocks xmlns:a="http://schemas.openxmlformats.org/drawingml/2006/main" noChangeAspect="1"/>
+            </wp:cNvGraphicFramePr>
+            <a:graphic xmlns:a="http://schemas.openxmlformats.org/drawingml/2006/main">
+              <a:graphicData uri="http://schemas.openxmlformats.org/drawingml/2006/picture">
+                <pic:pic xmlns:pic="http://schemas.openxmlformats.org/drawingml/2006/picture">
+                  <pic:nvPicPr>
+                    <pic:cNvPr id="6" name="ERM.png"/>
+                    <pic:cNvPicPr/>
+                  </pic:nvPicPr>
+                  <pic:blipFill>
+                    <a:blip r:embed="rId14">
+                      <a:extLst>
+                        <a:ext uri="{28A0092B-C50C-407E-A947-70E740481C1C}">
+                          <a14:useLocalDpi xmlns:a14="http://schemas.microsoft.com/office/drawing/2010/main" val="0"/>
+                        </a:ext>
+                      </a:extLst>
+                    </a:blip>
+                    <a:stretch>
+                      <a:fillRect/>
+                    </a:stretch>
+                  </pic:blipFill>
+                  <pic:spPr>
+                    <a:xfrm>
+                      <a:off x="0" y="0"/>
+                      <a:ext cx="6105525" cy="3343275"/>
+                    </a:xfrm>
+                    <a:prstGeom prst="rect">
+                      <a:avLst/>
+                    </a:prstGeom>
+                  </pic:spPr>
+                </pic:pic>
+              </a:graphicData>
+            </a:graphic>
+          </wp:inline>
+        </w:drawing>
+      </w:r>
+    </w:p>
+    <w:p>
+      <w:pPr>
+        <w:rPr>
+          <w:b/>
+          <w:color w:val="000000" w:themeColor="text1"/>
+          <w:sz w:val="28"/>
+          <w:szCs w:val="28"/>
+        </w:rPr>
+      </w:pPr>
+    </w:p>
+    <w:p>
+      <w:pPr>
+        <w:rPr>
+          <w:b/>
+          <w:color w:val="000000" w:themeColor="text1"/>
+          <w:sz w:val="28"/>
+          <w:szCs w:val="28"/>
+        </w:rPr>
+      </w:pPr>
+    </w:p>
+    <w:p>
+      <w:pPr>
+        <w:rPr>
+          <w:b/>
+          <w:color w:val="000000" w:themeColor="text1"/>
+          <w:sz w:val="28"/>
+          <w:szCs w:val="28"/>
+        </w:rPr>
+      </w:pPr>
+    </w:p>
+    <w:p>
+      <w:pPr>
+        <w:rPr>
+          <w:b/>
+          <w:color w:val="000000" w:themeColor="text1"/>
+          <w:sz w:val="28"/>
+          <w:szCs w:val="28"/>
+        </w:rPr>
+      </w:pPr>
+    </w:p>
+    <w:p>
+      <w:pPr>
+        <w:rPr>
+          <w:b/>
+          <w:color w:val="000000" w:themeColor="text1"/>
+          <w:sz w:val="28"/>
+          <w:szCs w:val="28"/>
+        </w:rPr>
+      </w:pPr>
+    </w:p>
+    <w:p>
+      <w:pPr>
+        <w:rPr>
+          <w:b/>
+          <w:color w:val="000000" w:themeColor="text1"/>
+          <w:sz w:val="28"/>
+          <w:szCs w:val="28"/>
+        </w:rPr>
+      </w:pPr>
+    </w:p>
+    <w:p>
+      <w:pPr>
+        <w:rPr>
+          <w:b/>
+          <w:color w:val="000000" w:themeColor="text1"/>
+          <w:sz w:val="28"/>
+          <w:szCs w:val="28"/>
+        </w:rPr>
+      </w:pPr>
+      <w:r>
+        <w:rPr>
+          <w:b/>
+          <w:color w:val="000000" w:themeColor="text1"/>
+          <w:sz w:val="28"/>
+          <w:szCs w:val="28"/>
+        </w:rPr>
+        <w:lastRenderedPageBreak/>
+        <w:t>DDL Scripts</w:t>
+      </w:r>
+      <w:r>
+        <w:rPr>
+          <w:b/>
+          <w:color w:val="000000" w:themeColor="text1"/>
+          <w:sz w:val="28"/>
+          <w:szCs w:val="28"/>
+        </w:rPr>
+        <w:t>:</w:t>
+      </w:r>
+    </w:p>
+    <w:p>
+      <w:pPr>
+        <w:rPr>
+          <w:b/>
+          <w:bCs/>
+          <w:color w:val="0070C0"/>
+        </w:rPr>
+      </w:pPr>
+      <w:r>
+        <w:rPr>
+          <w:b/>
+          <w:bCs/>
+          <w:color w:val="0070C0"/>
+        </w:rPr>
+        <w:t>CREATE TABLE [</w:t>
+      </w:r>
+      <w:proofErr w:type="spellStart"/>
+      <w:r>
+        <w:rPr>
+          <w:b/>
+          <w:bCs/>
+          <w:color w:val="0070C0"/>
+        </w:rPr>
+        <w:t>dbo</w:t>
+      </w:r>
+      <w:proofErr w:type="spellEnd"/>
+      <w:r>
+        <w:rPr>
+          <w:b/>
+          <w:bCs/>
+          <w:color w:val="0070C0"/>
+        </w:rPr>
+        <w:t>]</w:t>
+      </w:r>
+      <w:proofErr w:type="gramStart"/>
+      <w:r>
+        <w:rPr>
+          <w:b/>
+          <w:bCs/>
+          <w:color w:val="0070C0"/>
+        </w:rPr>
+        <w:t>.[</w:t>
+      </w:r>
+      <w:proofErr w:type="gramEnd"/>
+      <w:r>
+        <w:rPr>
+          <w:b/>
+          <w:bCs/>
+          <w:color w:val="0070C0"/>
+        </w:rPr>
+        <w:t>users] (</w:t>
+      </w:r>
+    </w:p>
+    <w:p>
+      <w:pPr>
+        <w:rPr>
+          <w:b/>
+          <w:bCs/>
+          <w:color w:val="0070C0"/>
+        </w:rPr>
+      </w:pPr>
+      <w:r>
+        <w:rPr>
+          <w:b/>
+          <w:bCs/>
+          <w:color w:val="0070C0"/>
+        </w:rPr>
+        <w:t xml:space="preserve"> USERID </w:t>
+      </w:r>
+      <w:proofErr w:type="spellStart"/>
+      <w:r>
+        <w:rPr>
+          <w:b/>
+          <w:bCs/>
+          <w:color w:val="0070C0"/>
+        </w:rPr>
+        <w:t>int</w:t>
+      </w:r>
+      <w:proofErr w:type="spellEnd"/>
+      <w:r>
+        <w:rPr>
+          <w:b/>
+          <w:bCs/>
+          <w:color w:val="0070C0"/>
+        </w:rPr>
+        <w:t xml:space="preserve"> </w:t>
+      </w:r>
+      <w:proofErr w:type="gramStart"/>
+      <w:r>
+        <w:rPr>
+          <w:b/>
+          <w:bCs/>
+          <w:color w:val="0070C0"/>
+        </w:rPr>
+        <w:t>IDENTITY(</w:t>
+      </w:r>
+      <w:proofErr w:type="gramEnd"/>
+      <w:r>
+        <w:rPr>
+          <w:b/>
+          <w:bCs/>
+          <w:color w:val="0070C0"/>
+        </w:rPr>
+        <w:t>1,1) NOT NULL PRIMARY KEY,</w:t>
+      </w:r>
+    </w:p>
+    <w:p>
+      <w:pPr>
+        <w:rPr>
+          <w:b/>
+          <w:bCs/>
+          <w:color w:val="0070C0"/>
+        </w:rPr>
+      </w:pPr>
+      <w:r>
+        <w:rPr>
+          <w:b/>
+          <w:bCs/>
+          <w:color w:val="0070C0"/>
+        </w:rPr>
+        <w:t xml:space="preserve"> FIRSTNAME </w:t>
+      </w:r>
+      <w:proofErr w:type="gramStart"/>
+      <w:r>
+        <w:rPr>
+          <w:b/>
+          <w:bCs/>
+          <w:color w:val="0070C0"/>
+        </w:rPr>
+        <w:t>varchar(</w:t>
+      </w:r>
+      <w:proofErr w:type="gramEnd"/>
+      <w:r>
+        <w:rPr>
+          <w:b/>
+          <w:bCs/>
+          <w:color w:val="0070C0"/>
+        </w:rPr>
+        <w:t>25) NOT NULL,</w:t>
+      </w:r>
+    </w:p>
+    <w:p>
+      <w:pPr>
+        <w:rPr>
+          <w:b/>
+          <w:bCs/>
+          <w:color w:val="0070C0"/>
+        </w:rPr>
+      </w:pPr>
+      <w:r>
+        <w:rPr>
+          <w:b/>
+          <w:bCs/>
+          <w:color w:val="0070C0"/>
+        </w:rPr>
+        <w:t xml:space="preserve"> LASTNAME </w:t>
+      </w:r>
+      <w:proofErr w:type="gramStart"/>
+      <w:r>
+        <w:rPr>
+          <w:b/>
+          <w:bCs/>
+          <w:color w:val="0070C0"/>
+        </w:rPr>
+        <w:t>varchar(</w:t>
+      </w:r>
+      <w:proofErr w:type="gramEnd"/>
+      <w:r>
+        <w:rPr>
+          <w:b/>
+          <w:bCs/>
+          <w:color w:val="0070C0"/>
+        </w:rPr>
+        <w:t>25) NOT NULL,</w:t>
+      </w:r>
+    </w:p>
+    <w:p>
+      <w:pPr>
+        <w:rPr>
+          <w:b/>
+          <w:bCs/>
+          <w:color w:val="0070C0"/>
+        </w:rPr>
+      </w:pPr>
+      <w:r>
+        <w:rPr>
+          <w:b/>
+          <w:bCs/>
+          <w:color w:val="0070C0"/>
+        </w:rPr>
+        <w:t xml:space="preserve"> AGE </w:t>
+      </w:r>
+      <w:proofErr w:type="spellStart"/>
+      <w:r>
+        <w:rPr>
+          <w:b/>
+          <w:bCs/>
+          <w:color w:val="0070C0"/>
+        </w:rPr>
+        <w:t>int</w:t>
+      </w:r>
+      <w:proofErr w:type="spellEnd"/>
+      <w:r>
+        <w:rPr>
+          <w:b/>
+          <w:bCs/>
+          <w:color w:val="0070C0"/>
+        </w:rPr>
+        <w:t xml:space="preserve"> NOT NULL,</w:t>
+      </w:r>
+    </w:p>
+    <w:p>
+      <w:pPr>
+        <w:rPr>
+          <w:b/>
+          <w:bCs/>
+          <w:color w:val="0070C0"/>
+        </w:rPr>
+      </w:pPr>
+      <w:r>
+        <w:rPr>
+          <w:b/>
+          <w:bCs/>
+          <w:color w:val="0070C0"/>
+        </w:rPr>
+        <w:t xml:space="preserve"> GENDER </w:t>
+      </w:r>
+      <w:proofErr w:type="gramStart"/>
+      <w:r>
+        <w:rPr>
+          <w:b/>
+          <w:bCs/>
+          <w:color w:val="0070C0"/>
+        </w:rPr>
+        <w:t>varchar(</w:t>
+      </w:r>
+      <w:proofErr w:type="gramEnd"/>
+      <w:r>
+        <w:rPr>
+          <w:b/>
+          <w:bCs/>
+          <w:color w:val="0070C0"/>
+        </w:rPr>
+        <w:t>1) NOT NULL,</w:t>
+      </w:r>
+    </w:p>
+    <w:p>
+      <w:pPr>
+        <w:rPr>
+          <w:b/>
+          <w:bCs/>
+          <w:color w:val="0070C0"/>
+        </w:rPr>
+      </w:pPr>
+      <w:r>
+        <w:rPr>
+          <w:b/>
+          <w:bCs/>
+          <w:color w:val="0070C0"/>
+        </w:rPr>
+        <w:t xml:space="preserve"> STATE </w:t>
+      </w:r>
+      <w:proofErr w:type="gramStart"/>
+      <w:r>
+        <w:rPr>
+          <w:b/>
+          <w:bCs/>
+          <w:color w:val="0070C0"/>
+        </w:rPr>
+        <w:t>varchar(</w:t>
+      </w:r>
+      <w:proofErr w:type="gramEnd"/>
+      <w:r>
+        <w:rPr>
+          <w:b/>
+          <w:bCs/>
+          <w:color w:val="0070C0"/>
+        </w:rPr>
+        <w:t>25) NOT NULL,</w:t>
+      </w:r>
+    </w:p>
+    <w:p>
+      <w:pPr>
+        <w:rPr>
+          <w:b/>
+          <w:bCs/>
+          <w:color w:val="0070C0"/>
+        </w:rPr>
+      </w:pPr>
+      <w:r>
+        <w:rPr>
+          <w:b/>
+          <w:bCs/>
+          <w:color w:val="0070C0"/>
+        </w:rPr>
+        <w:t xml:space="preserve"> EMAILADDRESS </w:t>
+      </w:r>
+      <w:proofErr w:type="gramStart"/>
+      <w:r>
+        <w:rPr>
+          <w:b/>
+          <w:bCs/>
+          <w:color w:val="0070C0"/>
+        </w:rPr>
+        <w:t>varchar(</w:t>
+      </w:r>
+      <w:proofErr w:type="gramEnd"/>
+      <w:r>
+        <w:rPr>
+          <w:b/>
+          <w:bCs/>
+          <w:color w:val="0070C0"/>
+        </w:rPr>
+        <w:t>50) NOT NULL,</w:t>
+      </w:r>
+    </w:p>
+    <w:p>
+      <w:pPr>
+        <w:rPr>
+          <w:b/>
+          <w:bCs/>
+          <w:color w:val="0070C0"/>
+        </w:rPr>
+      </w:pPr>
+      <w:r>
+        <w:rPr>
+          <w:b/>
+          <w:bCs/>
+          <w:color w:val="0070C0"/>
+        </w:rPr>
+        <w:t xml:space="preserve"> USERNAME </w:t>
+      </w:r>
+      <w:proofErr w:type="gramStart"/>
+      <w:r>
+        <w:rPr>
+          <w:b/>
+          <w:bCs/>
+          <w:color w:val="0070C0"/>
+        </w:rPr>
+        <w:t>varchar(</w:t>
+      </w:r>
+      <w:proofErr w:type="gramEnd"/>
+      <w:r>
+        <w:rPr>
+          <w:b/>
+          <w:bCs/>
+          <w:color w:val="0070C0"/>
+        </w:rPr>
+        <w:t>25) NOT NULL,</w:t>
+      </w:r>
+    </w:p>
+    <w:p>
+      <w:pPr>
+        <w:rPr>
+          <w:b/>
+          <w:bCs/>
+          <w:color w:val="0070C0"/>
+        </w:rPr>
+      </w:pPr>
+      <w:r>
+        <w:rPr>
+          <w:b/>
+          <w:bCs/>
+          <w:color w:val="0070C0"/>
+        </w:rPr>
+        <w:t xml:space="preserve"> PASSWORD </w:t>
+      </w:r>
+      <w:proofErr w:type="gramStart"/>
+      <w:r>
+        <w:rPr>
+          <w:b/>
+          <w:bCs/>
+          <w:color w:val="0070C0"/>
+        </w:rPr>
+        <w:t>varchar(</w:t>
+      </w:r>
+      <w:proofErr w:type="gramEnd"/>
+      <w:r>
+        <w:rPr>
+          <w:b/>
+          <w:bCs/>
+          <w:color w:val="0070C0"/>
+        </w:rPr>
+        <w:t>25) NOT NULL,</w:t>
+      </w:r>
+    </w:p>
+    <w:p>
+      <w:pPr>
+        <w:rPr>
+          <w:b/>
+          <w:bCs/>
+          <w:color w:val="0070C0"/>
+        </w:rPr>
+      </w:pPr>
+      <w:r>
+        <w:rPr>
+          <w:b/>
+          <w:bCs/>
+          <w:color w:val="0070C0"/>
+        </w:rPr>
+        <w:t xml:space="preserve">) </w:t>
+      </w:r>
+    </w:p>
+    <w:p>
+      <w:pPr>
+        <w:rPr>
+          <w:b/>
+          <w:bCs/>
+          <w:color w:val="0070C0"/>
+        </w:rPr>
+      </w:pPr>
+      <w:r>
+        <w:rPr>
+          <w:b/>
+          <w:bCs/>
+          <w:color w:val="0070C0"/>
+        </w:rPr>
+        <w:t xml:space="preserve">INSERT INTO </w:t>
+      </w:r>
+      <w:proofErr w:type="spellStart"/>
+      <w:proofErr w:type="gramStart"/>
+      <w:r>
+        <w:rPr>
+          <w:b/>
+          <w:bCs/>
+          <w:color w:val="0070C0"/>
+        </w:rPr>
+        <w:t>dbo.users</w:t>
+      </w:r>
+      <w:proofErr w:type="spellEnd"/>
+      <w:r>
+        <w:rPr>
+          <w:b/>
+          <w:bCs/>
+          <w:color w:val="0070C0"/>
+        </w:rPr>
+        <w:t>(</w:t>
+      </w:r>
+      <w:proofErr w:type="gramEnd"/>
+      <w:r>
+        <w:rPr>
+          <w:b/>
+          <w:bCs/>
+          <w:color w:val="0070C0"/>
+        </w:rPr>
+        <w:t>FIRSTNAME, LASTNAME, AGE, GENDER, STATE, EMAILADDRESS, USERNAME, PASSWORD)</w:t>
+      </w:r>
+    </w:p>
+    <w:p>
+      <w:pPr>
+        <w:rPr>
+          <w:b/>
+          <w:color w:val="000000" w:themeColor="text1"/>
+          <w:sz w:val="28"/>
+          <w:szCs w:val="28"/>
+        </w:rPr>
+      </w:pPr>
+      <w:r>
+        <w:rPr>
+          <w:b/>
+          <w:bCs/>
+          <w:color w:val="0070C0"/>
+        </w:rPr>
+        <w:t>VALUES ('Cameron', 'Deao', '26', 'M', 'Texas', 'testing@yahoo.com', '</w:t>
+      </w:r>
+      <w:proofErr w:type="spellStart"/>
+      <w:r>
+        <w:rPr>
+          <w:b/>
+          <w:bCs/>
+          <w:color w:val="0070C0"/>
+        </w:rPr>
+        <w:t>cdeao</w:t>
+      </w:r>
+      <w:proofErr w:type="spellEnd"/>
+      <w:r>
+        <w:rPr>
+          <w:b/>
+          <w:bCs/>
+          <w:color w:val="0070C0"/>
+        </w:rPr>
+        <w:t>', 'testing');</w:t>
+      </w:r>
+    </w:p>
+    <w:p>
+      <w:pPr>
+        <w:rPr>
+          <w:b/>
+          <w:color w:val="000000" w:themeColor="text1"/>
+          <w:sz w:val="28"/>
+          <w:szCs w:val="28"/>
+        </w:rPr>
+      </w:pPr>
+    </w:p>
+    <w:p>
+      <w:pPr>
+        <w:rPr>
+          <w:b/>
+          <w:color w:val="000000" w:themeColor="text1"/>
+          <w:sz w:val="28"/>
+          <w:szCs w:val="28"/>
+        </w:rPr>
+      </w:pPr>
+    </w:p>
+    <w:p>
+      <w:pPr>
+        <w:rPr>
+          <w:b/>
+          <w:color w:val="000000" w:themeColor="text1"/>
+          <w:sz w:val="28"/>
+          <w:szCs w:val="28"/>
+        </w:rPr>
+      </w:pPr>
+    </w:p>
+    <w:p>
+      <w:pPr>
+        <w:rPr>
+          <w:b/>
+          <w:color w:val="000000" w:themeColor="text1"/>
+          <w:sz w:val="28"/>
+          <w:szCs w:val="28"/>
+        </w:rPr>
+      </w:pPr>
+    </w:p>
+    <w:p>
+      <w:pPr>
+        <w:rPr>
+          <w:b/>
+          <w:color w:val="000000" w:themeColor="text1"/>
+          <w:sz w:val="28"/>
+          <w:szCs w:val="28"/>
+        </w:rPr>
+      </w:pPr>
+      <w:r>
+        <w:rPr>
+          <w:b/>
+          <w:color w:val="000000" w:themeColor="text1"/>
+          <w:sz w:val="28"/>
+          <w:szCs w:val="28"/>
+        </w:rPr>
+        <w:lastRenderedPageBreak/>
+        <w:t>Sitemap Diagram</w:t>
+      </w:r>
+      <w:r>
+        <w:rPr>
+          <w:b/>
+          <w:color w:val="000000" w:themeColor="text1"/>
+          <w:sz w:val="28"/>
+          <w:szCs w:val="28"/>
+        </w:rPr>
+        <w:t>:</w:t>
+      </w:r>
+    </w:p>
+    <w:p>
+      <w:pPr>
+        <w:jc w:val="center"/>
         <w:rPr>
           <w:i/>
           <w:color w:val="365F91" w:themeColor="accent1" w:themeShade="BF"/>
         </w:rPr>
       </w:pPr>
+      <w:r>
+        <w:rPr>
+          <w:i/>
+          <w:noProof/>
+          <w:color w:val="365F91" w:themeColor="accent1" w:themeShade="BF"/>
+        </w:rPr>
+        <w:drawing>
+          <wp:inline distT="0" distB="0" distL="0" distR="0" wp14:anchorId="65F643B2" wp14:editId="1AA254C5">
+            <wp:extent cx="4505325" cy="3286304"/>
+            <wp:effectExtent l="0" t="0" r="0" b="9525"/>
+            <wp:docPr id="3" name="Picture 3"/>
+            <wp:cNvGraphicFramePr>
+              <a:graphicFrameLocks xmlns:a="http://schemas.openxmlformats.org/drawingml/2006/main" noChangeAspect="1"/>
+            </wp:cNvGraphicFramePr>
+            <a:graphic xmlns:a="http://schemas.openxmlformats.org/drawingml/2006/main">
+              <a:graphicData uri="http://schemas.openxmlformats.org/drawingml/2006/picture">
+                <pic:pic xmlns:pic="http://schemas.openxmlformats.org/drawingml/2006/picture">
+                  <pic:nvPicPr>
+                    <pic:cNvPr id="3" name="Sitemap_Diagram.png"/>
+                    <pic:cNvPicPr/>
+                  </pic:nvPicPr>
+                  <pic:blipFill>
+                    <a:blip r:embed="rId15">
+                      <a:extLst>
+                        <a:ext uri="{28A0092B-C50C-407E-A947-70E740481C1C}">
+                          <a14:useLocalDpi xmlns:a14="http://schemas.microsoft.com/office/drawing/2010/main" val="0"/>
+                        </a:ext>
+                      </a:extLst>
+                    </a:blip>
+                    <a:stretch>
+                      <a:fillRect/>
+                    </a:stretch>
+                  </pic:blipFill>
+                  <pic:spPr>
+                    <a:xfrm>
+                      <a:off x="0" y="0"/>
+                      <a:ext cx="4530227" cy="3304468"/>
+                    </a:xfrm>
+                    <a:prstGeom prst="rect">
+                      <a:avLst/>
+                    </a:prstGeom>
+                  </pic:spPr>
+                </pic:pic>
+              </a:graphicData>
+            </a:graphic>
+          </wp:inline>
+        </w:drawing>
+      </w:r>
     </w:p>
     <w:p>
       <w:pPr>
@@ -2453,111 +3181,484 @@
     </w:p>
     <w:p>
       <w:pPr>
-        <w:rPr>
-          <w:color w:val="365F91" w:themeColor="accent1" w:themeShade="BF"/>
-        </w:rPr>
-      </w:pPr>
-      <w:r>
         <w:rPr>
           <w:i/>
           <w:color w:val="365F91" w:themeColor="accent1" w:themeShade="BF"/>
         </w:rPr>
-        <w:t>This section should outline the design for how authentication and authorization was supported. This section should also contain all of the roles and privileges that are supported by the design.</w:t>
-      </w:r>
-    </w:p>
-    <w:p>
-      <w:pPr>
-        <w:rPr>
-          <w:color w:val="365F91" w:themeColor="accent1" w:themeShade="BF"/>
-        </w:rPr>
-      </w:pPr>
-    </w:p>
-    <w:p>
-      <w:pPr>
-        <w:rPr>
-          <w:b/>
-          <w:color w:val="000000" w:themeColor="text1"/>
-          <w:sz w:val="28"/>
-          <w:szCs w:val="28"/>
-        </w:rPr>
-      </w:pPr>
-      <w:r>
-        <w:rPr>
-          <w:b/>
-          <w:color w:val="000000" w:themeColor="text1"/>
-          <w:sz w:val="28"/>
-          <w:szCs w:val="28"/>
-        </w:rPr>
-        <w:t xml:space="preserve">Third </w:t>
-      </w:r>
-      <w:r>
-        <w:rPr>
-          <w:b/>
-          <w:color w:val="000000" w:themeColor="text1"/>
-          <w:sz w:val="28"/>
-          <w:szCs w:val="28"/>
-        </w:rPr>
-        <w:t>Part Interface Design</w:t>
-      </w:r>
-      <w:r>
-        <w:rPr>
-          <w:b/>
-          <w:color w:val="000000" w:themeColor="text1"/>
-          <w:sz w:val="28"/>
-          <w:szCs w:val="28"/>
-        </w:rPr>
-        <w:t>:</w:t>
-      </w:r>
-    </w:p>
-    <w:p>
-      <w:pPr>
+      </w:pPr>
+      <w:r>
         <w:rPr>
           <w:i/>
           <w:color w:val="365F91" w:themeColor="accent1" w:themeShade="BF"/>
         </w:rPr>
-      </w:pPr>
+        <w:t xml:space="preserve">The authentication and authorization will be broken down into a services class. Users attempting to login to the application will be passed through this class and compared against established users within the database. </w:t>
+      </w:r>
       <w:r>
         <w:rPr>
           <w:i/>
           <w:color w:val="365F91" w:themeColor="accent1" w:themeShade="BF"/>
         </w:rPr>
-        <w:t xml:space="preserve">This section should fully document any </w:t>
-      </w:r>
-      <w:r>
+        <w:t>In the event that features are added to the project that require administrative roles, the database will be updated along with the services class to compare roles when allowing access into the application.</w:t>
+      </w:r>
+    </w:p>
+    <w:p>
+      <w:pPr>
+        <w:rPr>
+          <w:b/>
+          <w:color w:val="000000" w:themeColor="text1"/>
+          <w:sz w:val="28"/>
+          <w:szCs w:val="28"/>
+        </w:rPr>
+      </w:pPr>
+      <w:r>
+        <w:rPr>
+          <w:b/>
+          <w:color w:val="000000" w:themeColor="text1"/>
+          <w:sz w:val="28"/>
+          <w:szCs w:val="28"/>
+        </w:rPr>
+        <w:t xml:space="preserve">Third </w:t>
+      </w:r>
+      <w:r>
+        <w:rPr>
+          <w:b/>
+          <w:color w:val="000000" w:themeColor="text1"/>
+          <w:sz w:val="28"/>
+          <w:szCs w:val="28"/>
+        </w:rPr>
+        <w:t>Part Interface Design</w:t>
+      </w:r>
+      <w:r>
+        <w:rPr>
+          <w:b/>
+          <w:color w:val="000000" w:themeColor="text1"/>
+          <w:sz w:val="28"/>
+          <w:szCs w:val="28"/>
+        </w:rPr>
+        <w:t>:</w:t>
+      </w:r>
+    </w:p>
+    <w:p>
+      <w:pPr>
         <w:rPr>
           <w:i/>
           <w:color w:val="365F91" w:themeColor="accent1" w:themeShade="BF"/>
         </w:rPr>
-        <w:t xml:space="preserve">Third </w:t>
-      </w:r>
+      </w:pPr>
       <w:r>
         <w:rPr>
           <w:i/>
           <w:color w:val="365F91" w:themeColor="accent1" w:themeShade="BF"/>
         </w:rPr>
-        <w:t xml:space="preserve">Party Service Interface API’s, how to access the service, what parameters are required by the API, and the detailed JSON data format specification that could be used by a </w:t>
-      </w:r>
-      <w:r>
+        <w:t>N/A</w:t>
+      </w:r>
+    </w:p>
+    <w:p>
+      <w:pPr>
+        <w:rPr>
+          <w:b/>
+          <w:color w:val="000000" w:themeColor="text1"/>
+          <w:sz w:val="28"/>
+          <w:szCs w:val="28"/>
+        </w:rPr>
+      </w:pPr>
+    </w:p>
+    <w:p>
+      <w:pPr>
+        <w:rPr>
+          <w:b/>
+          <w:color w:val="000000" w:themeColor="text1"/>
+          <w:sz w:val="28"/>
+          <w:szCs w:val="28"/>
+        </w:rPr>
+      </w:pPr>
+      <w:r>
+        <w:rPr>
+          <w:b/>
+          <w:color w:val="000000" w:themeColor="text1"/>
+          <w:sz w:val="28"/>
+          <w:szCs w:val="28"/>
+        </w:rPr>
+        <w:lastRenderedPageBreak/>
+        <w:t>Flow Charts</w:t>
+      </w:r>
+      <w:r>
+        <w:rPr>
+          <w:b/>
+          <w:color w:val="000000" w:themeColor="text1"/>
+          <w:sz w:val="28"/>
+          <w:szCs w:val="28"/>
+        </w:rPr>
+        <w:t>:</w:t>
+      </w:r>
+    </w:p>
+    <w:p>
+      <w:pPr>
+        <w:jc w:val="center"/>
+        <w:rPr>
+          <w:b/>
+          <w:color w:val="000000" w:themeColor="text1"/>
+          <w:sz w:val="28"/>
+          <w:szCs w:val="28"/>
+        </w:rPr>
+      </w:pPr>
+      <w:r>
+        <w:rPr>
+          <w:b/>
+          <w:noProof/>
+          <w:color w:val="000000" w:themeColor="text1"/>
+          <w:sz w:val="28"/>
+          <w:szCs w:val="28"/>
+        </w:rPr>
+        <w:drawing>
+          <wp:inline distT="0" distB="0" distL="0" distR="0" wp14:anchorId="41EF4C94" wp14:editId="1AC40E69">
+            <wp:extent cx="2513488" cy="3724275"/>
+            <wp:effectExtent l="0" t="0" r="1270" b="0"/>
+            <wp:docPr id="4" name="Picture 4"/>
+            <wp:cNvGraphicFramePr>
+              <a:graphicFrameLocks xmlns:a="http://schemas.openxmlformats.org/drawingml/2006/main" noChangeAspect="1"/>
+            </wp:cNvGraphicFramePr>
+            <a:graphic xmlns:a="http://schemas.openxmlformats.org/drawingml/2006/main">
+              <a:graphicData uri="http://schemas.openxmlformats.org/drawingml/2006/picture">
+                <pic:pic xmlns:pic="http://schemas.openxmlformats.org/drawingml/2006/picture">
+                  <pic:nvPicPr>
+                    <pic:cNvPr id="4" name="Workflow_Flowchart.png"/>
+                    <pic:cNvPicPr/>
+                  </pic:nvPicPr>
+                  <pic:blipFill>
+                    <a:blip r:embed="rId16">
+                      <a:extLst>
+                        <a:ext uri="{28A0092B-C50C-407E-A947-70E740481C1C}">
+                          <a14:useLocalDpi xmlns:a14="http://schemas.microsoft.com/office/drawing/2010/main" val="0"/>
+                        </a:ext>
+                      </a:extLst>
+                    </a:blip>
+                    <a:stretch>
+                      <a:fillRect/>
+                    </a:stretch>
+                  </pic:blipFill>
+                  <pic:spPr>
+                    <a:xfrm>
+                      <a:off x="0" y="0"/>
+                      <a:ext cx="2530274" cy="3749147"/>
+                    </a:xfrm>
+                    <a:prstGeom prst="rect">
+                      <a:avLst/>
+                    </a:prstGeom>
+                  </pic:spPr>
+                </pic:pic>
+              </a:graphicData>
+            </a:graphic>
+          </wp:inline>
+        </w:drawing>
+      </w:r>
+    </w:p>
+    <w:p>
+      <w:pPr>
+        <w:rPr>
+          <w:b/>
+          <w:color w:val="000000" w:themeColor="text1"/>
+          <w:sz w:val="28"/>
+          <w:szCs w:val="28"/>
+        </w:rPr>
+      </w:pPr>
+    </w:p>
+    <w:p>
+      <w:pPr>
+        <w:rPr>
+          <w:b/>
+          <w:color w:val="000000" w:themeColor="text1"/>
+          <w:sz w:val="28"/>
+          <w:szCs w:val="28"/>
+        </w:rPr>
+      </w:pPr>
+    </w:p>
+    <w:p>
+      <w:pPr>
+        <w:rPr>
+          <w:b/>
+          <w:color w:val="000000" w:themeColor="text1"/>
+          <w:sz w:val="28"/>
+          <w:szCs w:val="28"/>
+        </w:rPr>
+      </w:pPr>
+    </w:p>
+    <w:p>
+      <w:pPr>
+        <w:rPr>
+          <w:b/>
+          <w:color w:val="000000" w:themeColor="text1"/>
+          <w:sz w:val="28"/>
+          <w:szCs w:val="28"/>
+        </w:rPr>
+      </w:pPr>
+    </w:p>
+    <w:p>
+      <w:pPr>
+        <w:rPr>
+          <w:b/>
+          <w:color w:val="000000" w:themeColor="text1"/>
+          <w:sz w:val="28"/>
+          <w:szCs w:val="28"/>
+        </w:rPr>
+      </w:pPr>
+    </w:p>
+    <w:p>
+      <w:pPr>
+        <w:rPr>
+          <w:b/>
+          <w:color w:val="000000" w:themeColor="text1"/>
+          <w:sz w:val="28"/>
+          <w:szCs w:val="28"/>
+        </w:rPr>
+      </w:pPr>
+      <w:r>
+        <w:rPr>
+          <w:b/>
+          <w:color w:val="000000" w:themeColor="text1"/>
+          <w:sz w:val="28"/>
+          <w:szCs w:val="28"/>
+        </w:rPr>
+        <w:lastRenderedPageBreak/>
+        <w:t>User Interface Diagrams</w:t>
+      </w:r>
+      <w:r>
+        <w:rPr>
+          <w:b/>
+          <w:color w:val="000000" w:themeColor="text1"/>
+          <w:sz w:val="28"/>
+          <w:szCs w:val="28"/>
+        </w:rPr>
+        <w:t>:</w:t>
+      </w:r>
+    </w:p>
+    <w:p>
+      <w:pPr>
+        <w:jc w:val="center"/>
+        <w:rPr>
+          <w:color w:val="365F91" w:themeColor="accent1" w:themeShade="BF"/>
+        </w:rPr>
+      </w:pPr>
+      <w:r>
+        <w:rPr>
+          <w:noProof/>
+          <w:color w:val="365F91" w:themeColor="accent1" w:themeShade="BF"/>
+        </w:rPr>
+        <w:drawing>
+          <wp:inline distT="0" distB="0" distL="0" distR="0" wp14:anchorId="77C21301" wp14:editId="660CFA04">
+            <wp:extent cx="4086225" cy="2820631"/>
+            <wp:effectExtent l="0" t="0" r="0" b="0"/>
+            <wp:docPr id="2" name="Picture 2"/>
+            <wp:cNvGraphicFramePr>
+              <a:graphicFrameLocks xmlns:a="http://schemas.openxmlformats.org/drawingml/2006/main" noChangeAspect="1"/>
+            </wp:cNvGraphicFramePr>
+            <a:graphic xmlns:a="http://schemas.openxmlformats.org/drawingml/2006/main">
+              <a:graphicData uri="http://schemas.openxmlformats.org/drawingml/2006/picture">
+                <pic:pic xmlns:pic="http://schemas.openxmlformats.org/drawingml/2006/picture">
+                  <pic:nvPicPr>
+                    <pic:cNvPr id="2" name="UI_Flowchart.png"/>
+                    <pic:cNvPicPr/>
+                  </pic:nvPicPr>
+                  <pic:blipFill>
+                    <a:blip r:embed="rId17">
+                      <a:extLst>
+                        <a:ext uri="{28A0092B-C50C-407E-A947-70E740481C1C}">
+                          <a14:useLocalDpi xmlns:a14="http://schemas.microsoft.com/office/drawing/2010/main" val="0"/>
+                        </a:ext>
+                      </a:extLst>
+                    </a:blip>
+                    <a:stretch>
+                      <a:fillRect/>
+                    </a:stretch>
+                  </pic:blipFill>
+                  <pic:spPr>
+                    <a:xfrm>
+                      <a:off x="0" y="0"/>
+                      <a:ext cx="4105698" cy="2834073"/>
+                    </a:xfrm>
+                    <a:prstGeom prst="rect">
+                      <a:avLst/>
+                    </a:prstGeom>
+                  </pic:spPr>
+                </pic:pic>
+              </a:graphicData>
+            </a:graphic>
+          </wp:inline>
+        </w:drawing>
+      </w:r>
+    </w:p>
+    <w:p>
+      <w:pPr>
+        <w:jc w:val="center"/>
+        <w:rPr>
+          <w:color w:val="365F91" w:themeColor="accent1" w:themeShade="BF"/>
+        </w:rPr>
+      </w:pPr>
+      <w:r>
+        <w:rPr>
+          <w:noProof/>
+          <w:color w:val="365F91" w:themeColor="accent1" w:themeShade="BF"/>
+        </w:rPr>
+        <w:drawing>
+          <wp:inline distT="0" distB="0" distL="0" distR="0" wp14:anchorId="3BA504DE" wp14:editId="78B839D6">
+            <wp:extent cx="5010150" cy="2463589"/>
+            <wp:effectExtent l="0" t="0" r="0" b="0"/>
+            <wp:docPr id="7" name="Picture 7"/>
+            <wp:cNvGraphicFramePr>
+              <a:graphicFrameLocks xmlns:a="http://schemas.openxmlformats.org/drawingml/2006/main" noChangeAspect="1"/>
+            </wp:cNvGraphicFramePr>
+            <a:graphic xmlns:a="http://schemas.openxmlformats.org/drawingml/2006/main">
+              <a:graphicData uri="http://schemas.openxmlformats.org/drawingml/2006/picture">
+                <pic:pic xmlns:pic="http://schemas.openxmlformats.org/drawingml/2006/picture">
+                  <pic:nvPicPr>
+                    <pic:cNvPr id="7" name="Registration_Login_Mockups.png"/>
+                    <pic:cNvPicPr/>
+                  </pic:nvPicPr>
+                  <pic:blipFill>
+                    <a:blip r:embed="rId18">
+                      <a:extLst>
+                        <a:ext uri="{28A0092B-C50C-407E-A947-70E740481C1C}">
+                          <a14:useLocalDpi xmlns:a14="http://schemas.microsoft.com/office/drawing/2010/main" val="0"/>
+                        </a:ext>
+                      </a:extLst>
+                    </a:blip>
+                    <a:stretch>
+                      <a:fillRect/>
+                    </a:stretch>
+                  </pic:blipFill>
+                  <pic:spPr>
+                    <a:xfrm>
+                      <a:off x="0" y="0"/>
+                      <a:ext cx="5036910" cy="2476747"/>
+                    </a:xfrm>
+                    <a:prstGeom prst="rect">
+                      <a:avLst/>
+                    </a:prstGeom>
+                  </pic:spPr>
+                </pic:pic>
+              </a:graphicData>
+            </a:graphic>
+          </wp:inline>
+        </w:drawing>
+      </w:r>
+    </w:p>
+    <w:p>
+      <w:pPr>
+        <w:rPr>
+          <w:b/>
+          <w:color w:val="000000" w:themeColor="text1"/>
+          <w:sz w:val="28"/>
+          <w:szCs w:val="28"/>
+        </w:rPr>
+      </w:pPr>
+      <w:r>
+        <w:rPr>
+          <w:b/>
+          <w:color w:val="000000" w:themeColor="text1"/>
+          <w:sz w:val="28"/>
+          <w:szCs w:val="28"/>
+        </w:rPr>
+        <w:lastRenderedPageBreak/>
+        <w:t>Class Diagrams:</w:t>
+      </w:r>
+    </w:p>
+    <w:p>
+      <w:pPr>
+        <w:jc w:val="center"/>
+        <w:rPr>
+          <w:color w:val="365F91" w:themeColor="accent1" w:themeShade="BF"/>
+        </w:rPr>
+      </w:pPr>
+      <w:r>
+        <w:rPr>
+          <w:noProof/>
+          <w:color w:val="365F91" w:themeColor="accent1" w:themeShade="BF"/>
+        </w:rPr>
+        <w:drawing>
+          <wp:inline distT="0" distB="0" distL="0" distR="0" wp14:anchorId="4ACFC391" wp14:editId="41BDA1BF">
+            <wp:extent cx="4507723" cy="3895725"/>
+            <wp:effectExtent l="0" t="0" r="7620" b="0"/>
+            <wp:docPr id="5" name="Picture 5"/>
+            <wp:cNvGraphicFramePr>
+              <a:graphicFrameLocks xmlns:a="http://schemas.openxmlformats.org/drawingml/2006/main" noChangeAspect="1"/>
+            </wp:cNvGraphicFramePr>
+            <a:graphic xmlns:a="http://schemas.openxmlformats.org/drawingml/2006/main">
+              <a:graphicData uri="http://schemas.openxmlformats.org/drawingml/2006/picture">
+                <pic:pic xmlns:pic="http://schemas.openxmlformats.org/drawingml/2006/picture">
+                  <pic:nvPicPr>
+                    <pic:cNvPr id="5" name="Class_Diagram.png"/>
+                    <pic:cNvPicPr/>
+                  </pic:nvPicPr>
+                  <pic:blipFill>
+                    <a:blip r:embed="rId19">
+                      <a:extLst>
+                        <a:ext uri="{28A0092B-C50C-407E-A947-70E740481C1C}">
+                          <a14:useLocalDpi xmlns:a14="http://schemas.microsoft.com/office/drawing/2010/main" val="0"/>
+                        </a:ext>
+                      </a:extLst>
+                    </a:blip>
+                    <a:stretch>
+                      <a:fillRect/>
+                    </a:stretch>
+                  </pic:blipFill>
+                  <pic:spPr>
+                    <a:xfrm>
+                      <a:off x="0" y="0"/>
+                      <a:ext cx="4519217" cy="3905659"/>
+                    </a:xfrm>
+                    <a:prstGeom prst="rect">
+                      <a:avLst/>
+                    </a:prstGeom>
+                  </pic:spPr>
+                </pic:pic>
+              </a:graphicData>
+            </a:graphic>
+          </wp:inline>
+        </w:drawing>
+      </w:r>
+    </w:p>
+    <w:p>
+      <w:pPr>
+        <w:rPr>
+          <w:b/>
+          <w:color w:val="000000" w:themeColor="text1"/>
+          <w:sz w:val="28"/>
+          <w:szCs w:val="28"/>
+        </w:rPr>
+      </w:pPr>
+      <w:r>
+        <w:rPr>
+          <w:b/>
+          <w:color w:val="000000" w:themeColor="text1"/>
+          <w:sz w:val="28"/>
+          <w:szCs w:val="28"/>
+        </w:rPr>
+        <w:t>Pseudo Code</w:t>
+      </w:r>
+      <w:r>
+        <w:rPr>
+          <w:b/>
+          <w:color w:val="000000" w:themeColor="text1"/>
+          <w:sz w:val="28"/>
+          <w:szCs w:val="28"/>
+        </w:rPr>
+        <w:t>:</w:t>
+      </w:r>
+    </w:p>
+    <w:p>
+      <w:pPr>
         <w:rPr>
           <w:i/>
           <w:color w:val="365F91" w:themeColor="accent1" w:themeShade="BF"/>
         </w:rPr>
-        <w:t xml:space="preserve">third </w:t>
-      </w:r>
+      </w:pPr>
       <w:r>
         <w:rPr>
           <w:i/>
           <w:color w:val="365F91" w:themeColor="accent1" w:themeShade="BF"/>
         </w:rPr>
-        <w:t>party developer to integrate with the service and API.</w:t>
-      </w:r>
-    </w:p>
-    <w:p>
-      <w:pPr>
-        <w:rPr>
-          <w:color w:val="365F91" w:themeColor="accent1" w:themeShade="BF"/>
-        </w:rPr>
-      </w:pPr>
+        <w:t>The Minesweeper portion will be ported based on the application built by Cameron Deao in CST-227.</w:t>
+      </w:r>
     </w:p>
     <w:p>
       <w:pPr>
@@ -2566,402 +3667,105 @@
           <w:color w:val="365F91" w:themeColor="accent1" w:themeShade="BF"/>
         </w:rPr>
       </w:pPr>
-    </w:p>
-    <w:p>
-      <w:pPr>
-        <w:rPr>
-          <w:b/>
-          <w:color w:val="000000" w:themeColor="text1"/>
-          <w:sz w:val="28"/>
-          <w:szCs w:val="28"/>
-        </w:rPr>
-      </w:pPr>
-      <w:r>
-        <w:rPr>
-          <w:b/>
-          <w:color w:val="000000" w:themeColor="text1"/>
-          <w:sz w:val="28"/>
-          <w:szCs w:val="28"/>
-        </w:rPr>
-        <w:t>Flow Charts</w:t>
-      </w:r>
-      <w:r>
-        <w:rPr>
-          <w:b/>
-          <w:color w:val="000000" w:themeColor="text1"/>
-          <w:sz w:val="28"/>
-          <w:szCs w:val="28"/>
-        </w:rPr>
-        <w:t>:</w:t>
-      </w:r>
-    </w:p>
-    <w:p>
-      <w:pPr>
+      <w:r>
         <w:rPr>
           <w:i/>
           <w:color w:val="365F91" w:themeColor="accent1" w:themeShade="BF"/>
         </w:rPr>
-      </w:pPr>
-      <w:r>
+        <w:t>https://bitbucket.org/cdeao/cst-227-milestone-6/src/master/</w:t>
+      </w:r>
+    </w:p>
+    <w:p>
+      <w:pPr>
+        <w:rPr>
+          <w:b/>
+          <w:color w:val="000000" w:themeColor="text1"/>
+          <w:sz w:val="28"/>
+          <w:szCs w:val="28"/>
+        </w:rPr>
+      </w:pPr>
+    </w:p>
+    <w:p>
+      <w:pPr>
+        <w:rPr>
+          <w:b/>
+          <w:color w:val="000000" w:themeColor="text1"/>
+          <w:sz w:val="28"/>
+          <w:szCs w:val="28"/>
+        </w:rPr>
+      </w:pPr>
+    </w:p>
+    <w:p>
+      <w:pPr>
+        <w:rPr>
+          <w:b/>
+          <w:color w:val="000000" w:themeColor="text1"/>
+          <w:sz w:val="28"/>
+          <w:szCs w:val="28"/>
+        </w:rPr>
+      </w:pPr>
+      <w:r>
+        <w:rPr>
+          <w:b/>
+          <w:color w:val="000000" w:themeColor="text1"/>
+          <w:sz w:val="28"/>
+          <w:szCs w:val="28"/>
+        </w:rPr>
+        <w:lastRenderedPageBreak/>
+        <w:t>Other Documentation</w:t>
+      </w:r>
+      <w:r>
+        <w:rPr>
+          <w:b/>
+          <w:color w:val="000000" w:themeColor="text1"/>
+          <w:sz w:val="28"/>
+          <w:szCs w:val="28"/>
+        </w:rPr>
+        <w:t>:</w:t>
+      </w:r>
+    </w:p>
+    <w:p>
+      <w:pPr>
         <w:rPr>
           <w:i/>
           <w:color w:val="365F91" w:themeColor="accent1" w:themeShade="BF"/>
         </w:rPr>
-        <w:t xml:space="preserve">You should insert any </w:t>
-      </w:r>
+      </w:pPr>
       <w:r>
         <w:rPr>
           <w:i/>
           <w:color w:val="365F91" w:themeColor="accent1" w:themeShade="BF"/>
         </w:rPr>
-        <w:t>flow charts here. Flow charts should document algorithms or workflow that will be implemented in your program. At a minimum this should contain a flow chart of the Minesweeper game logic.</w:t>
-      </w:r>
-    </w:p>
-    <w:p>
-      <w:pPr>
-        <w:rPr>
-          <w:color w:val="365F91" w:themeColor="accent1" w:themeShade="BF"/>
-        </w:rPr>
-      </w:pPr>
-    </w:p>
-    <w:p>
-      <w:pPr>
-        <w:rPr>
-          <w:b/>
-          <w:color w:val="000000" w:themeColor="text1"/>
-          <w:sz w:val="28"/>
-          <w:szCs w:val="28"/>
-        </w:rPr>
-      </w:pPr>
-      <w:r>
-        <w:rPr>
-          <w:b/>
-          <w:color w:val="000000" w:themeColor="text1"/>
-          <w:sz w:val="28"/>
-          <w:szCs w:val="28"/>
-        </w:rPr>
-        <w:t>User Interface Diagrams</w:t>
-      </w:r>
-      <w:r>
-        <w:rPr>
-          <w:b/>
-          <w:color w:val="000000" w:themeColor="text1"/>
-          <w:sz w:val="28"/>
-          <w:szCs w:val="28"/>
-        </w:rPr>
-        <w:t>:</w:t>
-      </w:r>
-    </w:p>
-    <w:p>
-      <w:pPr>
-        <w:rPr>
-          <w:color w:val="365F91" w:themeColor="accent1" w:themeShade="BF"/>
-        </w:rPr>
-      </w:pPr>
+        <w:t xml:space="preserve">N/A </w:t>
+      </w:r>
       <w:r>
         <w:rPr>
           <w:i/>
           <w:color w:val="365F91" w:themeColor="accent1" w:themeShade="BF"/>
         </w:rPr>
-        <w:lastRenderedPageBreak/>
-        <w:t xml:space="preserve">You should insert </w:t>
+        <w:t>–</w:t>
       </w:r>
       <w:r>
         <w:rPr>
           <w:i/>
           <w:color w:val="365F91" w:themeColor="accent1" w:themeShade="BF"/>
         </w:rPr>
-        <w:t>any wireframe drawings or white board concepts that were developed to support your application. If you have no supporting documentation please explain the rational why you are able to leave this section as N/A.</w:t>
-      </w:r>
-    </w:p>
-    <w:p>
-      <w:pPr>
-        <w:rPr>
-          <w:color w:val="365F91" w:themeColor="accent1" w:themeShade="BF"/>
-        </w:rPr>
-      </w:pPr>
-    </w:p>
-    <w:p>
-      <w:pPr>
-        <w:rPr>
-          <w:b/>
-          <w:color w:val="000000" w:themeColor="text1"/>
-          <w:sz w:val="28"/>
-          <w:szCs w:val="28"/>
-        </w:rPr>
-      </w:pPr>
-      <w:r>
-        <w:rPr>
-          <w:b/>
-          <w:color w:val="000000" w:themeColor="text1"/>
-          <w:sz w:val="28"/>
-          <w:szCs w:val="28"/>
-        </w:rPr>
-        <w:t>Class Diagrams:</w:t>
-      </w:r>
-    </w:p>
-    <w:p>
-      <w:pPr>
-        <w:rPr>
-          <w:color w:val="365F91" w:themeColor="accent1" w:themeShade="BF"/>
-        </w:rPr>
-      </w:pPr>
+        <w:t xml:space="preserve"> </w:t>
+      </w:r>
       <w:r>
         <w:rPr>
           <w:i/>
           <w:color w:val="365F91" w:themeColor="accent1" w:themeShade="BF"/>
         </w:rPr>
-        <w:t xml:space="preserve">You should insert any </w:t>
-      </w:r>
-      <w:r>
-        <w:rPr>
-          <w:i/>
-          <w:color w:val="365F91" w:themeColor="accent1" w:themeShade="BF"/>
-        </w:rPr>
-        <w:t xml:space="preserve">class diagrams here. Your class diagrams should be drawn correctly with the </w:t>
-      </w:r>
-      <w:r>
-        <w:rPr>
-          <w:i/>
-          <w:color w:val="365F91" w:themeColor="accent1" w:themeShade="BF"/>
-        </w:rPr>
-        <w:t>three</w:t>
-      </w:r>
-      <w:r>
-        <w:rPr>
-          <w:i/>
-          <w:color w:val="365F91" w:themeColor="accent1" w:themeShade="BF"/>
-        </w:rPr>
-        <w:t xml:space="preserve"> appropriate class compartments, + and – minus to indicate accessibility, and the data types for the state/properties as well as method arguments and return types. If you have no supporting documentation please explain the rational why you are able to leave this section as N/A.</w:t>
-      </w:r>
-    </w:p>
-    <w:p>
-      <w:pPr>
-        <w:rPr>
-          <w:color w:val="365F91" w:themeColor="accent1" w:themeShade="BF"/>
-        </w:rPr>
-      </w:pPr>
-    </w:p>
-    <w:p>
-      <w:pPr>
-        <w:rPr>
-          <w:b/>
-          <w:color w:val="000000" w:themeColor="text1"/>
-          <w:sz w:val="28"/>
-          <w:szCs w:val="28"/>
-        </w:rPr>
-      </w:pPr>
-      <w:r>
-        <w:rPr>
-          <w:b/>
-          <w:color w:val="000000" w:themeColor="text1"/>
-          <w:sz w:val="28"/>
-          <w:szCs w:val="28"/>
-        </w:rPr>
-        <w:t>Pseudo Code</w:t>
-      </w:r>
-      <w:r>
-        <w:rPr>
-          <w:b/>
-          <w:color w:val="000000" w:themeColor="text1"/>
-          <w:sz w:val="28"/>
-          <w:szCs w:val="28"/>
-        </w:rPr>
-        <w:t>:</w:t>
-      </w:r>
-    </w:p>
-    <w:p>
-      <w:pPr>
-        <w:rPr>
-          <w:color w:val="365F91" w:themeColor="accent1" w:themeShade="BF"/>
-        </w:rPr>
-      </w:pPr>
-      <w:r>
-        <w:rPr>
-          <w:i/>
-          <w:color w:val="365F91" w:themeColor="accent1" w:themeShade="BF"/>
-        </w:rPr>
-        <w:t xml:space="preserve">You should </w:t>
-      </w:r>
-      <w:r>
-        <w:rPr>
-          <w:i/>
-          <w:color w:val="365F91" w:themeColor="accent1" w:themeShade="BF"/>
-        </w:rPr>
-        <w:t xml:space="preserve">provide </w:t>
-      </w:r>
-      <w:proofErr w:type="spellStart"/>
-      <w:r>
-        <w:rPr>
-          <w:i/>
-          <w:color w:val="365F91" w:themeColor="accent1" w:themeShade="BF"/>
-        </w:rPr>
-        <w:t>BitBucket</w:t>
-      </w:r>
-      <w:proofErr w:type="spellEnd"/>
-      <w:r>
-        <w:rPr>
-          <w:i/>
-          <w:color w:val="365F91" w:themeColor="accent1" w:themeShade="BF"/>
-        </w:rPr>
-        <w:t xml:space="preserve"> URL references to</w:t>
-      </w:r>
-      <w:r>
-        <w:rPr>
-          <w:i/>
-          <w:color w:val="365F91" w:themeColor="accent1" w:themeShade="BF"/>
-        </w:rPr>
-        <w:t xml:space="preserve"> any </w:t>
-      </w:r>
-      <w:r>
-        <w:rPr>
-          <w:i/>
-          <w:color w:val="365F91" w:themeColor="accent1" w:themeShade="BF"/>
-        </w:rPr>
-        <w:t>code stubs &amp; pseudo code. If you have no supporting documentation please explain the rational why you are able to leave this section as N/A.</w:t>
-      </w:r>
-    </w:p>
-    <w:p>
-      <w:pPr>
-        <w:rPr>
-          <w:color w:val="365F91" w:themeColor="accent1" w:themeShade="BF"/>
-        </w:rPr>
-      </w:pPr>
-    </w:p>
-    <w:p>
-      <w:pPr>
-        <w:rPr>
-          <w:b/>
-          <w:color w:val="000000" w:themeColor="text1"/>
-          <w:sz w:val="28"/>
-          <w:szCs w:val="28"/>
-        </w:rPr>
-      </w:pPr>
-      <w:r>
-        <w:rPr>
-          <w:b/>
-          <w:color w:val="000000" w:themeColor="text1"/>
-          <w:sz w:val="28"/>
-          <w:szCs w:val="28"/>
-        </w:rPr>
-        <w:t>Other Documentation</w:t>
-      </w:r>
-      <w:r>
-        <w:rPr>
-          <w:b/>
-          <w:color w:val="000000" w:themeColor="text1"/>
-          <w:sz w:val="28"/>
-          <w:szCs w:val="28"/>
-        </w:rPr>
-        <w:t>:</w:t>
-      </w:r>
-    </w:p>
-    <w:p>
-      <w:pPr>
-        <w:rPr>
-          <w:i/>
-          <w:color w:val="365F91" w:themeColor="accent1" w:themeShade="BF"/>
-        </w:rPr>
-      </w:pPr>
-      <w:r>
-        <w:rPr>
-          <w:i/>
-          <w:color w:val="365F91" w:themeColor="accent1" w:themeShade="BF"/>
-        </w:rPr>
-        <w:t>You should in</w:t>
-      </w:r>
-      <w:r>
-        <w:rPr>
-          <w:i/>
-          <w:color w:val="365F91" w:themeColor="accent1" w:themeShade="BF"/>
-        </w:rPr>
-        <w:t>sert any additional drawings, storyboards</w:t>
-      </w:r>
-      <w:r>
-        <w:rPr>
-          <w:i/>
-          <w:color w:val="365F91" w:themeColor="accent1" w:themeShade="BF"/>
-        </w:rPr>
-        <w:t xml:space="preserve">, </w:t>
-      </w:r>
-      <w:r>
-        <w:rPr>
-          <w:i/>
-          <w:color w:val="365F91" w:themeColor="accent1" w:themeShade="BF"/>
-        </w:rPr>
-        <w:t>white b</w:t>
-      </w:r>
-      <w:r>
-        <w:rPr>
-          <w:i/>
-          <w:color w:val="365F91" w:themeColor="accent1" w:themeShade="BF"/>
-        </w:rPr>
-        <w:t xml:space="preserve">oard </w:t>
-      </w:r>
-      <w:r>
-        <w:rPr>
-          <w:i/>
-          <w:color w:val="365F91" w:themeColor="accent1" w:themeShade="BF"/>
-        </w:rPr>
-        <w:t xml:space="preserve">pictures, project schedules, tasks lists, </w:t>
-      </w:r>
-      <w:r>
-        <w:rPr>
-          <w:i/>
-          <w:color w:val="365F91" w:themeColor="accent1" w:themeShade="BF"/>
-        </w:rPr>
-        <w:t>etc.</w:t>
-      </w:r>
-      <w:r>
-        <w:rPr>
-          <w:i/>
-          <w:color w:val="365F91" w:themeColor="accent1" w:themeShade="BF"/>
-        </w:rPr>
-        <w:t xml:space="preserve"> that support your approach, </w:t>
-      </w:r>
-      <w:r>
-        <w:rPr>
-          <w:i/>
-          <w:color w:val="365F91" w:themeColor="accent1" w:themeShade="BF"/>
-        </w:rPr>
-        <w:t>design</w:t>
-      </w:r>
-      <w:r>
-        <w:rPr>
-          <w:i/>
-          <w:color w:val="365F91" w:themeColor="accent1" w:themeShade="BF"/>
-        </w:rPr>
-        <w:t>, and project</w:t>
-      </w:r>
-      <w:r>
-        <w:rPr>
-          <w:i/>
-          <w:color w:val="365F91" w:themeColor="accent1" w:themeShade="BF"/>
-        </w:rPr>
-        <w:t>.</w:t>
-      </w:r>
-      <w:r>
-        <w:rPr>
-          <w:i/>
-          <w:color w:val="365F91" w:themeColor="accent1" w:themeShade="BF"/>
-        </w:rPr>
-        <w:t xml:space="preserve"> If you have no supporting documentation please explain the rational why you are able to leave this section as N/A.</w:t>
-      </w:r>
-    </w:p>
-    <w:p>
-      <w:pPr>
-        <w:rPr>
-          <w:i/>
-          <w:color w:val="365F91" w:themeColor="accent1" w:themeShade="BF"/>
-        </w:rPr>
-      </w:pPr>
+        <w:t>Currently no drawings, storyboards, or project schedules exist outside of the product log, back log, and burn down chart. This section will be updated as necessary as we move further into production and develop mockups of gameplay, statistics, and leaderboard views.</w:t>
+      </w:r>
     </w:p>
     <w:p/>
     <w:sectPr>
-      <w:headerReference w:type="default" r:id="rId14"/>
-      <w:footerReference w:type="default" r:id="rId15"/>
-      <w:headerReference w:type="first" r:id="rId16"/>
-      <w:footerReference w:type="first" r:id="rId17"/>
+      <w:headerReference w:type="default" r:id="rId20"/>
+      <w:footerReference w:type="default" r:id="rId21"/>
+      <w:headerReference w:type="first" r:id="rId22"/>
+      <w:footerReference w:type="first" r:id="rId23"/>
       <w:pgSz w:w="15840" w:h="12240" w:orient="landscape"/>
       <w:pgMar w:top="1440" w:right="1440" w:bottom="1440" w:left="1440" w:header="720" w:footer="720" w:gutter="0"/>
       <w:cols w:space="720"/>
@@ -5266,7 +6070,6 @@
     <w:name w:val="Hyperlink"/>
     <w:basedOn w:val="DefaultParagraphFont"/>
     <w:uiPriority w:val="99"/>
-    <w:semiHidden/>
     <w:unhideWhenUsed/>
     <w:rsid w:val="006A70F9"/>
     <w:rPr>
@@ -5561,24 +6364,6 @@
 </file>
 
 <file path=customXml/item1.xml><?xml version="1.0" encoding="utf-8"?>
-<?mso-contentType ?>
-<FormTemplates xmlns="http://schemas.microsoft.com/sharepoint/v3/contenttype/forms">
-  <Display>DocumentLibraryForm</Display>
-  <Edit>DocumentLibraryForm</Edit>
-  <New>DocumentLibraryForm</New>
-</FormTemplates>
-</file>
-
-<file path=customXml/item2.xml><?xml version="1.0" encoding="utf-8"?>
-<p:properties xmlns:p="http://schemas.microsoft.com/office/2006/metadata/properties" xmlns:xsi="http://www.w3.org/2001/XMLSchema-instance" xmlns:pc="http://schemas.microsoft.com/office/infopath/2007/PartnerControls">
-  <documentManagement>
-    <_ip_UnifiedCompliancePolicyUIAction xmlns="http://schemas.microsoft.com/sharepoint/v3" xsi:nil="true"/>
-    <_ip_UnifiedCompliancePolicyProperties xmlns="http://schemas.microsoft.com/sharepoint/v3" xsi:nil="true"/>
-  </documentManagement>
-</p:properties>
-</file>
-
-<file path=customXml/item3.xml><?xml version="1.0" encoding="utf-8"?>
 <ct:contentTypeSchema xmlns:ct="http://schemas.microsoft.com/office/2006/metadata/contentType" xmlns:ma="http://schemas.microsoft.com/office/2006/metadata/properties/metaAttributes" ct:_="" ma:_="" ma:contentTypeName="Document" ma:contentTypeID="0x010100B9FDC2B66788A044965A7B8958E6244A" ma:contentTypeVersion="1251" ma:contentTypeDescription="Create a new document." ma:contentTypeScope="" ma:versionID="6c2c36359d71eb747fbb188f75fc8d29">
   <xsd:schema xmlns:xsd="http://www.w3.org/2001/XMLSchema" xmlns:xs="http://www.w3.org/2001/XMLSchema" xmlns:p="http://schemas.microsoft.com/office/2006/metadata/properties" xmlns:ns1="http://schemas.microsoft.com/sharepoint/v3" xmlns:ns2="d6188da8-f31e-469a-aed4-03a23c44e36a" targetNamespace="http://schemas.microsoft.com/office/2006/metadata/properties" ma:root="true" ma:fieldsID="08acee74153637279a480e75df712a71" ns1:_="" ns2:_="">
     <xsd:import namespace="http://schemas.microsoft.com/sharepoint/v3"/>
@@ -5767,25 +6552,25 @@
 </ct:contentTypeSchema>
 </file>
 
-<file path=customXml/itemProps1.xml><?xml version="1.0" encoding="utf-8"?>
-<ds:datastoreItem xmlns:ds="http://schemas.openxmlformats.org/officeDocument/2006/customXml" ds:itemID="{DEAE2935-652D-42F6-AFDE-C5D6AD6806BA}">
-  <ds:schemaRefs>
-    <ds:schemaRef ds:uri="http://schemas.microsoft.com/sharepoint/v3/contenttype/forms"/>
-  </ds:schemaRefs>
-</ds:datastoreItem>
+<file path=customXml/item2.xml><?xml version="1.0" encoding="utf-8"?>
+<?mso-contentType ?>
+<FormTemplates xmlns="http://schemas.microsoft.com/sharepoint/v3/contenttype/forms">
+  <Display>DocumentLibraryForm</Display>
+  <Edit>DocumentLibraryForm</Edit>
+  <New>DocumentLibraryForm</New>
+</FormTemplates>
 </file>
 
-<file path=customXml/itemProps2.xml><?xml version="1.0" encoding="utf-8"?>
-<ds:datastoreItem xmlns:ds="http://schemas.openxmlformats.org/officeDocument/2006/customXml" ds:itemID="{153FF660-CCF1-4512-96BC-1D7D61FD195C}">
-  <ds:schemaRefs>
-    <ds:schemaRef ds:uri="http://schemas.microsoft.com/office/2006/metadata/properties"/>
-    <ds:schemaRef ds:uri="http://schemas.microsoft.com/office/infopath/2007/PartnerControls"/>
-    <ds:schemaRef ds:uri="http://schemas.microsoft.com/sharepoint/v3"/>
-  </ds:schemaRefs>
-</ds:datastoreItem>
+<file path=customXml/item3.xml><?xml version="1.0" encoding="utf-8"?>
+<p:properties xmlns:p="http://schemas.microsoft.com/office/2006/metadata/properties" xmlns:xsi="http://www.w3.org/2001/XMLSchema-instance" xmlns:pc="http://schemas.microsoft.com/office/infopath/2007/PartnerControls">
+  <documentManagement>
+    <_ip_UnifiedCompliancePolicyUIAction xmlns="http://schemas.microsoft.com/sharepoint/v3" xsi:nil="true"/>
+    <_ip_UnifiedCompliancePolicyProperties xmlns="http://schemas.microsoft.com/sharepoint/v3" xsi:nil="true"/>
+  </documentManagement>
+</p:properties>
 </file>
 
-<file path=customXml/itemProps3.xml><?xml version="1.0" encoding="utf-8"?>
+<file path=customXml/itemProps1.xml><?xml version="1.0" encoding="utf-8"?>
 <ds:datastoreItem xmlns:ds="http://schemas.openxmlformats.org/officeDocument/2006/customXml" ds:itemID="{161C26DA-BDE9-4CF8-AF23-FC76FCFFDB1A}">
   <ds:schemaRefs>
     <ds:schemaRef ds:uri="http://schemas.microsoft.com/office/2006/metadata/contentType"/>
@@ -5802,4 +6587,22 @@
     <ds:schemaRef ds:uri="http://schemas.microsoft.com/internal/obd"/>
   </ds:schemaRefs>
 </ds:datastoreItem>
+</file>
+
+<file path=customXml/itemProps2.xml><?xml version="1.0" encoding="utf-8"?>
+<ds:datastoreItem xmlns:ds="http://schemas.openxmlformats.org/officeDocument/2006/customXml" ds:itemID="{DEAE2935-652D-42F6-AFDE-C5D6AD6806BA}">
+  <ds:schemaRefs>
+    <ds:schemaRef ds:uri="http://schemas.microsoft.com/sharepoint/v3/contenttype/forms"/>
+  </ds:schemaRefs>
+</ds:datastoreItem>
+</file>
+
+<file path=customXml/itemProps3.xml><?xml version="1.0" encoding="utf-8"?>
+<ds:datastoreItem xmlns:ds="http://schemas.openxmlformats.org/officeDocument/2006/customXml" ds:itemID="{153FF660-CCF1-4512-96BC-1D7D61FD195C}">
+  <ds:schemaRefs>
+    <ds:schemaRef ds:uri="http://schemas.microsoft.com/office/2006/metadata/properties"/>
+    <ds:schemaRef ds:uri="http://schemas.microsoft.com/office/infopath/2007/PartnerControls"/>
+    <ds:schemaRef ds:uri="http://schemas.microsoft.com/sharepoint/v3"/>
+  </ds:schemaRefs>
+</ds:datastoreItem>
 </file>
</xml_diff>

<commit_message>
Updated paperwork and removed duplicate paperwork folder.
</commit_message>
<xml_diff>
--- a/Planning and Design/CST-247-RS-NAP-ProjectStatusDesignReport.docx
+++ b/Planning and Design/CST-247-RS-NAP-ProjectStatusDesignReport.docx
@@ -1,6 +1,6 @@
 
 <file path=word/document.xml><?xml version="1.0" encoding="utf-8"?>
-<w:document xmlns:wpc="http://schemas.microsoft.com/office/word/2010/wordprocessingCanvas" xmlns:cx="http://schemas.microsoft.com/office/drawing/2014/chartex" xmlns:cx1="http://schemas.microsoft.com/office/drawing/2015/9/8/chartex" xmlns:cx2="http://schemas.microsoft.com/office/drawing/2015/10/21/chartex" xmlns:cx3="http://schemas.microsoft.com/office/drawing/2016/5/9/chartex" xmlns:cx4="http://schemas.microsoft.com/office/drawing/2016/5/10/chartex" xmlns:cx5="http://schemas.microsoft.com/office/drawing/2016/5/11/chartex" xmlns:cx6="http://schemas.microsoft.com/office/drawing/2016/5/12/chartex" xmlns:cx7="http://schemas.microsoft.com/office/drawing/2016/5/13/chartex" xmlns:cx8="http://schemas.microsoft.com/office/drawing/2016/5/14/chartex" xmlns:mc="http://schemas.openxmlformats.org/markup-compatibility/2006" xmlns:aink="http://schemas.microsoft.com/office/drawing/2016/ink" xmlns:am3d="http://schemas.microsoft.com/office/drawing/2017/model3d" xmlns:o="urn:schemas-microsoft-com:office:office" xmlns:r="http://schemas.openxmlformats.org/officeDocument/2006/relationships" xmlns:m="http://schemas.openxmlformats.org/officeDocument/2006/math" xmlns:v="urn:schemas-microsoft-com:vml" xmlns:wp14="http://schemas.microsoft.com/office/word/2010/wordprocessingDrawing" xmlns:wp="http://schemas.openxmlformats.org/drawingml/2006/wordprocessingDrawing" xmlns:w10="urn:schemas-microsoft-com:office:word" xmlns:w="http://schemas.openxmlformats.org/wordprocessingml/2006/main" xmlns:w14="http://schemas.microsoft.com/office/word/2010/wordml" xmlns:w15="http://schemas.microsoft.com/office/word/2012/wordml" xmlns:w16cex="http://schemas.microsoft.com/office/word/2018/wordml/cex" xmlns:w16cid="http://schemas.microsoft.com/office/word/2016/wordml/cid" xmlns:w16="http://schemas.microsoft.com/office/word/2018/wordml" xmlns:w16se="http://schemas.microsoft.com/office/word/2015/wordml/symex" xmlns:wpg="http://schemas.microsoft.com/office/word/2010/wordprocessingGroup" xmlns:wpi="http://schemas.microsoft.com/office/word/2010/wordprocessingInk" xmlns:wne="http://schemas.microsoft.com/office/word/2006/wordml" xmlns:wps="http://schemas.microsoft.com/office/word/2010/wordprocessingShape" mc:Ignorable="w14 w15 w16se w16cid w16 w16cex wp14">
+<w:document xmlns:wpc="http://schemas.microsoft.com/office/word/2010/wordprocessingCanvas" xmlns:mc="http://schemas.openxmlformats.org/markup-compatibility/2006" xmlns:o="urn:schemas-microsoft-com:office:office" xmlns:r="http://schemas.openxmlformats.org/officeDocument/2006/relationships" xmlns:m="http://schemas.openxmlformats.org/officeDocument/2006/math" xmlns:v="urn:schemas-microsoft-com:vml" xmlns:wp14="http://schemas.microsoft.com/office/word/2010/wordprocessingDrawing" xmlns:wp="http://schemas.openxmlformats.org/drawingml/2006/wordprocessingDrawing" xmlns:w10="urn:schemas-microsoft-com:office:word" xmlns:w="http://schemas.openxmlformats.org/wordprocessingml/2006/main" xmlns:w14="http://schemas.microsoft.com/office/word/2010/wordml" xmlns:w15="http://schemas.microsoft.com/office/word/2012/wordml" xmlns:wpg="http://schemas.microsoft.com/office/word/2010/wordprocessingGroup" xmlns:wpi="http://schemas.microsoft.com/office/word/2010/wordprocessingInk" xmlns:wne="http://schemas.microsoft.com/office/word/2006/wordml" xmlns:wps="http://schemas.microsoft.com/office/word/2010/wordprocessingShape" mc:Ignorable="w14 w15 wp14">
   <w:body>
     <w:p/>
     <w:p>
@@ -107,7 +107,7 @@
                 <w:i/>
                 <w:color w:val="365F91" w:themeColor="accent1" w:themeShade="BF"/>
               </w:rPr>
-              <w:t>Milestone 3</w:t>
+              <w:t>Milestone 4</w:t>
             </w:r>
             <w:r>
               <w:rPr>
@@ -161,14 +161,14 @@
                 <w:i/>
                 <w:color w:val="365F91" w:themeColor="accent1" w:themeShade="BF"/>
               </w:rPr>
-              <w:t>8/1</w:t>
+              <w:t>9</w:t>
             </w:r>
             <w:r>
               <w:rPr>
                 <w:i/>
                 <w:color w:val="365F91" w:themeColor="accent1" w:themeShade="BF"/>
               </w:rPr>
-              <w:t>8</w:t>
+              <w:t>/6</w:t>
             </w:r>
             <w:r>
               <w:rPr>
@@ -216,7 +216,7 @@
                 <w:i/>
                 <w:color w:val="365F91" w:themeColor="accent1" w:themeShade="BF"/>
               </w:rPr>
-              <w:t>3</w:t>
+              <w:t>4</w:t>
             </w:r>
             <w:r>
               <w:rPr>
@@ -326,13 +326,7 @@
               </w:numPr>
             </w:pPr>
             <w:r>
-              <w:t>Vi</w:t>
-            </w:r>
-            <w:r>
-              <w:t>n</w:t>
-            </w:r>
-            <w:r>
-              <w:t>son Martin</w:t>
+              <w:t>Vison Martin</w:t>
             </w:r>
           </w:p>
         </w:tc>
@@ -530,7 +524,7 @@
                     <w:rPr>
                       <w:i/>
                     </w:rPr>
-                    <w:t>Homepage View</w:t>
+                    <w:t>Visual Adjustments to Views</w:t>
                   </w:r>
                 </w:p>
               </w:tc>
@@ -566,7 +560,7 @@
                     <w:rPr>
                       <w:i/>
                     </w:rPr>
-                    <w:t>2</w:t>
+                    <w:t>4</w:t>
                   </w:r>
                 </w:p>
               </w:tc>
@@ -604,7 +598,7 @@
                     <w:rPr>
                       <w:i/>
                     </w:rPr>
-                    <w:t>Game view and controller</w:t>
+                    <w:t>AJAX Partial View Utilization</w:t>
                   </w:r>
                 </w:p>
               </w:tc>
@@ -640,7 +634,13 @@
                     <w:rPr>
                       <w:i/>
                     </w:rPr>
-                    <w:t>12</w:t>
+                    <w:t>1</w:t>
+                  </w:r>
+                  <w:r>
+                    <w:rPr>
+                      <w:i/>
+                    </w:rPr>
+                    <w:t>5</w:t>
                   </w:r>
                 </w:p>
               </w:tc>
@@ -678,7 +678,7 @@
                     <w:rPr>
                       <w:i/>
                     </w:rPr>
-                    <w:t>Game services and updated security service</w:t>
+                    <w:t>SQL refactoring and security</w:t>
                   </w:r>
                 </w:p>
               </w:tc>
@@ -748,12 +748,6 @@
                       <w:i/>
                     </w:rPr>
                   </w:pPr>
-                  <w:r>
-                    <w:rPr>
-                      <w:i/>
-                    </w:rPr>
-                    <w:t>Minor adjustments and bug fixes.</w:t>
-                  </w:r>
                 </w:p>
               </w:tc>
               <w:tc>
@@ -766,31 +760,6 @@
                       <w:i/>
                     </w:rPr>
                   </w:pPr>
-                  <w:r>
-                    <w:rPr>
-                      <w:i/>
-                    </w:rPr>
-                    <w:t>Cameron Deao</w:t>
-                  </w:r>
-                  <w:r>
-                    <w:rPr>
-                      <w:i/>
-                    </w:rPr>
-                    <w:t xml:space="preserve"> </w:t>
-                  </w:r>
-                </w:p>
-                <w:p>
-                  <w:pPr>
-                    <w:rPr>
-                      <w:i/>
-                    </w:rPr>
-                  </w:pPr>
-                  <w:r>
-                    <w:rPr>
-                      <w:i/>
-                    </w:rPr>
-                    <w:t>Vinson Martin</w:t>
-                  </w:r>
                 </w:p>
               </w:tc>
               <w:tc>
@@ -807,7 +776,7 @@
                     <w:rPr>
                       <w:i/>
                     </w:rPr>
-                    <w:t>2</w:t>
+                    <w:t>0</w:t>
                   </w:r>
                 </w:p>
               </w:tc>
@@ -1331,14 +1300,12 @@
                 <w:color w:val="365F91" w:themeColor="accent1" w:themeShade="BF"/>
               </w:rPr>
             </w:pPr>
-            <w:hyperlink r:id="rId10" w:history="1">
-              <w:r>
-                <w:rPr>
-                  <w:rStyle w:val="Hyperlink"/>
-                </w:rPr>
-                <w:t>https://github.com/cmdeao/CLC---CST-247/tree/Milestone3-Initial-Game-Board-Submission</w:t>
-              </w:r>
-            </w:hyperlink>
+            <w:r>
+              <w:rPr>
+                <w:rStyle w:val="Hyperlink"/>
+              </w:rPr>
+              <w:t>https://github.com/cmdeao/CLC---CST-247/tree/Milestone4-Final-Game-Board-Modeul-Submission</w:t>
+            </w:r>
           </w:p>
         </w:tc>
       </w:tr>
@@ -1360,7 +1327,6 @@
               <w:rPr>
                 <w:b/>
               </w:rPr>
-              <w:lastRenderedPageBreak/>
               <w:t>Peer Review:</w:t>
             </w:r>
           </w:p>
@@ -1481,7 +1447,7 @@
       </w:r>
     </w:p>
     <w:p>
-      <w:hyperlink r:id="rId11" w:history="1">
+      <w:hyperlink r:id="rId10" w:history="1">
         <w:r>
           <w:rPr>
             <w:rStyle w:val="Hyperlink"/>
@@ -1519,7 +1485,7 @@
       </w:r>
     </w:p>
     <w:p>
-      <w:hyperlink r:id="rId12" w:history="1">
+      <w:hyperlink r:id="rId11" w:history="1">
         <w:r>
           <w:rPr>
             <w:rStyle w:val="Hyperlink"/>
@@ -1544,7 +1510,27 @@
           <w:sz w:val="28"/>
           <w:szCs w:val="28"/>
         </w:rPr>
-        <w:t>Agile Scrum Burn Down Chart</w:t>
+        <w:t xml:space="preserve">Agile Scrum Burn </w:t>
+      </w:r>
+      <w:proofErr w:type="gramStart"/>
+      <w:r>
+        <w:rPr>
+          <w:b/>
+          <w:color w:val="000000" w:themeColor="text1"/>
+          <w:sz w:val="28"/>
+          <w:szCs w:val="28"/>
+        </w:rPr>
+        <w:t>Down</w:t>
+      </w:r>
+      <w:proofErr w:type="gramEnd"/>
+      <w:r>
+        <w:rPr>
+          <w:b/>
+          <w:color w:val="000000" w:themeColor="text1"/>
+          <w:sz w:val="28"/>
+          <w:szCs w:val="28"/>
+        </w:rPr>
+        <w:t xml:space="preserve"> Chart</w:t>
       </w:r>
       <w:r>
         <w:rPr>
@@ -1557,7 +1543,7 @@
       </w:r>
     </w:p>
     <w:p>
-      <w:hyperlink r:id="rId13" w:history="1">
+      <w:hyperlink r:id="rId12" w:history="1">
         <w:r>
           <w:rPr>
             <w:rStyle w:val="Hyperlink"/>
@@ -1651,7 +1637,7 @@
       <w:tr>
         <w:tc>
           <w:tcPr>
-            <w:tcW w:w="13945" w:type="dxa"/>
+            <w:tcW w:w="12950" w:type="dxa"/>
           </w:tcPr>
           <w:p>
             <w:pPr>
@@ -1675,7 +1661,7 @@
       <w:tr>
         <w:tc>
           <w:tcPr>
-            <w:tcW w:w="13945" w:type="dxa"/>
+            <w:tcW w:w="12950" w:type="dxa"/>
           </w:tcPr>
           <w:p>
             <w:pPr>
@@ -1691,7 +1677,7 @@
                 <w:sz w:val="36"/>
                 <w:szCs w:val="36"/>
               </w:rPr>
-              <w:t>The game view and logic came together incredibly well.</w:t>
+              <w:t>The view presentations were adjusted with new color schemes along with a medal status for the high-score page.</w:t>
             </w:r>
           </w:p>
         </w:tc>
@@ -1699,7 +1685,7 @@
       <w:tr>
         <w:tc>
           <w:tcPr>
-            <w:tcW w:w="13945" w:type="dxa"/>
+            <w:tcW w:w="12950" w:type="dxa"/>
           </w:tcPr>
           <w:p>
             <w:pPr>
@@ -1715,31 +1701,7 @@
                 <w:sz w:val="36"/>
                 <w:szCs w:val="36"/>
               </w:rPr>
-              <w:t>Testing provided phenomenal results of the services and board.</w:t>
-            </w:r>
-          </w:p>
-        </w:tc>
-      </w:tr>
-      <w:tr>
-        <w:tc>
-          <w:tcPr>
-            <w:tcW w:w="13945" w:type="dxa"/>
-          </w:tcPr>
-          <w:p>
-            <w:pPr>
-              <w:rPr>
-                <w:b/>
-                <w:sz w:val="36"/>
-                <w:szCs w:val="36"/>
-              </w:rPr>
-            </w:pPr>
-            <w:r>
-              <w:rPr>
-                <w:b/>
-                <w:sz w:val="36"/>
-                <w:szCs w:val="36"/>
-              </w:rPr>
-              <w:t>Additional security measures were introduced for user passwords.</w:t>
+              <w:t>SQL refactoring and password security were strengthened in a timely manner.</w:t>
             </w:r>
           </w:p>
         </w:tc>
@@ -1792,9 +1754,9 @@
         <w:tblLook w:val="04A0" w:firstRow="1" w:lastRow="0" w:firstColumn="1" w:lastColumn="0" w:noHBand="0" w:noVBand="1"/>
       </w:tblPr>
       <w:tblGrid>
-        <w:gridCol w:w="5056"/>
-        <w:gridCol w:w="6212"/>
-        <w:gridCol w:w="1682"/>
+        <w:gridCol w:w="5049"/>
+        <w:gridCol w:w="6223"/>
+        <w:gridCol w:w="1678"/>
       </w:tblGrid>
       <w:tr>
         <w:tc>
@@ -1883,7 +1845,23 @@
                 <w:sz w:val="36"/>
                 <w:szCs w:val="36"/>
               </w:rPr>
-              <w:t>A merge conflict arose.</w:t>
+              <w:t xml:space="preserve">Game board partial view is being displayed, but the model data </w:t>
+            </w:r>
+            <w:r>
+              <w:rPr>
+                <w:b/>
+                <w:sz w:val="36"/>
+                <w:szCs w:val="36"/>
+              </w:rPr>
+              <w:t xml:space="preserve">and view </w:t>
+            </w:r>
+            <w:r>
+              <w:rPr>
+                <w:b/>
+                <w:sz w:val="36"/>
+                <w:szCs w:val="36"/>
+              </w:rPr>
+              <w:t>isn’t updating based on user actions.</w:t>
             </w:r>
           </w:p>
         </w:tc>
@@ -1905,7 +1883,7 @@
                 <w:sz w:val="36"/>
                 <w:szCs w:val="36"/>
               </w:rPr>
-              <w:t>Resolves the file conflicts by using the previous versions on the ‘master’ branch.</w:t>
+              <w:t>Troubleshoot the game board partial view to determine the cause of the issue.</w:t>
             </w:r>
           </w:p>
         </w:tc>
@@ -1927,7 +1905,23 @@
                 <w:sz w:val="36"/>
                 <w:szCs w:val="36"/>
               </w:rPr>
-              <w:t>8/21</w:t>
+              <w:t>9</w:t>
+            </w:r>
+            <w:r>
+              <w:rPr>
+                <w:b/>
+                <w:sz w:val="36"/>
+                <w:szCs w:val="36"/>
+              </w:rPr>
+              <w:t>/</w:t>
+            </w:r>
+            <w:r>
+              <w:rPr>
+                <w:b/>
+                <w:sz w:val="36"/>
+                <w:szCs w:val="36"/>
+              </w:rPr>
+              <w:t>13</w:t>
             </w:r>
             <w:r>
               <w:rPr>
@@ -2038,6 +2032,8 @@
           <w:szCs w:val="36"/>
         </w:rPr>
       </w:pPr>
+      <w:bookmarkStart w:id="0" w:name="_GoBack"/>
+      <w:bookmarkEnd w:id="0"/>
       <w:r>
         <w:rPr>
           <w:b/>
@@ -2419,7 +2415,7 @@
                     <pic:cNvPicPr/>
                   </pic:nvPicPr>
                   <pic:blipFill>
-                    <a:blip r:embed="rId14">
+                    <a:blip r:embed="rId13">
                       <a:extLst>
                         <a:ext uri="{28A0092B-C50C-407E-A947-70E740481C1C}">
                           <a14:useLocalDpi xmlns:a14="http://schemas.microsoft.com/office/drawing/2010/main" val="0"/>
@@ -2561,353 +2557,397 @@
         <w:t>dbo</w:t>
       </w:r>
       <w:proofErr w:type="spellEnd"/>
-      <w:proofErr w:type="gramStart"/>
       <w:r>
         <w:rPr>
           <w:b/>
           <w:bCs/>
           <w:color w:val="0070C0"/>
         </w:rPr>
-        <w:t>].[</w:t>
-      </w:r>
-      <w:proofErr w:type="gramEnd"/>
+        <w:t>]</w:t>
+      </w:r>
+      <w:proofErr w:type="gramStart"/>
       <w:r>
         <w:rPr>
           <w:b/>
           <w:bCs/>
           <w:color w:val="0070C0"/>
         </w:rPr>
-        <w:t>users] (</w:t>
-      </w:r>
-    </w:p>
-    <w:p>
-      <w:pPr>
+        <w:t>.[</w:t>
+      </w:r>
+      <w:proofErr w:type="gramEnd"/>
+      <w:r>
         <w:rPr>
           <w:b/>
           <w:bCs/>
           <w:color w:val="0070C0"/>
         </w:rPr>
-      </w:pPr>
-      <w:r>
+        <w:t>users] (</w:t>
+      </w:r>
+    </w:p>
+    <w:p>
+      <w:pPr>
         <w:rPr>
           <w:b/>
           <w:bCs/>
           <w:color w:val="0070C0"/>
         </w:rPr>
-        <w:t xml:space="preserve"> USERID int </w:t>
-      </w:r>
-      <w:proofErr w:type="gramStart"/>
+      </w:pPr>
       <w:r>
         <w:rPr>
           <w:b/>
           <w:bCs/>
           <w:color w:val="0070C0"/>
         </w:rPr>
-        <w:t>IDENTITY(</w:t>
-      </w:r>
-      <w:proofErr w:type="gramEnd"/>
+        <w:t xml:space="preserve"> USERID </w:t>
+      </w:r>
+      <w:proofErr w:type="spellStart"/>
       <w:r>
         <w:rPr>
           <w:b/>
           <w:bCs/>
           <w:color w:val="0070C0"/>
         </w:rPr>
-        <w:t>1,1) NOT NULL PRIMARY KEY,</w:t>
-      </w:r>
-    </w:p>
-    <w:p>
-      <w:pPr>
+        <w:t>int</w:t>
+      </w:r>
+      <w:proofErr w:type="spellEnd"/>
+      <w:r>
         <w:rPr>
           <w:b/>
           <w:bCs/>
           <w:color w:val="0070C0"/>
         </w:rPr>
-      </w:pPr>
+        <w:t xml:space="preserve"> </w:t>
+      </w:r>
+      <w:proofErr w:type="gramStart"/>
       <w:r>
         <w:rPr>
           <w:b/>
           <w:bCs/>
           <w:color w:val="0070C0"/>
         </w:rPr>
-        <w:t xml:space="preserve"> FIRSTNAME </w:t>
-      </w:r>
-      <w:proofErr w:type="gramStart"/>
+        <w:t>IDENTITY(</w:t>
+      </w:r>
+      <w:proofErr w:type="gramEnd"/>
       <w:r>
         <w:rPr>
           <w:b/>
           <w:bCs/>
           <w:color w:val="0070C0"/>
         </w:rPr>
-        <w:t>varchar(</w:t>
-      </w:r>
-      <w:proofErr w:type="gramEnd"/>
-      <w:r>
+        <w:t>1,1) NOT NULL PRIMARY KEY,</w:t>
+      </w:r>
+    </w:p>
+    <w:p>
+      <w:pPr>
         <w:rPr>
           <w:b/>
           <w:bCs/>
           <w:color w:val="0070C0"/>
         </w:rPr>
-        <w:t>25) NOT NULL,</w:t>
-      </w:r>
-    </w:p>
-    <w:p>
-      <w:pPr>
+      </w:pPr>
+      <w:r>
         <w:rPr>
           <w:b/>
           <w:bCs/>
           <w:color w:val="0070C0"/>
         </w:rPr>
-      </w:pPr>
+        <w:t xml:space="preserve"> FIRSTNAME </w:t>
+      </w:r>
+      <w:proofErr w:type="gramStart"/>
       <w:r>
         <w:rPr>
           <w:b/>
           <w:bCs/>
           <w:color w:val="0070C0"/>
         </w:rPr>
-        <w:t xml:space="preserve"> LASTNAME </w:t>
-      </w:r>
-      <w:proofErr w:type="gramStart"/>
+        <w:t>varchar(</w:t>
+      </w:r>
+      <w:proofErr w:type="gramEnd"/>
       <w:r>
         <w:rPr>
           <w:b/>
           <w:bCs/>
           <w:color w:val="0070C0"/>
         </w:rPr>
-        <w:t>varchar(</w:t>
-      </w:r>
-      <w:proofErr w:type="gramEnd"/>
-      <w:r>
+        <w:t>25) NOT NULL,</w:t>
+      </w:r>
+    </w:p>
+    <w:p>
+      <w:pPr>
         <w:rPr>
           <w:b/>
           <w:bCs/>
           <w:color w:val="0070C0"/>
         </w:rPr>
-        <w:t>25) NOT NULL,</w:t>
-      </w:r>
-    </w:p>
-    <w:p>
-      <w:pPr>
+      </w:pPr>
+      <w:r>
         <w:rPr>
           <w:b/>
           <w:bCs/>
           <w:color w:val="0070C0"/>
         </w:rPr>
-      </w:pPr>
+        <w:t xml:space="preserve"> LASTNAME </w:t>
+      </w:r>
+      <w:proofErr w:type="gramStart"/>
       <w:r>
         <w:rPr>
           <w:b/>
           <w:bCs/>
           <w:color w:val="0070C0"/>
         </w:rPr>
-        <w:t xml:space="preserve"> AGE int NOT NULL,</w:t>
-      </w:r>
-    </w:p>
-    <w:p>
-      <w:pPr>
+        <w:t>varchar(</w:t>
+      </w:r>
+      <w:proofErr w:type="gramEnd"/>
+      <w:r>
         <w:rPr>
           <w:b/>
           <w:bCs/>
           <w:color w:val="0070C0"/>
         </w:rPr>
-      </w:pPr>
-      <w:r>
+        <w:t>25) NOT NULL,</w:t>
+      </w:r>
+    </w:p>
+    <w:p>
+      <w:pPr>
         <w:rPr>
           <w:b/>
           <w:bCs/>
           <w:color w:val="0070C0"/>
         </w:rPr>
-        <w:t xml:space="preserve"> GENDER </w:t>
-      </w:r>
-      <w:proofErr w:type="gramStart"/>
+      </w:pPr>
       <w:r>
         <w:rPr>
           <w:b/>
           <w:bCs/>
           <w:color w:val="0070C0"/>
         </w:rPr>
-        <w:t>varchar(</w:t>
-      </w:r>
-      <w:proofErr w:type="gramEnd"/>
+        <w:t xml:space="preserve"> AGE </w:t>
+      </w:r>
+      <w:proofErr w:type="spellStart"/>
       <w:r>
         <w:rPr>
           <w:b/>
           <w:bCs/>
           <w:color w:val="0070C0"/>
         </w:rPr>
-        <w:t>1) NOT NULL,</w:t>
-      </w:r>
-    </w:p>
-    <w:p>
-      <w:pPr>
+        <w:t>int</w:t>
+      </w:r>
+      <w:proofErr w:type="spellEnd"/>
+      <w:r>
         <w:rPr>
           <w:b/>
           <w:bCs/>
           <w:color w:val="0070C0"/>
         </w:rPr>
-      </w:pPr>
-      <w:r>
+        <w:t xml:space="preserve"> NOT NULL,</w:t>
+      </w:r>
+    </w:p>
+    <w:p>
+      <w:pPr>
         <w:rPr>
           <w:b/>
           <w:bCs/>
           <w:color w:val="0070C0"/>
         </w:rPr>
-        <w:t xml:space="preserve"> STATE </w:t>
-      </w:r>
-      <w:proofErr w:type="gramStart"/>
+      </w:pPr>
       <w:r>
         <w:rPr>
           <w:b/>
           <w:bCs/>
           <w:color w:val="0070C0"/>
         </w:rPr>
-        <w:t>varchar(</w:t>
-      </w:r>
-      <w:proofErr w:type="gramEnd"/>
+        <w:t xml:space="preserve"> GENDER </w:t>
+      </w:r>
+      <w:proofErr w:type="gramStart"/>
       <w:r>
         <w:rPr>
           <w:b/>
           <w:bCs/>
           <w:color w:val="0070C0"/>
         </w:rPr>
-        <w:t>25) NOT NULL,</w:t>
-      </w:r>
-    </w:p>
-    <w:p>
-      <w:pPr>
+        <w:t>varchar(</w:t>
+      </w:r>
+      <w:proofErr w:type="gramEnd"/>
+      <w:r>
         <w:rPr>
           <w:b/>
           <w:bCs/>
           <w:color w:val="0070C0"/>
         </w:rPr>
-      </w:pPr>
-      <w:r>
+        <w:t>1) NOT NULL,</w:t>
+      </w:r>
+    </w:p>
+    <w:p>
+      <w:pPr>
         <w:rPr>
           <w:b/>
           <w:bCs/>
           <w:color w:val="0070C0"/>
         </w:rPr>
-        <w:t xml:space="preserve"> EMAILADDRESS </w:t>
-      </w:r>
-      <w:proofErr w:type="gramStart"/>
+      </w:pPr>
       <w:r>
         <w:rPr>
           <w:b/>
           <w:bCs/>
           <w:color w:val="0070C0"/>
         </w:rPr>
-        <w:t>varchar(</w:t>
-      </w:r>
-      <w:proofErr w:type="gramEnd"/>
+        <w:t xml:space="preserve"> STATE </w:t>
+      </w:r>
+      <w:proofErr w:type="gramStart"/>
       <w:r>
         <w:rPr>
           <w:b/>
           <w:bCs/>
           <w:color w:val="0070C0"/>
         </w:rPr>
-        <w:t>50) NOT NULL,</w:t>
-      </w:r>
-    </w:p>
-    <w:p>
-      <w:pPr>
+        <w:t>varchar(</w:t>
+      </w:r>
+      <w:proofErr w:type="gramEnd"/>
+      <w:r>
         <w:rPr>
           <w:b/>
           <w:bCs/>
           <w:color w:val="0070C0"/>
         </w:rPr>
-      </w:pPr>
-      <w:r>
+        <w:t>25) NOT NULL,</w:t>
+      </w:r>
+    </w:p>
+    <w:p>
+      <w:pPr>
         <w:rPr>
           <w:b/>
           <w:bCs/>
           <w:color w:val="0070C0"/>
         </w:rPr>
-        <w:t xml:space="preserve"> USERNAME </w:t>
-      </w:r>
-      <w:proofErr w:type="gramStart"/>
+      </w:pPr>
       <w:r>
         <w:rPr>
           <w:b/>
           <w:bCs/>
           <w:color w:val="0070C0"/>
         </w:rPr>
-        <w:t>varchar(</w:t>
-      </w:r>
-      <w:proofErr w:type="gramEnd"/>
+        <w:t xml:space="preserve"> EMAILADDRESS </w:t>
+      </w:r>
+      <w:proofErr w:type="gramStart"/>
       <w:r>
         <w:rPr>
           <w:b/>
           <w:bCs/>
           <w:color w:val="0070C0"/>
         </w:rPr>
-        <w:t>25) NOT NULL,</w:t>
-      </w:r>
-    </w:p>
-    <w:p>
-      <w:pPr>
+        <w:t>varchar(</w:t>
+      </w:r>
+      <w:proofErr w:type="gramEnd"/>
+      <w:r>
         <w:rPr>
           <w:b/>
           <w:bCs/>
           <w:color w:val="0070C0"/>
         </w:rPr>
-      </w:pPr>
-      <w:r>
+        <w:t>50) NOT NULL,</w:t>
+      </w:r>
+    </w:p>
+    <w:p>
+      <w:pPr>
         <w:rPr>
           <w:b/>
           <w:bCs/>
           <w:color w:val="0070C0"/>
         </w:rPr>
-        <w:t xml:space="preserve"> PASSWORD </w:t>
-      </w:r>
-      <w:proofErr w:type="gramStart"/>
+      </w:pPr>
       <w:r>
         <w:rPr>
           <w:b/>
           <w:bCs/>
           <w:color w:val="0070C0"/>
         </w:rPr>
-        <w:t>varchar(</w:t>
-      </w:r>
-      <w:proofErr w:type="gramEnd"/>
+        <w:t xml:space="preserve"> USERNAME </w:t>
+      </w:r>
+      <w:proofErr w:type="gramStart"/>
       <w:r>
         <w:rPr>
           <w:b/>
           <w:bCs/>
           <w:color w:val="0070C0"/>
         </w:rPr>
-        <w:t>25) NOT NULL,</w:t>
-      </w:r>
-    </w:p>
-    <w:p>
-      <w:pPr>
+        <w:t>varchar(</w:t>
+      </w:r>
+      <w:proofErr w:type="gramEnd"/>
+      <w:r>
         <w:rPr>
           <w:b/>
           <w:bCs/>
           <w:color w:val="0070C0"/>
         </w:rPr>
-      </w:pPr>
-      <w:r>
+        <w:t>25) NOT NULL,</w:t>
+      </w:r>
+    </w:p>
+    <w:p>
+      <w:pPr>
         <w:rPr>
           <w:b/>
           <w:bCs/>
           <w:color w:val="0070C0"/>
         </w:rPr>
-        <w:t xml:space="preserve">) </w:t>
-      </w:r>
-    </w:p>
-    <w:p>
-      <w:pPr>
+      </w:pPr>
+      <w:r>
         <w:rPr>
           <w:b/>
           <w:bCs/>
           <w:color w:val="0070C0"/>
         </w:rPr>
-      </w:pPr>
+        <w:t xml:space="preserve"> PASSWORD </w:t>
+      </w:r>
+      <w:proofErr w:type="gramStart"/>
       <w:r>
         <w:rPr>
           <w:b/>
           <w:bCs/>
           <w:color w:val="0070C0"/>
         </w:rPr>
+        <w:t>varchar(</w:t>
+      </w:r>
+      <w:proofErr w:type="gramEnd"/>
+      <w:r>
+        <w:rPr>
+          <w:b/>
+          <w:bCs/>
+          <w:color w:val="0070C0"/>
+        </w:rPr>
+        <w:t>25) NOT NULL,</w:t>
+      </w:r>
+    </w:p>
+    <w:p>
+      <w:pPr>
+        <w:rPr>
+          <w:b/>
+          <w:bCs/>
+          <w:color w:val="0070C0"/>
+        </w:rPr>
+      </w:pPr>
+      <w:r>
+        <w:rPr>
+          <w:b/>
+          <w:bCs/>
+          <w:color w:val="0070C0"/>
+        </w:rPr>
+        <w:t xml:space="preserve">) </w:t>
+      </w:r>
+    </w:p>
+    <w:p>
+      <w:pPr>
+        <w:rPr>
+          <w:b/>
+          <w:bCs/>
+          <w:color w:val="0070C0"/>
+        </w:rPr>
+      </w:pPr>
+      <w:r>
+        <w:rPr>
+          <w:b/>
+          <w:bCs/>
+          <w:color w:val="0070C0"/>
+        </w:rPr>
         <w:t xml:space="preserve">INSERT INTO </w:t>
       </w:r>
       <w:proofErr w:type="spellStart"/>
@@ -2921,14 +2961,22 @@
         <w:t>dbo.users</w:t>
       </w:r>
       <w:proofErr w:type="spellEnd"/>
-      <w:proofErr w:type="gramEnd"/>
       <w:r>
         <w:rPr>
           <w:b/>
           <w:bCs/>
           <w:color w:val="0070C0"/>
         </w:rPr>
-        <w:t>(FIRSTNAME, LASTNAME, AGE, GENDER, STATE, EMAILADDRESS, USERNAME, PASSWORD)</w:t>
+        <w:t>(</w:t>
+      </w:r>
+      <w:proofErr w:type="gramEnd"/>
+      <w:r>
+        <w:rPr>
+          <w:b/>
+          <w:bCs/>
+          <w:color w:val="0070C0"/>
+        </w:rPr>
+        <w:t>FIRSTNAME, LASTNAME, AGE, GENDER, STATE, EMAILADDRESS, USERNAME, PASSWORD)</w:t>
       </w:r>
     </w:p>
     <w:p>
@@ -3066,7 +3114,7 @@
                     <pic:cNvPicPr/>
                   </pic:nvPicPr>
                   <pic:blipFill>
-                    <a:blip r:embed="rId15">
+                    <a:blip r:embed="rId14">
                       <a:extLst>
                         <a:ext uri="{28A0092B-C50C-407E-A947-70E740481C1C}">
                           <a14:useLocalDpi xmlns:a14="http://schemas.microsoft.com/office/drawing/2010/main" val="0"/>
@@ -3268,7 +3316,7 @@
                     <pic:cNvPicPr/>
                   </pic:nvPicPr>
                   <pic:blipFill>
-                    <a:blip r:embed="rId16">
+                    <a:blip r:embed="rId15">
                       <a:extLst>
                         <a:ext uri="{28A0092B-C50C-407E-A947-70E740481C1C}">
                           <a14:useLocalDpi xmlns:a14="http://schemas.microsoft.com/office/drawing/2010/main" val="0"/>
@@ -3402,7 +3450,7 @@
                     <pic:cNvPicPr/>
                   </pic:nvPicPr>
                   <pic:blipFill>
-                    <a:blip r:embed="rId17">
+                    <a:blip r:embed="rId16">
                       <a:extLst>
                         <a:ext uri="{28A0092B-C50C-407E-A947-70E740481C1C}">
                           <a14:useLocalDpi xmlns:a14="http://schemas.microsoft.com/office/drawing/2010/main" val="0"/>
@@ -3457,7 +3505,7 @@
                     <pic:cNvPicPr/>
                   </pic:nvPicPr>
                   <pic:blipFill>
-                    <a:blip r:embed="rId18">
+                    <a:blip r:embed="rId17">
                       <a:extLst>
                         <a:ext uri="{28A0092B-C50C-407E-A947-70E740481C1C}">
                           <a14:useLocalDpi xmlns:a14="http://schemas.microsoft.com/office/drawing/2010/main" val="0"/>
@@ -3541,8 +3589,8 @@
             <v:path o:extrusionok="f" gradientshapeok="t" o:connecttype="rect"/>
             <o:lock v:ext="edit" aspectratio="t"/>
           </v:shapetype>
-          <v:shape id="_x0000_i1025" type="#_x0000_t75" style="width:282.75pt;height:423pt" o:bordertopcolor="this" o:borderleftcolor="this" o:borderbottomcolor="this" o:borderrightcolor="this">
-            <v:imagedata r:id="rId19" o:title="Class_Diagrams_Milestone3"/>
+          <v:shape id="_x0000_i1025" type="#_x0000_t75" style="width:282.75pt;height:421.5pt" o:bordertopcolor="this" o:borderleftcolor="this" o:borderbottomcolor="this" o:borderrightcolor="this">
+            <v:imagedata r:id="rId18" o:title="Class_Diagrams_Milestone3"/>
             <w10:bordertop type="single" width="4"/>
             <w10:borderleft type="single" width="4"/>
             <w10:borderbottom type="single" width="4"/>
@@ -3696,10 +3744,10 @@
     </w:p>
     <w:p/>
     <w:sectPr>
-      <w:headerReference w:type="default" r:id="rId20"/>
-      <w:footerReference w:type="default" r:id="rId21"/>
-      <w:headerReference w:type="first" r:id="rId22"/>
-      <w:footerReference w:type="first" r:id="rId23"/>
+      <w:headerReference w:type="default" r:id="rId19"/>
+      <w:footerReference w:type="default" r:id="rId20"/>
+      <w:headerReference w:type="first" r:id="rId21"/>
+      <w:footerReference w:type="first" r:id="rId22"/>
       <w:pgSz w:w="15840" w:h="12240" w:orient="landscape"/>
       <w:pgMar w:top="1440" w:right="1440" w:bottom="1440" w:left="1440" w:header="720" w:footer="720" w:gutter="0"/>
       <w:cols w:space="720"/>
@@ -3711,7 +3759,7 @@
 </file>
 
 <file path=word/endnotes.xml><?xml version="1.0" encoding="utf-8"?>
-<w:endnotes xmlns:wpc="http://schemas.microsoft.com/office/word/2010/wordprocessingCanvas" xmlns:cx="http://schemas.microsoft.com/office/drawing/2014/chartex" xmlns:cx1="http://schemas.microsoft.com/office/drawing/2015/9/8/chartex" xmlns:cx2="http://schemas.microsoft.com/office/drawing/2015/10/21/chartex" xmlns:cx3="http://schemas.microsoft.com/office/drawing/2016/5/9/chartex" xmlns:cx4="http://schemas.microsoft.com/office/drawing/2016/5/10/chartex" xmlns:cx5="http://schemas.microsoft.com/office/drawing/2016/5/11/chartex" xmlns:cx6="http://schemas.microsoft.com/office/drawing/2016/5/12/chartex" xmlns:cx7="http://schemas.microsoft.com/office/drawing/2016/5/13/chartex" xmlns:cx8="http://schemas.microsoft.com/office/drawing/2016/5/14/chartex" xmlns:mc="http://schemas.openxmlformats.org/markup-compatibility/2006" xmlns:aink="http://schemas.microsoft.com/office/drawing/2016/ink" xmlns:am3d="http://schemas.microsoft.com/office/drawing/2017/model3d" xmlns:o="urn:schemas-microsoft-com:office:office" xmlns:r="http://schemas.openxmlformats.org/officeDocument/2006/relationships" xmlns:m="http://schemas.openxmlformats.org/officeDocument/2006/math" xmlns:v="urn:schemas-microsoft-com:vml" xmlns:wp14="http://schemas.microsoft.com/office/word/2010/wordprocessingDrawing" xmlns:wp="http://schemas.openxmlformats.org/drawingml/2006/wordprocessingDrawing" xmlns:w10="urn:schemas-microsoft-com:office:word" xmlns:w="http://schemas.openxmlformats.org/wordprocessingml/2006/main" xmlns:w14="http://schemas.microsoft.com/office/word/2010/wordml" xmlns:w15="http://schemas.microsoft.com/office/word/2012/wordml" xmlns:w16cex="http://schemas.microsoft.com/office/word/2018/wordml/cex" xmlns:w16cid="http://schemas.microsoft.com/office/word/2016/wordml/cid" xmlns:w16="http://schemas.microsoft.com/office/word/2018/wordml" xmlns:w16se="http://schemas.microsoft.com/office/word/2015/wordml/symex" xmlns:wpg="http://schemas.microsoft.com/office/word/2010/wordprocessingGroup" xmlns:wpi="http://schemas.microsoft.com/office/word/2010/wordprocessingInk" xmlns:wne="http://schemas.microsoft.com/office/word/2006/wordml" xmlns:wps="http://schemas.microsoft.com/office/word/2010/wordprocessingShape" mc:Ignorable="w14 w15 w16se w16cid w16 w16cex wp14">
+<w:endnotes xmlns:wpc="http://schemas.microsoft.com/office/word/2010/wordprocessingCanvas" xmlns:mc="http://schemas.openxmlformats.org/markup-compatibility/2006" xmlns:o="urn:schemas-microsoft-com:office:office" xmlns:r="http://schemas.openxmlformats.org/officeDocument/2006/relationships" xmlns:m="http://schemas.openxmlformats.org/officeDocument/2006/math" xmlns:v="urn:schemas-microsoft-com:vml" xmlns:wp14="http://schemas.microsoft.com/office/word/2010/wordprocessingDrawing" xmlns:wp="http://schemas.openxmlformats.org/drawingml/2006/wordprocessingDrawing" xmlns:w10="urn:schemas-microsoft-com:office:word" xmlns:w="http://schemas.openxmlformats.org/wordprocessingml/2006/main" xmlns:w14="http://schemas.microsoft.com/office/word/2010/wordml" xmlns:w15="http://schemas.microsoft.com/office/word/2012/wordml" xmlns:wpg="http://schemas.microsoft.com/office/word/2010/wordprocessingGroup" xmlns:wpi="http://schemas.microsoft.com/office/word/2010/wordprocessingInk" xmlns:wne="http://schemas.microsoft.com/office/word/2006/wordml" xmlns:wps="http://schemas.microsoft.com/office/word/2010/wordprocessingShape" mc:Ignorable="w14 w15 wp14">
   <w:endnote w:type="separator" w:id="-1">
     <w:p>
       <w:pPr>
@@ -3736,7 +3784,7 @@
 </file>
 
 <file path=word/footer1.xml><?xml version="1.0" encoding="utf-8"?>
-<w:ftr xmlns:wpc="http://schemas.microsoft.com/office/word/2010/wordprocessingCanvas" xmlns:cx="http://schemas.microsoft.com/office/drawing/2014/chartex" xmlns:cx1="http://schemas.microsoft.com/office/drawing/2015/9/8/chartex" xmlns:cx2="http://schemas.microsoft.com/office/drawing/2015/10/21/chartex" xmlns:cx3="http://schemas.microsoft.com/office/drawing/2016/5/9/chartex" xmlns:cx4="http://schemas.microsoft.com/office/drawing/2016/5/10/chartex" xmlns:cx5="http://schemas.microsoft.com/office/drawing/2016/5/11/chartex" xmlns:cx6="http://schemas.microsoft.com/office/drawing/2016/5/12/chartex" xmlns:cx7="http://schemas.microsoft.com/office/drawing/2016/5/13/chartex" xmlns:cx8="http://schemas.microsoft.com/office/drawing/2016/5/14/chartex" xmlns:mc="http://schemas.openxmlformats.org/markup-compatibility/2006" xmlns:aink="http://schemas.microsoft.com/office/drawing/2016/ink" xmlns:am3d="http://schemas.microsoft.com/office/drawing/2017/model3d" xmlns:o="urn:schemas-microsoft-com:office:office" xmlns:r="http://schemas.openxmlformats.org/officeDocument/2006/relationships" xmlns:m="http://schemas.openxmlformats.org/officeDocument/2006/math" xmlns:v="urn:schemas-microsoft-com:vml" xmlns:wp14="http://schemas.microsoft.com/office/word/2010/wordprocessingDrawing" xmlns:wp="http://schemas.openxmlformats.org/drawingml/2006/wordprocessingDrawing" xmlns:w10="urn:schemas-microsoft-com:office:word" xmlns:w="http://schemas.openxmlformats.org/wordprocessingml/2006/main" xmlns:w14="http://schemas.microsoft.com/office/word/2010/wordml" xmlns:w15="http://schemas.microsoft.com/office/word/2012/wordml" xmlns:w16cex="http://schemas.microsoft.com/office/word/2018/wordml/cex" xmlns:w16cid="http://schemas.microsoft.com/office/word/2016/wordml/cid" xmlns:w16="http://schemas.microsoft.com/office/word/2018/wordml" xmlns:w16se="http://schemas.microsoft.com/office/word/2015/wordml/symex" xmlns:wpg="http://schemas.microsoft.com/office/word/2010/wordprocessingGroup" xmlns:wpi="http://schemas.microsoft.com/office/word/2010/wordprocessingInk" xmlns:wne="http://schemas.microsoft.com/office/word/2006/wordml" xmlns:wps="http://schemas.microsoft.com/office/word/2010/wordprocessingShape" mc:Ignorable="w14 w15 w16se w16cid w16 w16cex wp14">
+<w:ftr xmlns:wpc="http://schemas.microsoft.com/office/word/2010/wordprocessingCanvas" xmlns:mc="http://schemas.openxmlformats.org/markup-compatibility/2006" xmlns:o="urn:schemas-microsoft-com:office:office" xmlns:r="http://schemas.openxmlformats.org/officeDocument/2006/relationships" xmlns:m="http://schemas.openxmlformats.org/officeDocument/2006/math" xmlns:v="urn:schemas-microsoft-com:vml" xmlns:wp14="http://schemas.microsoft.com/office/word/2010/wordprocessingDrawing" xmlns:wp="http://schemas.openxmlformats.org/drawingml/2006/wordprocessingDrawing" xmlns:w10="urn:schemas-microsoft-com:office:word" xmlns:w="http://schemas.openxmlformats.org/wordprocessingml/2006/main" xmlns:w14="http://schemas.microsoft.com/office/word/2010/wordml" xmlns:w15="http://schemas.microsoft.com/office/word/2012/wordml" xmlns:wpg="http://schemas.microsoft.com/office/word/2010/wordprocessingGroup" xmlns:wpi="http://schemas.microsoft.com/office/word/2010/wordprocessingInk" xmlns:wne="http://schemas.microsoft.com/office/word/2006/wordml" xmlns:wps="http://schemas.microsoft.com/office/word/2010/wordprocessingShape" mc:Ignorable="w14 w15 wp14">
   <w:p>
     <w:pPr>
       <w:pStyle w:val="Footer"/>
@@ -3772,7 +3820,7 @@
 </file>
 
 <file path=word/footer2.xml><?xml version="1.0" encoding="utf-8"?>
-<w:ftr xmlns:wpc="http://schemas.microsoft.com/office/word/2010/wordprocessingCanvas" xmlns:cx="http://schemas.microsoft.com/office/drawing/2014/chartex" xmlns:cx1="http://schemas.microsoft.com/office/drawing/2015/9/8/chartex" xmlns:cx2="http://schemas.microsoft.com/office/drawing/2015/10/21/chartex" xmlns:cx3="http://schemas.microsoft.com/office/drawing/2016/5/9/chartex" xmlns:cx4="http://schemas.microsoft.com/office/drawing/2016/5/10/chartex" xmlns:cx5="http://schemas.microsoft.com/office/drawing/2016/5/11/chartex" xmlns:cx6="http://schemas.microsoft.com/office/drawing/2016/5/12/chartex" xmlns:cx7="http://schemas.microsoft.com/office/drawing/2016/5/13/chartex" xmlns:cx8="http://schemas.microsoft.com/office/drawing/2016/5/14/chartex" xmlns:mc="http://schemas.openxmlformats.org/markup-compatibility/2006" xmlns:aink="http://schemas.microsoft.com/office/drawing/2016/ink" xmlns:am3d="http://schemas.microsoft.com/office/drawing/2017/model3d" xmlns:o="urn:schemas-microsoft-com:office:office" xmlns:r="http://schemas.openxmlformats.org/officeDocument/2006/relationships" xmlns:m="http://schemas.openxmlformats.org/officeDocument/2006/math" xmlns:v="urn:schemas-microsoft-com:vml" xmlns:wp14="http://schemas.microsoft.com/office/word/2010/wordprocessingDrawing" xmlns:wp="http://schemas.openxmlformats.org/drawingml/2006/wordprocessingDrawing" xmlns:w10="urn:schemas-microsoft-com:office:word" xmlns:w="http://schemas.openxmlformats.org/wordprocessingml/2006/main" xmlns:w14="http://schemas.microsoft.com/office/word/2010/wordml" xmlns:w15="http://schemas.microsoft.com/office/word/2012/wordml" xmlns:w16cex="http://schemas.microsoft.com/office/word/2018/wordml/cex" xmlns:w16cid="http://schemas.microsoft.com/office/word/2016/wordml/cid" xmlns:w16="http://schemas.microsoft.com/office/word/2018/wordml" xmlns:w16se="http://schemas.microsoft.com/office/word/2015/wordml/symex" xmlns:wpg="http://schemas.microsoft.com/office/word/2010/wordprocessingGroup" xmlns:wpi="http://schemas.microsoft.com/office/word/2010/wordprocessingInk" xmlns:wne="http://schemas.microsoft.com/office/word/2006/wordml" xmlns:wps="http://schemas.microsoft.com/office/word/2010/wordprocessingShape" mc:Ignorable="w14 w15 w16se w16cid w16 w16cex wp14">
+<w:ftr xmlns:wpc="http://schemas.microsoft.com/office/word/2010/wordprocessingCanvas" xmlns:mc="http://schemas.openxmlformats.org/markup-compatibility/2006" xmlns:o="urn:schemas-microsoft-com:office:office" xmlns:r="http://schemas.openxmlformats.org/officeDocument/2006/relationships" xmlns:m="http://schemas.openxmlformats.org/officeDocument/2006/math" xmlns:v="urn:schemas-microsoft-com:vml" xmlns:wp14="http://schemas.microsoft.com/office/word/2010/wordprocessingDrawing" xmlns:wp="http://schemas.openxmlformats.org/drawingml/2006/wordprocessingDrawing" xmlns:w10="urn:schemas-microsoft-com:office:word" xmlns:w="http://schemas.openxmlformats.org/wordprocessingml/2006/main" xmlns:w14="http://schemas.microsoft.com/office/word/2010/wordml" xmlns:w15="http://schemas.microsoft.com/office/word/2012/wordml" xmlns:wpg="http://schemas.microsoft.com/office/word/2010/wordprocessingGroup" xmlns:wpi="http://schemas.microsoft.com/office/word/2010/wordprocessingInk" xmlns:wne="http://schemas.microsoft.com/office/word/2006/wordml" xmlns:wps="http://schemas.microsoft.com/office/word/2010/wordprocessingShape" mc:Ignorable="w14 w15 wp14">
   <w:p>
     <w:pPr>
       <w:jc w:val="center"/>
@@ -3796,7 +3844,7 @@
 </file>
 
 <file path=word/footnotes.xml><?xml version="1.0" encoding="utf-8"?>
-<w:footnotes xmlns:wpc="http://schemas.microsoft.com/office/word/2010/wordprocessingCanvas" xmlns:cx="http://schemas.microsoft.com/office/drawing/2014/chartex" xmlns:cx1="http://schemas.microsoft.com/office/drawing/2015/9/8/chartex" xmlns:cx2="http://schemas.microsoft.com/office/drawing/2015/10/21/chartex" xmlns:cx3="http://schemas.microsoft.com/office/drawing/2016/5/9/chartex" xmlns:cx4="http://schemas.microsoft.com/office/drawing/2016/5/10/chartex" xmlns:cx5="http://schemas.microsoft.com/office/drawing/2016/5/11/chartex" xmlns:cx6="http://schemas.microsoft.com/office/drawing/2016/5/12/chartex" xmlns:cx7="http://schemas.microsoft.com/office/drawing/2016/5/13/chartex" xmlns:cx8="http://schemas.microsoft.com/office/drawing/2016/5/14/chartex" xmlns:mc="http://schemas.openxmlformats.org/markup-compatibility/2006" xmlns:aink="http://schemas.microsoft.com/office/drawing/2016/ink" xmlns:am3d="http://schemas.microsoft.com/office/drawing/2017/model3d" xmlns:o="urn:schemas-microsoft-com:office:office" xmlns:r="http://schemas.openxmlformats.org/officeDocument/2006/relationships" xmlns:m="http://schemas.openxmlformats.org/officeDocument/2006/math" xmlns:v="urn:schemas-microsoft-com:vml" xmlns:wp14="http://schemas.microsoft.com/office/word/2010/wordprocessingDrawing" xmlns:wp="http://schemas.openxmlformats.org/drawingml/2006/wordprocessingDrawing" xmlns:w10="urn:schemas-microsoft-com:office:word" xmlns:w="http://schemas.openxmlformats.org/wordprocessingml/2006/main" xmlns:w14="http://schemas.microsoft.com/office/word/2010/wordml" xmlns:w15="http://schemas.microsoft.com/office/word/2012/wordml" xmlns:w16cex="http://schemas.microsoft.com/office/word/2018/wordml/cex" xmlns:w16cid="http://schemas.microsoft.com/office/word/2016/wordml/cid" xmlns:w16="http://schemas.microsoft.com/office/word/2018/wordml" xmlns:w16se="http://schemas.microsoft.com/office/word/2015/wordml/symex" xmlns:wpg="http://schemas.microsoft.com/office/word/2010/wordprocessingGroup" xmlns:wpi="http://schemas.microsoft.com/office/word/2010/wordprocessingInk" xmlns:wne="http://schemas.microsoft.com/office/word/2006/wordml" xmlns:wps="http://schemas.microsoft.com/office/word/2010/wordprocessingShape" mc:Ignorable="w14 w15 w16se w16cid w16 w16cex wp14">
+<w:footnotes xmlns:wpc="http://schemas.microsoft.com/office/word/2010/wordprocessingCanvas" xmlns:mc="http://schemas.openxmlformats.org/markup-compatibility/2006" xmlns:o="urn:schemas-microsoft-com:office:office" xmlns:r="http://schemas.openxmlformats.org/officeDocument/2006/relationships" xmlns:m="http://schemas.openxmlformats.org/officeDocument/2006/math" xmlns:v="urn:schemas-microsoft-com:vml" xmlns:wp14="http://schemas.microsoft.com/office/word/2010/wordprocessingDrawing" xmlns:wp="http://schemas.openxmlformats.org/drawingml/2006/wordprocessingDrawing" xmlns:w10="urn:schemas-microsoft-com:office:word" xmlns:w="http://schemas.openxmlformats.org/wordprocessingml/2006/main" xmlns:w14="http://schemas.microsoft.com/office/word/2010/wordml" xmlns:w15="http://schemas.microsoft.com/office/word/2012/wordml" xmlns:wpg="http://schemas.microsoft.com/office/word/2010/wordprocessingGroup" xmlns:wpi="http://schemas.microsoft.com/office/word/2010/wordprocessingInk" xmlns:wne="http://schemas.microsoft.com/office/word/2006/wordml" xmlns:wps="http://schemas.microsoft.com/office/word/2010/wordprocessingShape" mc:Ignorable="w14 w15 wp14">
   <w:footnote w:type="separator" w:id="-1">
     <w:p>
       <w:pPr>
@@ -3821,7 +3869,7 @@
 </file>
 
 <file path=word/header1.xml><?xml version="1.0" encoding="utf-8"?>
-<w:hdr xmlns:wpc="http://schemas.microsoft.com/office/word/2010/wordprocessingCanvas" xmlns:cx="http://schemas.microsoft.com/office/drawing/2014/chartex" xmlns:cx1="http://schemas.microsoft.com/office/drawing/2015/9/8/chartex" xmlns:cx2="http://schemas.microsoft.com/office/drawing/2015/10/21/chartex" xmlns:cx3="http://schemas.microsoft.com/office/drawing/2016/5/9/chartex" xmlns:cx4="http://schemas.microsoft.com/office/drawing/2016/5/10/chartex" xmlns:cx5="http://schemas.microsoft.com/office/drawing/2016/5/11/chartex" xmlns:cx6="http://schemas.microsoft.com/office/drawing/2016/5/12/chartex" xmlns:cx7="http://schemas.microsoft.com/office/drawing/2016/5/13/chartex" xmlns:cx8="http://schemas.microsoft.com/office/drawing/2016/5/14/chartex" xmlns:mc="http://schemas.openxmlformats.org/markup-compatibility/2006" xmlns:aink="http://schemas.microsoft.com/office/drawing/2016/ink" xmlns:am3d="http://schemas.microsoft.com/office/drawing/2017/model3d" xmlns:o="urn:schemas-microsoft-com:office:office" xmlns:r="http://schemas.openxmlformats.org/officeDocument/2006/relationships" xmlns:m="http://schemas.openxmlformats.org/officeDocument/2006/math" xmlns:v="urn:schemas-microsoft-com:vml" xmlns:wp14="http://schemas.microsoft.com/office/word/2010/wordprocessingDrawing" xmlns:wp="http://schemas.openxmlformats.org/drawingml/2006/wordprocessingDrawing" xmlns:w10="urn:schemas-microsoft-com:office:word" xmlns:w="http://schemas.openxmlformats.org/wordprocessingml/2006/main" xmlns:w14="http://schemas.microsoft.com/office/word/2010/wordml" xmlns:w15="http://schemas.microsoft.com/office/word/2012/wordml" xmlns:w16cex="http://schemas.microsoft.com/office/word/2018/wordml/cex" xmlns:w16cid="http://schemas.microsoft.com/office/word/2016/wordml/cid" xmlns:w16="http://schemas.microsoft.com/office/word/2018/wordml" xmlns:w16se="http://schemas.microsoft.com/office/word/2015/wordml/symex" xmlns:wpg="http://schemas.microsoft.com/office/word/2010/wordprocessingGroup" xmlns:wpi="http://schemas.microsoft.com/office/word/2010/wordprocessingInk" xmlns:wne="http://schemas.microsoft.com/office/word/2006/wordml" xmlns:wps="http://schemas.microsoft.com/office/word/2010/wordprocessingShape" mc:Ignorable="w14 w15 w16se w16cid w16 w16cex wp14">
+<w:hdr xmlns:wpc="http://schemas.microsoft.com/office/word/2010/wordprocessingCanvas" xmlns:mc="http://schemas.openxmlformats.org/markup-compatibility/2006" xmlns:o="urn:schemas-microsoft-com:office:office" xmlns:r="http://schemas.openxmlformats.org/officeDocument/2006/relationships" xmlns:m="http://schemas.openxmlformats.org/officeDocument/2006/math" xmlns:v="urn:schemas-microsoft-com:vml" xmlns:wp14="http://schemas.microsoft.com/office/word/2010/wordprocessingDrawing" xmlns:wp="http://schemas.openxmlformats.org/drawingml/2006/wordprocessingDrawing" xmlns:w10="urn:schemas-microsoft-com:office:word" xmlns:w="http://schemas.openxmlformats.org/wordprocessingml/2006/main" xmlns:w14="http://schemas.microsoft.com/office/word/2010/wordml" xmlns:w15="http://schemas.microsoft.com/office/word/2012/wordml" xmlns:wpg="http://schemas.microsoft.com/office/word/2010/wordprocessingGroup" xmlns:wpi="http://schemas.microsoft.com/office/word/2010/wordprocessingInk" xmlns:wne="http://schemas.microsoft.com/office/word/2006/wordml" xmlns:wps="http://schemas.microsoft.com/office/word/2010/wordprocessingShape" mc:Ignorable="w14 w15 wp14">
   <w:p>
     <w:pPr>
       <w:pStyle w:val="Header"/>
@@ -3841,7 +3889,7 @@
 </file>
 
 <file path=word/header2.xml><?xml version="1.0" encoding="utf-8"?>
-<w:hdr xmlns:wpc="http://schemas.microsoft.com/office/word/2010/wordprocessingCanvas" xmlns:cx="http://schemas.microsoft.com/office/drawing/2014/chartex" xmlns:cx1="http://schemas.microsoft.com/office/drawing/2015/9/8/chartex" xmlns:cx2="http://schemas.microsoft.com/office/drawing/2015/10/21/chartex" xmlns:cx3="http://schemas.microsoft.com/office/drawing/2016/5/9/chartex" xmlns:cx4="http://schemas.microsoft.com/office/drawing/2016/5/10/chartex" xmlns:cx5="http://schemas.microsoft.com/office/drawing/2016/5/11/chartex" xmlns:cx6="http://schemas.microsoft.com/office/drawing/2016/5/12/chartex" xmlns:cx7="http://schemas.microsoft.com/office/drawing/2016/5/13/chartex" xmlns:cx8="http://schemas.microsoft.com/office/drawing/2016/5/14/chartex" xmlns:mc="http://schemas.openxmlformats.org/markup-compatibility/2006" xmlns:aink="http://schemas.microsoft.com/office/drawing/2016/ink" xmlns:am3d="http://schemas.microsoft.com/office/drawing/2017/model3d" xmlns:o="urn:schemas-microsoft-com:office:office" xmlns:r="http://schemas.openxmlformats.org/officeDocument/2006/relationships" xmlns:m="http://schemas.openxmlformats.org/officeDocument/2006/math" xmlns:v="urn:schemas-microsoft-com:vml" xmlns:wp14="http://schemas.microsoft.com/office/word/2010/wordprocessingDrawing" xmlns:wp="http://schemas.openxmlformats.org/drawingml/2006/wordprocessingDrawing" xmlns:w10="urn:schemas-microsoft-com:office:word" xmlns:w="http://schemas.openxmlformats.org/wordprocessingml/2006/main" xmlns:w14="http://schemas.microsoft.com/office/word/2010/wordml" xmlns:w15="http://schemas.microsoft.com/office/word/2012/wordml" xmlns:w16cex="http://schemas.microsoft.com/office/word/2018/wordml/cex" xmlns:w16cid="http://schemas.microsoft.com/office/word/2016/wordml/cid" xmlns:w16="http://schemas.microsoft.com/office/word/2018/wordml" xmlns:w16se="http://schemas.microsoft.com/office/word/2015/wordml/symex" xmlns:wpg="http://schemas.microsoft.com/office/word/2010/wordprocessingGroup" xmlns:wpi="http://schemas.microsoft.com/office/word/2010/wordprocessingInk" xmlns:wne="http://schemas.microsoft.com/office/word/2006/wordml" xmlns:wps="http://schemas.microsoft.com/office/word/2010/wordprocessingShape" mc:Ignorable="w14 w15 w16se w16cid w16 w16cex wp14">
+<w:hdr xmlns:wpc="http://schemas.microsoft.com/office/word/2010/wordprocessingCanvas" xmlns:mc="http://schemas.openxmlformats.org/markup-compatibility/2006" xmlns:o="urn:schemas-microsoft-com:office:office" xmlns:r="http://schemas.openxmlformats.org/officeDocument/2006/relationships" xmlns:m="http://schemas.openxmlformats.org/officeDocument/2006/math" xmlns:v="urn:schemas-microsoft-com:vml" xmlns:wp14="http://schemas.microsoft.com/office/word/2010/wordprocessingDrawing" xmlns:wp="http://schemas.openxmlformats.org/drawingml/2006/wordprocessingDrawing" xmlns:w10="urn:schemas-microsoft-com:office:word" xmlns:w="http://schemas.openxmlformats.org/wordprocessingml/2006/main" xmlns:w14="http://schemas.microsoft.com/office/word/2010/wordml" xmlns:w15="http://schemas.microsoft.com/office/word/2012/wordml" xmlns:wpg="http://schemas.microsoft.com/office/word/2010/wordprocessingGroup" xmlns:wpi="http://schemas.microsoft.com/office/word/2010/wordprocessingInk" xmlns:wne="http://schemas.microsoft.com/office/word/2006/wordml" xmlns:wps="http://schemas.microsoft.com/office/word/2010/wordprocessingShape" mc:Ignorable="w14 w15 wp14">
   <w:p>
     <w:pPr>
       <w:pStyle w:val="Header"/>
@@ -3854,7 +3902,7 @@
         <wp:inline distT="0" distB="0" distL="0" distR="0" wp14:anchorId="3AC4C6F4" wp14:editId="3AC4C6F5">
           <wp:extent cx="3067050" cy="685800"/>
           <wp:effectExtent l="0" t="0" r="0" b="0"/>
-          <wp:docPr id="5" name="Picture 5"/>
+          <wp:docPr id="1" name="Picture 1"/>
           <wp:cNvGraphicFramePr>
             <a:graphicFrameLocks xmlns:a="http://schemas.openxmlformats.org/drawingml/2006/main" noChangeAspect="1"/>
           </wp:cNvGraphicFramePr>
@@ -3914,7 +3962,7 @@
 </file>
 
 <file path=word/numbering.xml><?xml version="1.0" encoding="utf-8"?>
-<w:numbering xmlns:wpc="http://schemas.microsoft.com/office/word/2010/wordprocessingCanvas" xmlns:cx="http://schemas.microsoft.com/office/drawing/2014/chartex" xmlns:cx1="http://schemas.microsoft.com/office/drawing/2015/9/8/chartex" xmlns:cx2="http://schemas.microsoft.com/office/drawing/2015/10/21/chartex" xmlns:cx3="http://schemas.microsoft.com/office/drawing/2016/5/9/chartex" xmlns:cx4="http://schemas.microsoft.com/office/drawing/2016/5/10/chartex" xmlns:cx5="http://schemas.microsoft.com/office/drawing/2016/5/11/chartex" xmlns:cx6="http://schemas.microsoft.com/office/drawing/2016/5/12/chartex" xmlns:cx7="http://schemas.microsoft.com/office/drawing/2016/5/13/chartex" xmlns:cx8="http://schemas.microsoft.com/office/drawing/2016/5/14/chartex" xmlns:mc="http://schemas.openxmlformats.org/markup-compatibility/2006" xmlns:aink="http://schemas.microsoft.com/office/drawing/2016/ink" xmlns:am3d="http://schemas.microsoft.com/office/drawing/2017/model3d" xmlns:o="urn:schemas-microsoft-com:office:office" xmlns:r="http://schemas.openxmlformats.org/officeDocument/2006/relationships" xmlns:m="http://schemas.openxmlformats.org/officeDocument/2006/math" xmlns:v="urn:schemas-microsoft-com:vml" xmlns:wp14="http://schemas.microsoft.com/office/word/2010/wordprocessingDrawing" xmlns:wp="http://schemas.openxmlformats.org/drawingml/2006/wordprocessingDrawing" xmlns:w10="urn:schemas-microsoft-com:office:word" xmlns:w="http://schemas.openxmlformats.org/wordprocessingml/2006/main" xmlns:w14="http://schemas.microsoft.com/office/word/2010/wordml" xmlns:w15="http://schemas.microsoft.com/office/word/2012/wordml" xmlns:w16cex="http://schemas.microsoft.com/office/word/2018/wordml/cex" xmlns:w16cid="http://schemas.microsoft.com/office/word/2016/wordml/cid" xmlns:w16="http://schemas.microsoft.com/office/word/2018/wordml" xmlns:w16se="http://schemas.microsoft.com/office/word/2015/wordml/symex" xmlns:wpg="http://schemas.microsoft.com/office/word/2010/wordprocessingGroup" xmlns:wpi="http://schemas.microsoft.com/office/word/2010/wordprocessingInk" xmlns:wne="http://schemas.microsoft.com/office/word/2006/wordml" xmlns:wps="http://schemas.microsoft.com/office/word/2010/wordprocessingShape" mc:Ignorable="w14 w15 w16se w16cid w16 w16cex wp14">
+<w:numbering xmlns:wpc="http://schemas.microsoft.com/office/word/2010/wordprocessingCanvas" xmlns:mc="http://schemas.openxmlformats.org/markup-compatibility/2006" xmlns:o="urn:schemas-microsoft-com:office:office" xmlns:r="http://schemas.openxmlformats.org/officeDocument/2006/relationships" xmlns:m="http://schemas.openxmlformats.org/officeDocument/2006/math" xmlns:v="urn:schemas-microsoft-com:vml" xmlns:wp14="http://schemas.microsoft.com/office/word/2010/wordprocessingDrawing" xmlns:wp="http://schemas.openxmlformats.org/drawingml/2006/wordprocessingDrawing" xmlns:w10="urn:schemas-microsoft-com:office:word" xmlns:w="http://schemas.openxmlformats.org/wordprocessingml/2006/main" xmlns:w14="http://schemas.microsoft.com/office/word/2010/wordml" xmlns:w15="http://schemas.microsoft.com/office/word/2012/wordml" xmlns:wpg="http://schemas.microsoft.com/office/word/2010/wordprocessingGroup" xmlns:wpi="http://schemas.microsoft.com/office/word/2010/wordprocessingInk" xmlns:wne="http://schemas.microsoft.com/office/word/2006/wordml" xmlns:wps="http://schemas.microsoft.com/office/word/2010/wordprocessingShape" mc:Ignorable="w14 w15 wp14">
   <w:abstractNum w:abstractNumId="0" w15:restartNumberingAfterBreak="0">
     <w:nsid w:val="06790F22"/>
     <w:multiLevelType w:val="hybridMultilevel"/>
@@ -5117,7 +5165,7 @@
 </file>
 
 <file path=word/styles.xml><?xml version="1.0" encoding="utf-8"?>
-<w:styles xmlns:mc="http://schemas.openxmlformats.org/markup-compatibility/2006" xmlns:r="http://schemas.openxmlformats.org/officeDocument/2006/relationships" xmlns:w="http://schemas.openxmlformats.org/wordprocessingml/2006/main" xmlns:w14="http://schemas.microsoft.com/office/word/2010/wordml" xmlns:w15="http://schemas.microsoft.com/office/word/2012/wordml" xmlns:w16cex="http://schemas.microsoft.com/office/word/2018/wordml/cex" xmlns:w16cid="http://schemas.microsoft.com/office/word/2016/wordml/cid" xmlns:w16="http://schemas.microsoft.com/office/word/2018/wordml" xmlns:w16se="http://schemas.microsoft.com/office/word/2015/wordml/symex" mc:Ignorable="w14 w15 w16se w16cid w16 w16cex">
+<w:styles xmlns:mc="http://schemas.openxmlformats.org/markup-compatibility/2006" xmlns:r="http://schemas.openxmlformats.org/officeDocument/2006/relationships" xmlns:w="http://schemas.openxmlformats.org/wordprocessingml/2006/main" xmlns:w14="http://schemas.microsoft.com/office/word/2010/wordml" xmlns:w15="http://schemas.microsoft.com/office/word/2012/wordml" mc:Ignorable="w14 w15">
   <w:docDefaults>
     <w:rPrDefault>
       <w:rPr>
@@ -5127,7 +5175,7 @@
     </w:rPrDefault>
     <w:pPrDefault/>
   </w:docDefaults>
-  <w:latentStyles w:defLockedState="0" w:defUIPriority="99" w:defSemiHidden="0" w:defUnhideWhenUsed="0" w:defQFormat="0" w:count="376">
+  <w:latentStyles w:defLockedState="0" w:defUIPriority="99" w:defSemiHidden="0" w:defUnhideWhenUsed="0" w:defQFormat="0" w:count="371">
     <w:lsdException w:name="Normal" w:uiPriority="0" w:qFormat="1"/>
     <w:lsdException w:name="heading 1" w:uiPriority="9" w:qFormat="1"/>
     <w:lsdException w:name="heading 2" w:semiHidden="1" w:uiPriority="9" w:unhideWhenUsed="1" w:qFormat="1"/>
@@ -5233,6 +5281,7 @@
     <w:lsdException w:name="HTML Sample" w:semiHidden="1" w:unhideWhenUsed="1"/>
     <w:lsdException w:name="HTML Typewriter" w:semiHidden="1" w:unhideWhenUsed="1"/>
     <w:lsdException w:name="HTML Variable" w:semiHidden="1" w:unhideWhenUsed="1"/>
+    <w:lsdException w:name="Normal Table" w:semiHidden="1" w:unhideWhenUsed="1"/>
     <w:lsdException w:name="annotation subject" w:semiHidden="1" w:unhideWhenUsed="1"/>
     <w:lsdException w:name="No List" w:semiHidden="1" w:unhideWhenUsed="1"/>
     <w:lsdException w:name="Outline List 1" w:semiHidden="1" w:unhideWhenUsed="1"/>
@@ -5275,8 +5324,11 @@
     <w:lsdException w:name="Table Contemporary" w:semiHidden="1" w:unhideWhenUsed="1"/>
     <w:lsdException w:name="Table Elegant" w:semiHidden="1" w:unhideWhenUsed="1"/>
     <w:lsdException w:name="Table Professional" w:semiHidden="1" w:unhideWhenUsed="1"/>
+    <w:lsdException w:name="Table Subtle 1" w:semiHidden="1" w:unhideWhenUsed="1"/>
     <w:lsdException w:name="Table Subtle 2" w:semiHidden="1" w:unhideWhenUsed="1"/>
     <w:lsdException w:name="Table Web 1" w:semiHidden="1" w:unhideWhenUsed="1"/>
+    <w:lsdException w:name="Table Web 2" w:semiHidden="1" w:unhideWhenUsed="1"/>
+    <w:lsdException w:name="Table Web 3" w:semiHidden="1" w:unhideWhenUsed="1"/>
     <w:lsdException w:name="Balloon Text" w:semiHidden="1" w:unhideWhenUsed="1"/>
     <w:lsdException w:name="Table Grid" w:uiPriority="39"/>
     <w:lsdException w:name="Table Theme" w:semiHidden="1" w:unhideWhenUsed="1"/>
@@ -5495,11 +5547,6 @@
     <w:lsdException w:name="List Table 5 Dark Accent 6" w:uiPriority="50"/>
     <w:lsdException w:name="List Table 6 Colorful Accent 6" w:uiPriority="51"/>
     <w:lsdException w:name="List Table 7 Colorful Accent 6" w:uiPriority="52"/>
-    <w:lsdException w:name="Mention" w:semiHidden="1" w:unhideWhenUsed="1"/>
-    <w:lsdException w:name="Smart Hyperlink" w:semiHidden="1" w:unhideWhenUsed="1"/>
-    <w:lsdException w:name="Hashtag" w:semiHidden="1" w:unhideWhenUsed="1"/>
-    <w:lsdException w:name="Unresolved Mention" w:semiHidden="1" w:unhideWhenUsed="1"/>
-    <w:lsdException w:name="Smart Link" w:semiHidden="1" w:unhideWhenUsed="1"/>
   </w:latentStyles>
   <w:style w:type="paragraph" w:default="1" w:styleId="Normal">
     <w:name w:val="Normal"/>
@@ -6308,6 +6355,15 @@
 </file>
 
 <file path=customXml/item2.xml><?xml version="1.0" encoding="utf-8"?>
+<p:properties xmlns:p="http://schemas.microsoft.com/office/2006/metadata/properties" xmlns:xsi="http://www.w3.org/2001/XMLSchema-instance" xmlns:pc="http://schemas.microsoft.com/office/infopath/2007/PartnerControls">
+  <documentManagement>
+    <_ip_UnifiedCompliancePolicyUIAction xmlns="http://schemas.microsoft.com/sharepoint/v3" xsi:nil="true"/>
+    <_ip_UnifiedCompliancePolicyProperties xmlns="http://schemas.microsoft.com/sharepoint/v3" xsi:nil="true"/>
+  </documentManagement>
+</p:properties>
+</file>
+
+<file path=customXml/item3.xml><?xml version="1.0" encoding="utf-8"?>
 <ct:contentTypeSchema xmlns:ct="http://schemas.microsoft.com/office/2006/metadata/contentType" xmlns:ma="http://schemas.microsoft.com/office/2006/metadata/properties/metaAttributes" ct:_="" ma:_="" ma:contentTypeName="Document" ma:contentTypeID="0x010100B9FDC2B66788A044965A7B8958E6244A" ma:contentTypeVersion="1251" ma:contentTypeDescription="Create a new document." ma:contentTypeScope="" ma:versionID="6c2c36359d71eb747fbb188f75fc8d29">
   <xsd:schema xmlns:xsd="http://www.w3.org/2001/XMLSchema" xmlns:xs="http://www.w3.org/2001/XMLSchema" xmlns:p="http://schemas.microsoft.com/office/2006/metadata/properties" xmlns:ns1="http://schemas.microsoft.com/sharepoint/v3" xmlns:ns2="d6188da8-f31e-469a-aed4-03a23c44e36a" targetNamespace="http://schemas.microsoft.com/office/2006/metadata/properties" ma:root="true" ma:fieldsID="08acee74153637279a480e75df712a71" ns1:_="" ns2:_="">
     <xsd:import namespace="http://schemas.microsoft.com/sharepoint/v3"/>
@@ -6496,15 +6552,6 @@
 </ct:contentTypeSchema>
 </file>
 
-<file path=customXml/item3.xml><?xml version="1.0" encoding="utf-8"?>
-<p:properties xmlns:p="http://schemas.microsoft.com/office/2006/metadata/properties" xmlns:xsi="http://www.w3.org/2001/XMLSchema-instance" xmlns:pc="http://schemas.microsoft.com/office/infopath/2007/PartnerControls">
-  <documentManagement>
-    <_ip_UnifiedCompliancePolicyUIAction xmlns="http://schemas.microsoft.com/sharepoint/v3" xsi:nil="true"/>
-    <_ip_UnifiedCompliancePolicyProperties xmlns="http://schemas.microsoft.com/sharepoint/v3" xsi:nil="true"/>
-  </documentManagement>
-</p:properties>
-</file>
-
 <file path=customXml/itemProps1.xml><?xml version="1.0" encoding="utf-8"?>
 <ds:datastoreItem xmlns:ds="http://schemas.openxmlformats.org/officeDocument/2006/customXml" ds:itemID="{DEAE2935-652D-42F6-AFDE-C5D6AD6806BA}">
   <ds:schemaRefs>
@@ -6514,6 +6561,16 @@
 </file>
 
 <file path=customXml/itemProps2.xml><?xml version="1.0" encoding="utf-8"?>
+<ds:datastoreItem xmlns:ds="http://schemas.openxmlformats.org/officeDocument/2006/customXml" ds:itemID="{153FF660-CCF1-4512-96BC-1D7D61FD195C}">
+  <ds:schemaRefs>
+    <ds:schemaRef ds:uri="http://schemas.microsoft.com/office/2006/metadata/properties"/>
+    <ds:schemaRef ds:uri="http://schemas.microsoft.com/office/infopath/2007/PartnerControls"/>
+    <ds:schemaRef ds:uri="http://schemas.microsoft.com/sharepoint/v3"/>
+  </ds:schemaRefs>
+</ds:datastoreItem>
+</file>
+
+<file path=customXml/itemProps3.xml><?xml version="1.0" encoding="utf-8"?>
 <ds:datastoreItem xmlns:ds="http://schemas.openxmlformats.org/officeDocument/2006/customXml" ds:itemID="{161C26DA-BDE9-4CF8-AF23-FC76FCFFDB1A}">
   <ds:schemaRefs>
     <ds:schemaRef ds:uri="http://schemas.microsoft.com/office/2006/metadata/contentType"/>
@@ -6530,14 +6587,4 @@
     <ds:schemaRef ds:uri="http://schemas.microsoft.com/internal/obd"/>
   </ds:schemaRefs>
 </ds:datastoreItem>
-</file>
-
-<file path=customXml/itemProps3.xml><?xml version="1.0" encoding="utf-8"?>
-<ds:datastoreItem xmlns:ds="http://schemas.openxmlformats.org/officeDocument/2006/customXml" ds:itemID="{153FF660-CCF1-4512-96BC-1D7D61FD195C}">
-  <ds:schemaRefs>
-    <ds:schemaRef ds:uri="http://schemas.microsoft.com/office/2006/metadata/properties"/>
-    <ds:schemaRef ds:uri="http://schemas.microsoft.com/office/infopath/2007/PartnerControls"/>
-    <ds:schemaRef ds:uri="http://schemas.microsoft.com/sharepoint/v3"/>
-  </ds:schemaRefs>
-</ds:datastoreItem>
 </file>
</xml_diff>

<commit_message>
Updated paperwork, removed duplicates.
</commit_message>
<xml_diff>
--- a/Planning and Design/CST-247-RS-NAP-ProjectStatusDesignReport.docx
+++ b/Planning and Design/CST-247-RS-NAP-ProjectStatusDesignReport.docx
@@ -1,6 +1,6 @@
 
 <file path=word/document.xml><?xml version="1.0" encoding="utf-8"?>
-<w:document xmlns:wpc="http://schemas.microsoft.com/office/word/2010/wordprocessingCanvas" xmlns:cx="http://schemas.microsoft.com/office/drawing/2014/chartex" xmlns:cx1="http://schemas.microsoft.com/office/drawing/2015/9/8/chartex" xmlns:cx2="http://schemas.microsoft.com/office/drawing/2015/10/21/chartex" xmlns:cx3="http://schemas.microsoft.com/office/drawing/2016/5/9/chartex" xmlns:cx4="http://schemas.microsoft.com/office/drawing/2016/5/10/chartex" xmlns:cx5="http://schemas.microsoft.com/office/drawing/2016/5/11/chartex" xmlns:cx6="http://schemas.microsoft.com/office/drawing/2016/5/12/chartex" xmlns:cx7="http://schemas.microsoft.com/office/drawing/2016/5/13/chartex" xmlns:cx8="http://schemas.microsoft.com/office/drawing/2016/5/14/chartex" xmlns:mc="http://schemas.openxmlformats.org/markup-compatibility/2006" xmlns:aink="http://schemas.microsoft.com/office/drawing/2016/ink" xmlns:am3d="http://schemas.microsoft.com/office/drawing/2017/model3d" xmlns:o="urn:schemas-microsoft-com:office:office" xmlns:r="http://schemas.openxmlformats.org/officeDocument/2006/relationships" xmlns:m="http://schemas.openxmlformats.org/officeDocument/2006/math" xmlns:v="urn:schemas-microsoft-com:vml" xmlns:wp14="http://schemas.microsoft.com/office/word/2010/wordprocessingDrawing" xmlns:wp="http://schemas.openxmlformats.org/drawingml/2006/wordprocessingDrawing" xmlns:w10="urn:schemas-microsoft-com:office:word" xmlns:w="http://schemas.openxmlformats.org/wordprocessingml/2006/main" xmlns:w14="http://schemas.microsoft.com/office/word/2010/wordml" xmlns:w15="http://schemas.microsoft.com/office/word/2012/wordml" xmlns:w16cex="http://schemas.microsoft.com/office/word/2018/wordml/cex" xmlns:w16cid="http://schemas.microsoft.com/office/word/2016/wordml/cid" xmlns:w16="http://schemas.microsoft.com/office/word/2018/wordml" xmlns:w16se="http://schemas.microsoft.com/office/word/2015/wordml/symex" xmlns:wpg="http://schemas.microsoft.com/office/word/2010/wordprocessingGroup" xmlns:wpi="http://schemas.microsoft.com/office/word/2010/wordprocessingInk" xmlns:wne="http://schemas.microsoft.com/office/word/2006/wordml" xmlns:wps="http://schemas.microsoft.com/office/word/2010/wordprocessingShape" mc:Ignorable="w14 w15 w16se w16cid w16 w16cex wp14">
+<w:document xmlns:wpc="http://schemas.microsoft.com/office/word/2010/wordprocessingCanvas" xmlns:mc="http://schemas.openxmlformats.org/markup-compatibility/2006" xmlns:o="urn:schemas-microsoft-com:office:office" xmlns:r="http://schemas.openxmlformats.org/officeDocument/2006/relationships" xmlns:m="http://schemas.openxmlformats.org/officeDocument/2006/math" xmlns:v="urn:schemas-microsoft-com:vml" xmlns:wp14="http://schemas.microsoft.com/office/word/2010/wordprocessingDrawing" xmlns:wp="http://schemas.openxmlformats.org/drawingml/2006/wordprocessingDrawing" xmlns:w10="urn:schemas-microsoft-com:office:word" xmlns:w="http://schemas.openxmlformats.org/wordprocessingml/2006/main" xmlns:w14="http://schemas.microsoft.com/office/word/2010/wordml" xmlns:w15="http://schemas.microsoft.com/office/word/2012/wordml" xmlns:wpg="http://schemas.microsoft.com/office/word/2010/wordprocessingGroup" xmlns:wpi="http://schemas.microsoft.com/office/word/2010/wordprocessingInk" xmlns:wne="http://schemas.microsoft.com/office/word/2006/wordml" xmlns:wps="http://schemas.microsoft.com/office/word/2010/wordprocessingShape" mc:Ignorable="w14 w15 wp14">
   <w:body>
     <w:p/>
     <w:p>
@@ -107,21 +107,7 @@
                 <w:i/>
                 <w:color w:val="365F91" w:themeColor="accent1" w:themeShade="BF"/>
               </w:rPr>
-              <w:t>Milestone 3</w:t>
-            </w:r>
-            <w:r>
-              <w:rPr>
-                <w:i/>
-                <w:color w:val="365F91" w:themeColor="accent1" w:themeShade="BF"/>
-              </w:rPr>
-              <w:t xml:space="preserve">: </w:t>
-            </w:r>
-            <w:r>
-              <w:rPr>
-                <w:i/>
-                <w:color w:val="365F91" w:themeColor="accent1" w:themeShade="BF"/>
-              </w:rPr>
-              <w:t>Scrum Planning</w:t>
+              <w:t>CLC – Milestone 5: Save/Restore Game Progress and REST API Features</w:t>
             </w:r>
           </w:p>
         </w:tc>
@@ -161,21 +147,7 @@
                 <w:i/>
                 <w:color w:val="365F91" w:themeColor="accent1" w:themeShade="BF"/>
               </w:rPr>
-              <w:t>8/1</w:t>
-            </w:r>
-            <w:r>
-              <w:rPr>
-                <w:i/>
-                <w:color w:val="365F91" w:themeColor="accent1" w:themeShade="BF"/>
-              </w:rPr>
-              <w:t>8</w:t>
-            </w:r>
-            <w:r>
-              <w:rPr>
-                <w:i/>
-                <w:color w:val="365F91" w:themeColor="accent1" w:themeShade="BF"/>
-              </w:rPr>
-              <w:t>/2020</w:t>
+              <w:t>9/10/2020</w:t>
             </w:r>
           </w:p>
         </w:tc>
@@ -216,7 +188,7 @@
                 <w:i/>
                 <w:color w:val="365F91" w:themeColor="accent1" w:themeShade="BF"/>
               </w:rPr>
-              <w:t>3</w:t>
+              <w:t>5</w:t>
             </w:r>
             <w:r>
               <w:rPr>
@@ -326,13 +298,7 @@
               </w:numPr>
             </w:pPr>
             <w:r>
-              <w:t>Vi</w:t>
-            </w:r>
-            <w:r>
-              <w:t>n</w:t>
-            </w:r>
-            <w:r>
-              <w:t>son Martin</w:t>
+              <w:t>Vison Martin</w:t>
             </w:r>
           </w:p>
         </w:tc>
@@ -530,7 +496,7 @@
                     <w:rPr>
                       <w:i/>
                     </w:rPr>
-                    <w:t>Homepage View</w:t>
+                    <w:t>AJAX Partial Views and Page Updates</w:t>
                   </w:r>
                 </w:p>
               </w:tc>
@@ -548,7 +514,7 @@
                     <w:rPr>
                       <w:i/>
                     </w:rPr>
-                    <w:t>Joseph Cooper</w:t>
+                    <w:t>Vinson Martin and Cameron Deao</w:t>
                   </w:r>
                 </w:p>
               </w:tc>
@@ -566,7 +532,7 @@
                     <w:rPr>
                       <w:i/>
                     </w:rPr>
-                    <w:t>2</w:t>
+                    <w:t>6</w:t>
                   </w:r>
                 </w:p>
               </w:tc>
@@ -604,7 +570,7 @@
                     <w:rPr>
                       <w:i/>
                     </w:rPr>
-                    <w:t>Game view and controller</w:t>
+                    <w:t>SQL and algorithm implementation for Game Board save</w:t>
                   </w:r>
                 </w:p>
               </w:tc>
@@ -640,7 +606,7 @@
                     <w:rPr>
                       <w:i/>
                     </w:rPr>
-                    <w:t>12</w:t>
+                    <w:t>15</w:t>
                   </w:r>
                 </w:p>
               </w:tc>
@@ -674,11 +640,19 @@
                       <w:i/>
                     </w:rPr>
                   </w:pPr>
+                  <w:proofErr w:type="spellStart"/>
                   <w:r>
                     <w:rPr>
                       <w:i/>
                     </w:rPr>
-                    <w:t>Game services and updated security service</w:t>
+                    <w:t>NLog</w:t>
+                  </w:r>
+                  <w:proofErr w:type="spellEnd"/>
+                  <w:r>
+                    <w:rPr>
+                      <w:i/>
+                    </w:rPr>
+                    <w:t xml:space="preserve"> implementation</w:t>
                   </w:r>
                 </w:p>
               </w:tc>
@@ -696,7 +670,7 @@
                     <w:rPr>
                       <w:i/>
                     </w:rPr>
-                    <w:t>Cameron Deao</w:t>
+                    <w:t>Joseph Cooper</w:t>
                   </w:r>
                 </w:p>
               </w:tc>
@@ -714,7 +688,7 @@
                     <w:rPr>
                       <w:i/>
                     </w:rPr>
-                    <w:t>12</w:t>
+                    <w:t>4</w:t>
                   </w:r>
                 </w:p>
               </w:tc>
@@ -752,7 +726,7 @@
                     <w:rPr>
                       <w:i/>
                     </w:rPr>
-                    <w:t>Minor adjustments and bug fixes.</w:t>
+                    <w:t>Design Report and other paperwork</w:t>
                   </w:r>
                 </w:p>
               </w:tc>
@@ -770,26 +744,7 @@
                     <w:rPr>
                       <w:i/>
                     </w:rPr>
-                    <w:t>Cameron Deao</w:t>
-                  </w:r>
-                  <w:r>
-                    <w:rPr>
-                      <w:i/>
-                    </w:rPr>
-                    <w:t xml:space="preserve"> </w:t>
-                  </w:r>
-                </w:p>
-                <w:p>
-                  <w:pPr>
-                    <w:rPr>
-                      <w:i/>
-                    </w:rPr>
-                  </w:pPr>
-                  <w:r>
-                    <w:rPr>
-                      <w:i/>
-                    </w:rPr>
-                    <w:t>Vinson Martin</w:t>
+                    <w:t>Joseph Cooper</w:t>
                   </w:r>
                 </w:p>
               </w:tc>
@@ -841,6 +796,12 @@
                       <w:i/>
                     </w:rPr>
                   </w:pPr>
+                  <w:r>
+                    <w:rPr>
+                      <w:i/>
+                    </w:rPr>
+                    <w:t>Store, retrieve, and restore saved game.</w:t>
+                  </w:r>
                 </w:p>
               </w:tc>
               <w:tc>
@@ -853,6 +814,12 @@
                       <w:i/>
                     </w:rPr>
                   </w:pPr>
+                  <w:r>
+                    <w:rPr>
+                      <w:i/>
+                    </w:rPr>
+                    <w:t>Cameron Deao</w:t>
+                  </w:r>
                 </w:p>
               </w:tc>
               <w:tc>
@@ -869,7 +836,7 @@
                     <w:rPr>
                       <w:i/>
                     </w:rPr>
-                    <w:t>0</w:t>
+                    <w:t>15</w:t>
                   </w:r>
                 </w:p>
               </w:tc>
@@ -1295,6 +1262,8 @@
           </w:tbl>
           <w:p/>
         </w:tc>
+        <w:bookmarkStart w:id="0" w:name="_GoBack"/>
+        <w:bookmarkEnd w:id="0"/>
       </w:tr>
       <w:tr>
         <w:trPr>
@@ -1331,14 +1300,12 @@
                 <w:color w:val="365F91" w:themeColor="accent1" w:themeShade="BF"/>
               </w:rPr>
             </w:pPr>
-            <w:hyperlink r:id="rId10" w:history="1">
-              <w:r>
-                <w:rPr>
-                  <w:rStyle w:val="Hyperlink"/>
-                </w:rPr>
-                <w:t>https://github.com/cmdeao/CLC---CST-247/tree/Milestone3-Initial-Game-Board-Submission</w:t>
-              </w:r>
-            </w:hyperlink>
+            <w:r>
+              <w:rPr>
+                <w:rStyle w:val="Hyperlink"/>
+              </w:rPr>
+              <w:t>https://github.com/cmdeao/CLC---CST-247/tree/Milestone5-Save-Restore-Game-Progress-Submission</w:t>
+            </w:r>
           </w:p>
         </w:tc>
       </w:tr>
@@ -1360,7 +1327,6 @@
               <w:rPr>
                 <w:b/>
               </w:rPr>
-              <w:lastRenderedPageBreak/>
               <w:t>Peer Review:</w:t>
             </w:r>
           </w:p>
@@ -1481,7 +1447,7 @@
       </w:r>
     </w:p>
     <w:p>
-      <w:hyperlink r:id="rId11" w:history="1">
+      <w:hyperlink r:id="rId10" w:history="1">
         <w:r>
           <w:rPr>
             <w:rStyle w:val="Hyperlink"/>
@@ -1519,7 +1485,7 @@
       </w:r>
     </w:p>
     <w:p>
-      <w:hyperlink r:id="rId12" w:history="1">
+      <w:hyperlink r:id="rId11" w:history="1">
         <w:r>
           <w:rPr>
             <w:rStyle w:val="Hyperlink"/>
@@ -1544,7 +1510,27 @@
           <w:sz w:val="28"/>
           <w:szCs w:val="28"/>
         </w:rPr>
-        <w:t>Agile Scrum Burn Down Chart</w:t>
+        <w:t xml:space="preserve">Agile Scrum Burn </w:t>
+      </w:r>
+      <w:proofErr w:type="gramStart"/>
+      <w:r>
+        <w:rPr>
+          <w:b/>
+          <w:color w:val="000000" w:themeColor="text1"/>
+          <w:sz w:val="28"/>
+          <w:szCs w:val="28"/>
+        </w:rPr>
+        <w:t>Down</w:t>
+      </w:r>
+      <w:proofErr w:type="gramEnd"/>
+      <w:r>
+        <w:rPr>
+          <w:b/>
+          <w:color w:val="000000" w:themeColor="text1"/>
+          <w:sz w:val="28"/>
+          <w:szCs w:val="28"/>
+        </w:rPr>
+        <w:t xml:space="preserve"> Chart</w:t>
       </w:r>
       <w:r>
         <w:rPr>
@@ -1557,7 +1543,7 @@
       </w:r>
     </w:p>
     <w:p>
-      <w:hyperlink r:id="rId13" w:history="1">
+      <w:hyperlink r:id="rId12" w:history="1">
         <w:r>
           <w:rPr>
             <w:rStyle w:val="Hyperlink"/>
@@ -1685,13 +1671,23 @@
                 <w:szCs w:val="36"/>
               </w:rPr>
             </w:pPr>
+            <w:proofErr w:type="spellStart"/>
             <w:r>
               <w:rPr>
                 <w:b/>
                 <w:sz w:val="36"/>
                 <w:szCs w:val="36"/>
               </w:rPr>
-              <w:t>The game view and logic came together incredibly well.</w:t>
+              <w:t>NLog</w:t>
+            </w:r>
+            <w:proofErr w:type="spellEnd"/>
+            <w:r>
+              <w:rPr>
+                <w:b/>
+                <w:sz w:val="36"/>
+                <w:szCs w:val="36"/>
+              </w:rPr>
+              <w:t xml:space="preserve"> implementation that logs to host machine added successfully.</w:t>
             </w:r>
           </w:p>
         </w:tc>
@@ -1715,7 +1711,7 @@
                 <w:sz w:val="36"/>
                 <w:szCs w:val="36"/>
               </w:rPr>
-              <w:t>Testing provided phenomenal results of the services and board.</w:t>
+              <w:t>Early communication and planning between group members.</w:t>
             </w:r>
           </w:p>
         </w:tc>
@@ -1739,7 +1735,7 @@
                 <w:sz w:val="36"/>
                 <w:szCs w:val="36"/>
               </w:rPr>
-              <w:t>Additional security measures were introduced for user passwords.</w:t>
+              <w:t>UI and exception handling adjustments were made successfully.</w:t>
             </w:r>
           </w:p>
         </w:tc>
@@ -1792,9 +1788,9 @@
         <w:tblLook w:val="04A0" w:firstRow="1" w:lastRow="0" w:firstColumn="1" w:lastColumn="0" w:noHBand="0" w:noVBand="1"/>
       </w:tblPr>
       <w:tblGrid>
-        <w:gridCol w:w="5056"/>
-        <w:gridCol w:w="6212"/>
-        <w:gridCol w:w="1682"/>
+        <w:gridCol w:w="5072"/>
+        <w:gridCol w:w="6199"/>
+        <w:gridCol w:w="1679"/>
       </w:tblGrid>
       <w:tr>
         <w:tc>
@@ -1883,7 +1879,7 @@
                 <w:sz w:val="36"/>
                 <w:szCs w:val="36"/>
               </w:rPr>
-              <w:t>A merge conflict arose.</w:t>
+              <w:t>Numerous merge conflicts existed on all working branches of the repository.</w:t>
             </w:r>
           </w:p>
         </w:tc>
@@ -1905,7 +1901,7 @@
                 <w:sz w:val="36"/>
                 <w:szCs w:val="36"/>
               </w:rPr>
-              <w:t>Resolves the file conflicts by using the previous versions on the ‘master’ branch.</w:t>
+              <w:t>Maintain a working copy of project on ‘master’ branch, maintain separate branches for work, and merge when tasks are completed.</w:t>
             </w:r>
           </w:p>
         </w:tc>
@@ -1927,15 +1923,78 @@
                 <w:sz w:val="36"/>
                 <w:szCs w:val="36"/>
               </w:rPr>
-              <w:t>8/21</w:t>
+              <w:t>9/14/20</w:t>
             </w:r>
+          </w:p>
+        </w:tc>
+      </w:tr>
+      <w:tr>
+        <w:tc>
+          <w:tcPr>
+            <w:tcW w:w="5485" w:type="dxa"/>
+          </w:tcPr>
+          <w:p>
+            <w:pPr>
+              <w:rPr>
+                <w:b/>
+                <w:sz w:val="36"/>
+                <w:szCs w:val="36"/>
+              </w:rPr>
+            </w:pPr>
             <w:r>
               <w:rPr>
                 <w:b/>
                 <w:sz w:val="36"/>
                 <w:szCs w:val="36"/>
               </w:rPr>
-              <w:t>/20</w:t>
+              <w:t>AJAX Partial Views issues still reside within the project.</w:t>
+            </w:r>
+          </w:p>
+        </w:tc>
+        <w:tc>
+          <w:tcPr>
+            <w:tcW w:w="6750" w:type="dxa"/>
+          </w:tcPr>
+          <w:p>
+            <w:pPr>
+              <w:tabs>
+                <w:tab w:val="left" w:pos="2280"/>
+              </w:tabs>
+              <w:rPr>
+                <w:b/>
+                <w:sz w:val="36"/>
+                <w:szCs w:val="36"/>
+              </w:rPr>
+            </w:pPr>
+            <w:r>
+              <w:rPr>
+                <w:b/>
+                <w:sz w:val="36"/>
+                <w:szCs w:val="36"/>
+              </w:rPr>
+              <w:t>Work to analyze and address the issue.</w:t>
+            </w:r>
+          </w:p>
+        </w:tc>
+        <w:tc>
+          <w:tcPr>
+            <w:tcW w:w="1710" w:type="dxa"/>
+          </w:tcPr>
+          <w:p>
+            <w:pPr>
+              <w:rPr>
+                <w:b/>
+                <w:sz w:val="36"/>
+                <w:szCs w:val="36"/>
+              </w:rPr>
+            </w:pPr>
+            <w:r>
+              <w:rPr>
+                <w:b/>
+                <w:sz w:val="36"/>
+                <w:szCs w:val="36"/>
+              </w:rPr>
+              <w:t>9/14/20</w:t>
             </w:r>
           </w:p>
         </w:tc>
@@ -1984,50 +2043,6 @@
           </w:p>
         </w:tc>
       </w:tr>
-      <w:tr>
-        <w:tc>
-          <w:tcPr>
-            <w:tcW w:w="5485" w:type="dxa"/>
-          </w:tcPr>
-          <w:p>
-            <w:pPr>
-              <w:rPr>
-                <w:b/>
-                <w:sz w:val="36"/>
-                <w:szCs w:val="36"/>
-              </w:rPr>
-            </w:pPr>
-          </w:p>
-        </w:tc>
-        <w:tc>
-          <w:tcPr>
-            <w:tcW w:w="6750" w:type="dxa"/>
-          </w:tcPr>
-          <w:p>
-            <w:pPr>
-              <w:rPr>
-                <w:b/>
-                <w:sz w:val="36"/>
-                <w:szCs w:val="36"/>
-              </w:rPr>
-            </w:pPr>
-          </w:p>
-        </w:tc>
-        <w:tc>
-          <w:tcPr>
-            <w:tcW w:w="1710" w:type="dxa"/>
-          </w:tcPr>
-          <w:p>
-            <w:pPr>
-              <w:rPr>
-                <w:b/>
-                <w:sz w:val="36"/>
-                <w:szCs w:val="36"/>
-              </w:rPr>
-            </w:pPr>
-          </w:p>
-        </w:tc>
-      </w:tr>
     </w:tbl>
     <w:p>
       <w:pPr>
@@ -2419,7 +2434,7 @@
                     <pic:cNvPicPr/>
                   </pic:nvPicPr>
                   <pic:blipFill>
-                    <a:blip r:embed="rId14">
+                    <a:blip r:embed="rId13">
                       <a:extLst>
                         <a:ext uri="{28A0092B-C50C-407E-A947-70E740481C1C}">
                           <a14:useLocalDpi xmlns:a14="http://schemas.microsoft.com/office/drawing/2010/main" val="0"/>
@@ -2561,353 +2576,397 @@
         <w:t>dbo</w:t>
       </w:r>
       <w:proofErr w:type="spellEnd"/>
-      <w:proofErr w:type="gramStart"/>
       <w:r>
         <w:rPr>
           <w:b/>
           <w:bCs/>
           <w:color w:val="0070C0"/>
         </w:rPr>
-        <w:t>].[</w:t>
-      </w:r>
-      <w:proofErr w:type="gramEnd"/>
+        <w:t>]</w:t>
+      </w:r>
+      <w:proofErr w:type="gramStart"/>
       <w:r>
         <w:rPr>
           <w:b/>
           <w:bCs/>
           <w:color w:val="0070C0"/>
         </w:rPr>
-        <w:t>users] (</w:t>
-      </w:r>
-    </w:p>
-    <w:p>
-      <w:pPr>
+        <w:t>.[</w:t>
+      </w:r>
+      <w:proofErr w:type="gramEnd"/>
+      <w:r>
         <w:rPr>
           <w:b/>
           <w:bCs/>
           <w:color w:val="0070C0"/>
         </w:rPr>
-      </w:pPr>
-      <w:r>
+        <w:t>users] (</w:t>
+      </w:r>
+    </w:p>
+    <w:p>
+      <w:pPr>
         <w:rPr>
           <w:b/>
           <w:bCs/>
           <w:color w:val="0070C0"/>
         </w:rPr>
-        <w:t xml:space="preserve"> USERID int </w:t>
-      </w:r>
-      <w:proofErr w:type="gramStart"/>
+      </w:pPr>
       <w:r>
         <w:rPr>
           <w:b/>
           <w:bCs/>
           <w:color w:val="0070C0"/>
         </w:rPr>
-        <w:t>IDENTITY(</w:t>
-      </w:r>
-      <w:proofErr w:type="gramEnd"/>
+        <w:t xml:space="preserve"> USERID </w:t>
+      </w:r>
+      <w:proofErr w:type="spellStart"/>
       <w:r>
         <w:rPr>
           <w:b/>
           <w:bCs/>
           <w:color w:val="0070C0"/>
         </w:rPr>
-        <w:t>1,1) NOT NULL PRIMARY KEY,</w:t>
-      </w:r>
-    </w:p>
-    <w:p>
-      <w:pPr>
+        <w:t>int</w:t>
+      </w:r>
+      <w:proofErr w:type="spellEnd"/>
+      <w:r>
         <w:rPr>
           <w:b/>
           <w:bCs/>
           <w:color w:val="0070C0"/>
         </w:rPr>
-      </w:pPr>
+        <w:t xml:space="preserve"> </w:t>
+      </w:r>
+      <w:proofErr w:type="gramStart"/>
       <w:r>
         <w:rPr>
           <w:b/>
           <w:bCs/>
           <w:color w:val="0070C0"/>
         </w:rPr>
-        <w:t xml:space="preserve"> FIRSTNAME </w:t>
-      </w:r>
-      <w:proofErr w:type="gramStart"/>
+        <w:t>IDENTITY(</w:t>
+      </w:r>
+      <w:proofErr w:type="gramEnd"/>
       <w:r>
         <w:rPr>
           <w:b/>
           <w:bCs/>
           <w:color w:val="0070C0"/>
         </w:rPr>
-        <w:t>varchar(</w:t>
-      </w:r>
-      <w:proofErr w:type="gramEnd"/>
-      <w:r>
+        <w:t>1,1) NOT NULL PRIMARY KEY,</w:t>
+      </w:r>
+    </w:p>
+    <w:p>
+      <w:pPr>
         <w:rPr>
           <w:b/>
           <w:bCs/>
           <w:color w:val="0070C0"/>
         </w:rPr>
-        <w:t>25) NOT NULL,</w:t>
-      </w:r>
-    </w:p>
-    <w:p>
-      <w:pPr>
+      </w:pPr>
+      <w:r>
         <w:rPr>
           <w:b/>
           <w:bCs/>
           <w:color w:val="0070C0"/>
         </w:rPr>
-      </w:pPr>
+        <w:t xml:space="preserve"> FIRSTNAME </w:t>
+      </w:r>
+      <w:proofErr w:type="gramStart"/>
       <w:r>
         <w:rPr>
           <w:b/>
           <w:bCs/>
           <w:color w:val="0070C0"/>
         </w:rPr>
-        <w:t xml:space="preserve"> LASTNAME </w:t>
-      </w:r>
-      <w:proofErr w:type="gramStart"/>
+        <w:t>varchar(</w:t>
+      </w:r>
+      <w:proofErr w:type="gramEnd"/>
       <w:r>
         <w:rPr>
           <w:b/>
           <w:bCs/>
           <w:color w:val="0070C0"/>
         </w:rPr>
-        <w:t>varchar(</w:t>
-      </w:r>
-      <w:proofErr w:type="gramEnd"/>
-      <w:r>
+        <w:t>25) NOT NULL,</w:t>
+      </w:r>
+    </w:p>
+    <w:p>
+      <w:pPr>
         <w:rPr>
           <w:b/>
           <w:bCs/>
           <w:color w:val="0070C0"/>
         </w:rPr>
-        <w:t>25) NOT NULL,</w:t>
-      </w:r>
-    </w:p>
-    <w:p>
-      <w:pPr>
+      </w:pPr>
+      <w:r>
         <w:rPr>
           <w:b/>
           <w:bCs/>
           <w:color w:val="0070C0"/>
         </w:rPr>
-      </w:pPr>
+        <w:t xml:space="preserve"> LASTNAME </w:t>
+      </w:r>
+      <w:proofErr w:type="gramStart"/>
       <w:r>
         <w:rPr>
           <w:b/>
           <w:bCs/>
           <w:color w:val="0070C0"/>
         </w:rPr>
-        <w:t xml:space="preserve"> AGE int NOT NULL,</w:t>
-      </w:r>
-    </w:p>
-    <w:p>
-      <w:pPr>
+        <w:t>varchar(</w:t>
+      </w:r>
+      <w:proofErr w:type="gramEnd"/>
+      <w:r>
         <w:rPr>
           <w:b/>
           <w:bCs/>
           <w:color w:val="0070C0"/>
         </w:rPr>
-      </w:pPr>
-      <w:r>
+        <w:t>25) NOT NULL,</w:t>
+      </w:r>
+    </w:p>
+    <w:p>
+      <w:pPr>
         <w:rPr>
           <w:b/>
           <w:bCs/>
           <w:color w:val="0070C0"/>
         </w:rPr>
-        <w:t xml:space="preserve"> GENDER </w:t>
-      </w:r>
-      <w:proofErr w:type="gramStart"/>
+      </w:pPr>
       <w:r>
         <w:rPr>
           <w:b/>
           <w:bCs/>
           <w:color w:val="0070C0"/>
         </w:rPr>
-        <w:t>varchar(</w:t>
-      </w:r>
-      <w:proofErr w:type="gramEnd"/>
+        <w:t xml:space="preserve"> AGE </w:t>
+      </w:r>
+      <w:proofErr w:type="spellStart"/>
       <w:r>
         <w:rPr>
           <w:b/>
           <w:bCs/>
           <w:color w:val="0070C0"/>
         </w:rPr>
-        <w:t>1) NOT NULL,</w:t>
-      </w:r>
-    </w:p>
-    <w:p>
-      <w:pPr>
+        <w:t>int</w:t>
+      </w:r>
+      <w:proofErr w:type="spellEnd"/>
+      <w:r>
         <w:rPr>
           <w:b/>
           <w:bCs/>
           <w:color w:val="0070C0"/>
         </w:rPr>
-      </w:pPr>
-      <w:r>
+        <w:t xml:space="preserve"> NOT NULL,</w:t>
+      </w:r>
+    </w:p>
+    <w:p>
+      <w:pPr>
         <w:rPr>
           <w:b/>
           <w:bCs/>
           <w:color w:val="0070C0"/>
         </w:rPr>
-        <w:t xml:space="preserve"> STATE </w:t>
-      </w:r>
-      <w:proofErr w:type="gramStart"/>
+      </w:pPr>
       <w:r>
         <w:rPr>
           <w:b/>
           <w:bCs/>
           <w:color w:val="0070C0"/>
         </w:rPr>
-        <w:t>varchar(</w:t>
-      </w:r>
-      <w:proofErr w:type="gramEnd"/>
+        <w:t xml:space="preserve"> GENDER </w:t>
+      </w:r>
+      <w:proofErr w:type="gramStart"/>
       <w:r>
         <w:rPr>
           <w:b/>
           <w:bCs/>
           <w:color w:val="0070C0"/>
         </w:rPr>
-        <w:t>25) NOT NULL,</w:t>
-      </w:r>
-    </w:p>
-    <w:p>
-      <w:pPr>
+        <w:t>varchar(</w:t>
+      </w:r>
+      <w:proofErr w:type="gramEnd"/>
+      <w:r>
         <w:rPr>
           <w:b/>
           <w:bCs/>
           <w:color w:val="0070C0"/>
         </w:rPr>
-      </w:pPr>
-      <w:r>
+        <w:t>1) NOT NULL,</w:t>
+      </w:r>
+    </w:p>
+    <w:p>
+      <w:pPr>
         <w:rPr>
           <w:b/>
           <w:bCs/>
           <w:color w:val="0070C0"/>
         </w:rPr>
-        <w:t xml:space="preserve"> EMAILADDRESS </w:t>
-      </w:r>
-      <w:proofErr w:type="gramStart"/>
+      </w:pPr>
       <w:r>
         <w:rPr>
           <w:b/>
           <w:bCs/>
           <w:color w:val="0070C0"/>
         </w:rPr>
-        <w:t>varchar(</w:t>
-      </w:r>
-      <w:proofErr w:type="gramEnd"/>
+        <w:t xml:space="preserve"> STATE </w:t>
+      </w:r>
+      <w:proofErr w:type="gramStart"/>
       <w:r>
         <w:rPr>
           <w:b/>
           <w:bCs/>
           <w:color w:val="0070C0"/>
         </w:rPr>
-        <w:t>50) NOT NULL,</w:t>
-      </w:r>
-    </w:p>
-    <w:p>
-      <w:pPr>
+        <w:t>varchar(</w:t>
+      </w:r>
+      <w:proofErr w:type="gramEnd"/>
+      <w:r>
         <w:rPr>
           <w:b/>
           <w:bCs/>
           <w:color w:val="0070C0"/>
         </w:rPr>
-      </w:pPr>
-      <w:r>
+        <w:t>25) NOT NULL,</w:t>
+      </w:r>
+    </w:p>
+    <w:p>
+      <w:pPr>
         <w:rPr>
           <w:b/>
           <w:bCs/>
           <w:color w:val="0070C0"/>
         </w:rPr>
-        <w:t xml:space="preserve"> USERNAME </w:t>
-      </w:r>
-      <w:proofErr w:type="gramStart"/>
+      </w:pPr>
       <w:r>
         <w:rPr>
           <w:b/>
           <w:bCs/>
           <w:color w:val="0070C0"/>
         </w:rPr>
-        <w:t>varchar(</w:t>
-      </w:r>
-      <w:proofErr w:type="gramEnd"/>
+        <w:t xml:space="preserve"> EMAILADDRESS </w:t>
+      </w:r>
+      <w:proofErr w:type="gramStart"/>
       <w:r>
         <w:rPr>
           <w:b/>
           <w:bCs/>
           <w:color w:val="0070C0"/>
         </w:rPr>
-        <w:t>25) NOT NULL,</w:t>
-      </w:r>
-    </w:p>
-    <w:p>
-      <w:pPr>
+        <w:t>varchar(</w:t>
+      </w:r>
+      <w:proofErr w:type="gramEnd"/>
+      <w:r>
         <w:rPr>
           <w:b/>
           <w:bCs/>
           <w:color w:val="0070C0"/>
         </w:rPr>
-      </w:pPr>
-      <w:r>
+        <w:t>50) NOT NULL,</w:t>
+      </w:r>
+    </w:p>
+    <w:p>
+      <w:pPr>
         <w:rPr>
           <w:b/>
           <w:bCs/>
           <w:color w:val="0070C0"/>
         </w:rPr>
-        <w:t xml:space="preserve"> PASSWORD </w:t>
-      </w:r>
-      <w:proofErr w:type="gramStart"/>
+      </w:pPr>
       <w:r>
         <w:rPr>
           <w:b/>
           <w:bCs/>
           <w:color w:val="0070C0"/>
         </w:rPr>
-        <w:t>varchar(</w:t>
-      </w:r>
-      <w:proofErr w:type="gramEnd"/>
+        <w:t xml:space="preserve"> USERNAME </w:t>
+      </w:r>
+      <w:proofErr w:type="gramStart"/>
       <w:r>
         <w:rPr>
           <w:b/>
           <w:bCs/>
           <w:color w:val="0070C0"/>
         </w:rPr>
-        <w:t>25) NOT NULL,</w:t>
-      </w:r>
-    </w:p>
-    <w:p>
-      <w:pPr>
+        <w:t>varchar(</w:t>
+      </w:r>
+      <w:proofErr w:type="gramEnd"/>
+      <w:r>
         <w:rPr>
           <w:b/>
           <w:bCs/>
           <w:color w:val="0070C0"/>
         </w:rPr>
-      </w:pPr>
-      <w:r>
+        <w:t>25) NOT NULL,</w:t>
+      </w:r>
+    </w:p>
+    <w:p>
+      <w:pPr>
         <w:rPr>
           <w:b/>
           <w:bCs/>
           <w:color w:val="0070C0"/>
         </w:rPr>
-        <w:t xml:space="preserve">) </w:t>
-      </w:r>
-    </w:p>
-    <w:p>
-      <w:pPr>
+      </w:pPr>
+      <w:r>
         <w:rPr>
           <w:b/>
           <w:bCs/>
           <w:color w:val="0070C0"/>
         </w:rPr>
-      </w:pPr>
+        <w:t xml:space="preserve"> PASSWORD </w:t>
+      </w:r>
+      <w:proofErr w:type="gramStart"/>
       <w:r>
         <w:rPr>
           <w:b/>
           <w:bCs/>
           <w:color w:val="0070C0"/>
         </w:rPr>
+        <w:t>varchar(</w:t>
+      </w:r>
+      <w:proofErr w:type="gramEnd"/>
+      <w:r>
+        <w:rPr>
+          <w:b/>
+          <w:bCs/>
+          <w:color w:val="0070C0"/>
+        </w:rPr>
+        <w:t>25) NOT NULL,</w:t>
+      </w:r>
+    </w:p>
+    <w:p>
+      <w:pPr>
+        <w:rPr>
+          <w:b/>
+          <w:bCs/>
+          <w:color w:val="0070C0"/>
+        </w:rPr>
+      </w:pPr>
+      <w:r>
+        <w:rPr>
+          <w:b/>
+          <w:bCs/>
+          <w:color w:val="0070C0"/>
+        </w:rPr>
+        <w:t xml:space="preserve">) </w:t>
+      </w:r>
+    </w:p>
+    <w:p>
+      <w:pPr>
+        <w:rPr>
+          <w:b/>
+          <w:bCs/>
+          <w:color w:val="0070C0"/>
+        </w:rPr>
+      </w:pPr>
+      <w:r>
+        <w:rPr>
+          <w:b/>
+          <w:bCs/>
+          <w:color w:val="0070C0"/>
+        </w:rPr>
         <w:t xml:space="preserve">INSERT INTO </w:t>
       </w:r>
       <w:proofErr w:type="spellStart"/>
@@ -2921,14 +2980,22 @@
         <w:t>dbo.users</w:t>
       </w:r>
       <w:proofErr w:type="spellEnd"/>
-      <w:proofErr w:type="gramEnd"/>
       <w:r>
         <w:rPr>
           <w:b/>
           <w:bCs/>
           <w:color w:val="0070C0"/>
         </w:rPr>
-        <w:t>(FIRSTNAME, LASTNAME, AGE, GENDER, STATE, EMAILADDRESS, USERNAME, PASSWORD)</w:t>
+        <w:t>(</w:t>
+      </w:r>
+      <w:proofErr w:type="gramEnd"/>
+      <w:r>
+        <w:rPr>
+          <w:b/>
+          <w:bCs/>
+          <w:color w:val="0070C0"/>
+        </w:rPr>
+        <w:t>FIRSTNAME, LASTNAME, AGE, GENDER, STATE, EMAILADDRESS, USERNAME, PASSWORD)</w:t>
       </w:r>
     </w:p>
     <w:p>
@@ -3066,7 +3133,7 @@
                     <pic:cNvPicPr/>
                   </pic:nvPicPr>
                   <pic:blipFill>
-                    <a:blip r:embed="rId15">
+                    <a:blip r:embed="rId14">
                       <a:extLst>
                         <a:ext uri="{28A0092B-C50C-407E-A947-70E740481C1C}">
                           <a14:useLocalDpi xmlns:a14="http://schemas.microsoft.com/office/drawing/2010/main" val="0"/>
@@ -3268,7 +3335,7 @@
                     <pic:cNvPicPr/>
                   </pic:nvPicPr>
                   <pic:blipFill>
-                    <a:blip r:embed="rId16">
+                    <a:blip r:embed="rId15">
                       <a:extLst>
                         <a:ext uri="{28A0092B-C50C-407E-A947-70E740481C1C}">
                           <a14:useLocalDpi xmlns:a14="http://schemas.microsoft.com/office/drawing/2010/main" val="0"/>
@@ -3402,7 +3469,7 @@
                     <pic:cNvPicPr/>
                   </pic:nvPicPr>
                   <pic:blipFill>
-                    <a:blip r:embed="rId17">
+                    <a:blip r:embed="rId16">
                       <a:extLst>
                         <a:ext uri="{28A0092B-C50C-407E-A947-70E740481C1C}">
                           <a14:useLocalDpi xmlns:a14="http://schemas.microsoft.com/office/drawing/2010/main" val="0"/>
@@ -3457,7 +3524,7 @@
                     <pic:cNvPicPr/>
                   </pic:nvPicPr>
                   <pic:blipFill>
-                    <a:blip r:embed="rId18">
+                    <a:blip r:embed="rId17">
                       <a:extLst>
                         <a:ext uri="{28A0092B-C50C-407E-A947-70E740481C1C}">
                           <a14:useLocalDpi xmlns:a14="http://schemas.microsoft.com/office/drawing/2010/main" val="0"/>
@@ -3542,7 +3609,7 @@
             <o:lock v:ext="edit" aspectratio="t"/>
           </v:shapetype>
           <v:shape id="_x0000_i1025" type="#_x0000_t75" style="width:282.75pt;height:423pt" o:bordertopcolor="this" o:borderleftcolor="this" o:borderbottomcolor="this" o:borderrightcolor="this">
-            <v:imagedata r:id="rId19" o:title="Class_Diagrams_Milestone3"/>
+            <v:imagedata r:id="rId18" o:title="Class_Diagrams_Milestone3"/>
             <w10:bordertop type="single" width="4"/>
             <w10:borderleft type="single" width="4"/>
             <w10:borderbottom type="single" width="4"/>
@@ -3696,10 +3763,10 @@
     </w:p>
     <w:p/>
     <w:sectPr>
-      <w:headerReference w:type="default" r:id="rId20"/>
-      <w:footerReference w:type="default" r:id="rId21"/>
-      <w:headerReference w:type="first" r:id="rId22"/>
-      <w:footerReference w:type="first" r:id="rId23"/>
+      <w:headerReference w:type="default" r:id="rId19"/>
+      <w:footerReference w:type="default" r:id="rId20"/>
+      <w:headerReference w:type="first" r:id="rId21"/>
+      <w:footerReference w:type="first" r:id="rId22"/>
       <w:pgSz w:w="15840" w:h="12240" w:orient="landscape"/>
       <w:pgMar w:top="1440" w:right="1440" w:bottom="1440" w:left="1440" w:header="720" w:footer="720" w:gutter="0"/>
       <w:cols w:space="720"/>
@@ -3711,7 +3778,7 @@
 </file>
 
 <file path=word/endnotes.xml><?xml version="1.0" encoding="utf-8"?>
-<w:endnotes xmlns:wpc="http://schemas.microsoft.com/office/word/2010/wordprocessingCanvas" xmlns:cx="http://schemas.microsoft.com/office/drawing/2014/chartex" xmlns:cx1="http://schemas.microsoft.com/office/drawing/2015/9/8/chartex" xmlns:cx2="http://schemas.microsoft.com/office/drawing/2015/10/21/chartex" xmlns:cx3="http://schemas.microsoft.com/office/drawing/2016/5/9/chartex" xmlns:cx4="http://schemas.microsoft.com/office/drawing/2016/5/10/chartex" xmlns:cx5="http://schemas.microsoft.com/office/drawing/2016/5/11/chartex" xmlns:cx6="http://schemas.microsoft.com/office/drawing/2016/5/12/chartex" xmlns:cx7="http://schemas.microsoft.com/office/drawing/2016/5/13/chartex" xmlns:cx8="http://schemas.microsoft.com/office/drawing/2016/5/14/chartex" xmlns:mc="http://schemas.openxmlformats.org/markup-compatibility/2006" xmlns:aink="http://schemas.microsoft.com/office/drawing/2016/ink" xmlns:am3d="http://schemas.microsoft.com/office/drawing/2017/model3d" xmlns:o="urn:schemas-microsoft-com:office:office" xmlns:r="http://schemas.openxmlformats.org/officeDocument/2006/relationships" xmlns:m="http://schemas.openxmlformats.org/officeDocument/2006/math" xmlns:v="urn:schemas-microsoft-com:vml" xmlns:wp14="http://schemas.microsoft.com/office/word/2010/wordprocessingDrawing" xmlns:wp="http://schemas.openxmlformats.org/drawingml/2006/wordprocessingDrawing" xmlns:w10="urn:schemas-microsoft-com:office:word" xmlns:w="http://schemas.openxmlformats.org/wordprocessingml/2006/main" xmlns:w14="http://schemas.microsoft.com/office/word/2010/wordml" xmlns:w15="http://schemas.microsoft.com/office/word/2012/wordml" xmlns:w16cex="http://schemas.microsoft.com/office/word/2018/wordml/cex" xmlns:w16cid="http://schemas.microsoft.com/office/word/2016/wordml/cid" xmlns:w16="http://schemas.microsoft.com/office/word/2018/wordml" xmlns:w16se="http://schemas.microsoft.com/office/word/2015/wordml/symex" xmlns:wpg="http://schemas.microsoft.com/office/word/2010/wordprocessingGroup" xmlns:wpi="http://schemas.microsoft.com/office/word/2010/wordprocessingInk" xmlns:wne="http://schemas.microsoft.com/office/word/2006/wordml" xmlns:wps="http://schemas.microsoft.com/office/word/2010/wordprocessingShape" mc:Ignorable="w14 w15 w16se w16cid w16 w16cex wp14">
+<w:endnotes xmlns:wpc="http://schemas.microsoft.com/office/word/2010/wordprocessingCanvas" xmlns:mc="http://schemas.openxmlformats.org/markup-compatibility/2006" xmlns:o="urn:schemas-microsoft-com:office:office" xmlns:r="http://schemas.openxmlformats.org/officeDocument/2006/relationships" xmlns:m="http://schemas.openxmlformats.org/officeDocument/2006/math" xmlns:v="urn:schemas-microsoft-com:vml" xmlns:wp14="http://schemas.microsoft.com/office/word/2010/wordprocessingDrawing" xmlns:wp="http://schemas.openxmlformats.org/drawingml/2006/wordprocessingDrawing" xmlns:w10="urn:schemas-microsoft-com:office:word" xmlns:w="http://schemas.openxmlformats.org/wordprocessingml/2006/main" xmlns:w14="http://schemas.microsoft.com/office/word/2010/wordml" xmlns:w15="http://schemas.microsoft.com/office/word/2012/wordml" xmlns:wpg="http://schemas.microsoft.com/office/word/2010/wordprocessingGroup" xmlns:wpi="http://schemas.microsoft.com/office/word/2010/wordprocessingInk" xmlns:wne="http://schemas.microsoft.com/office/word/2006/wordml" xmlns:wps="http://schemas.microsoft.com/office/word/2010/wordprocessingShape" mc:Ignorable="w14 w15 wp14">
   <w:endnote w:type="separator" w:id="-1">
     <w:p>
       <w:pPr>
@@ -3736,7 +3803,7 @@
 </file>
 
 <file path=word/footer1.xml><?xml version="1.0" encoding="utf-8"?>
-<w:ftr xmlns:wpc="http://schemas.microsoft.com/office/word/2010/wordprocessingCanvas" xmlns:cx="http://schemas.microsoft.com/office/drawing/2014/chartex" xmlns:cx1="http://schemas.microsoft.com/office/drawing/2015/9/8/chartex" xmlns:cx2="http://schemas.microsoft.com/office/drawing/2015/10/21/chartex" xmlns:cx3="http://schemas.microsoft.com/office/drawing/2016/5/9/chartex" xmlns:cx4="http://schemas.microsoft.com/office/drawing/2016/5/10/chartex" xmlns:cx5="http://schemas.microsoft.com/office/drawing/2016/5/11/chartex" xmlns:cx6="http://schemas.microsoft.com/office/drawing/2016/5/12/chartex" xmlns:cx7="http://schemas.microsoft.com/office/drawing/2016/5/13/chartex" xmlns:cx8="http://schemas.microsoft.com/office/drawing/2016/5/14/chartex" xmlns:mc="http://schemas.openxmlformats.org/markup-compatibility/2006" xmlns:aink="http://schemas.microsoft.com/office/drawing/2016/ink" xmlns:am3d="http://schemas.microsoft.com/office/drawing/2017/model3d" xmlns:o="urn:schemas-microsoft-com:office:office" xmlns:r="http://schemas.openxmlformats.org/officeDocument/2006/relationships" xmlns:m="http://schemas.openxmlformats.org/officeDocument/2006/math" xmlns:v="urn:schemas-microsoft-com:vml" xmlns:wp14="http://schemas.microsoft.com/office/word/2010/wordprocessingDrawing" xmlns:wp="http://schemas.openxmlformats.org/drawingml/2006/wordprocessingDrawing" xmlns:w10="urn:schemas-microsoft-com:office:word" xmlns:w="http://schemas.openxmlformats.org/wordprocessingml/2006/main" xmlns:w14="http://schemas.microsoft.com/office/word/2010/wordml" xmlns:w15="http://schemas.microsoft.com/office/word/2012/wordml" xmlns:w16cex="http://schemas.microsoft.com/office/word/2018/wordml/cex" xmlns:w16cid="http://schemas.microsoft.com/office/word/2016/wordml/cid" xmlns:w16="http://schemas.microsoft.com/office/word/2018/wordml" xmlns:w16se="http://schemas.microsoft.com/office/word/2015/wordml/symex" xmlns:wpg="http://schemas.microsoft.com/office/word/2010/wordprocessingGroup" xmlns:wpi="http://schemas.microsoft.com/office/word/2010/wordprocessingInk" xmlns:wne="http://schemas.microsoft.com/office/word/2006/wordml" xmlns:wps="http://schemas.microsoft.com/office/word/2010/wordprocessingShape" mc:Ignorable="w14 w15 w16se w16cid w16 w16cex wp14">
+<w:ftr xmlns:wpc="http://schemas.microsoft.com/office/word/2010/wordprocessingCanvas" xmlns:mc="http://schemas.openxmlformats.org/markup-compatibility/2006" xmlns:o="urn:schemas-microsoft-com:office:office" xmlns:r="http://schemas.openxmlformats.org/officeDocument/2006/relationships" xmlns:m="http://schemas.openxmlformats.org/officeDocument/2006/math" xmlns:v="urn:schemas-microsoft-com:vml" xmlns:wp14="http://schemas.microsoft.com/office/word/2010/wordprocessingDrawing" xmlns:wp="http://schemas.openxmlformats.org/drawingml/2006/wordprocessingDrawing" xmlns:w10="urn:schemas-microsoft-com:office:word" xmlns:w="http://schemas.openxmlformats.org/wordprocessingml/2006/main" xmlns:w14="http://schemas.microsoft.com/office/word/2010/wordml" xmlns:w15="http://schemas.microsoft.com/office/word/2012/wordml" xmlns:wpg="http://schemas.microsoft.com/office/word/2010/wordprocessingGroup" xmlns:wpi="http://schemas.microsoft.com/office/word/2010/wordprocessingInk" xmlns:wne="http://schemas.microsoft.com/office/word/2006/wordml" xmlns:wps="http://schemas.microsoft.com/office/word/2010/wordprocessingShape" mc:Ignorable="w14 w15 wp14">
   <w:p>
     <w:pPr>
       <w:pStyle w:val="Footer"/>
@@ -3772,7 +3839,7 @@
 </file>
 
 <file path=word/footer2.xml><?xml version="1.0" encoding="utf-8"?>
-<w:ftr xmlns:wpc="http://schemas.microsoft.com/office/word/2010/wordprocessingCanvas" xmlns:cx="http://schemas.microsoft.com/office/drawing/2014/chartex" xmlns:cx1="http://schemas.microsoft.com/office/drawing/2015/9/8/chartex" xmlns:cx2="http://schemas.microsoft.com/office/drawing/2015/10/21/chartex" xmlns:cx3="http://schemas.microsoft.com/office/drawing/2016/5/9/chartex" xmlns:cx4="http://schemas.microsoft.com/office/drawing/2016/5/10/chartex" xmlns:cx5="http://schemas.microsoft.com/office/drawing/2016/5/11/chartex" xmlns:cx6="http://schemas.microsoft.com/office/drawing/2016/5/12/chartex" xmlns:cx7="http://schemas.microsoft.com/office/drawing/2016/5/13/chartex" xmlns:cx8="http://schemas.microsoft.com/office/drawing/2016/5/14/chartex" xmlns:mc="http://schemas.openxmlformats.org/markup-compatibility/2006" xmlns:aink="http://schemas.microsoft.com/office/drawing/2016/ink" xmlns:am3d="http://schemas.microsoft.com/office/drawing/2017/model3d" xmlns:o="urn:schemas-microsoft-com:office:office" xmlns:r="http://schemas.openxmlformats.org/officeDocument/2006/relationships" xmlns:m="http://schemas.openxmlformats.org/officeDocument/2006/math" xmlns:v="urn:schemas-microsoft-com:vml" xmlns:wp14="http://schemas.microsoft.com/office/word/2010/wordprocessingDrawing" xmlns:wp="http://schemas.openxmlformats.org/drawingml/2006/wordprocessingDrawing" xmlns:w10="urn:schemas-microsoft-com:office:word" xmlns:w="http://schemas.openxmlformats.org/wordprocessingml/2006/main" xmlns:w14="http://schemas.microsoft.com/office/word/2010/wordml" xmlns:w15="http://schemas.microsoft.com/office/word/2012/wordml" xmlns:w16cex="http://schemas.microsoft.com/office/word/2018/wordml/cex" xmlns:w16cid="http://schemas.microsoft.com/office/word/2016/wordml/cid" xmlns:w16="http://schemas.microsoft.com/office/word/2018/wordml" xmlns:w16se="http://schemas.microsoft.com/office/word/2015/wordml/symex" xmlns:wpg="http://schemas.microsoft.com/office/word/2010/wordprocessingGroup" xmlns:wpi="http://schemas.microsoft.com/office/word/2010/wordprocessingInk" xmlns:wne="http://schemas.microsoft.com/office/word/2006/wordml" xmlns:wps="http://schemas.microsoft.com/office/word/2010/wordprocessingShape" mc:Ignorable="w14 w15 w16se w16cid w16 w16cex wp14">
+<w:ftr xmlns:wpc="http://schemas.microsoft.com/office/word/2010/wordprocessingCanvas" xmlns:mc="http://schemas.openxmlformats.org/markup-compatibility/2006" xmlns:o="urn:schemas-microsoft-com:office:office" xmlns:r="http://schemas.openxmlformats.org/officeDocument/2006/relationships" xmlns:m="http://schemas.openxmlformats.org/officeDocument/2006/math" xmlns:v="urn:schemas-microsoft-com:vml" xmlns:wp14="http://schemas.microsoft.com/office/word/2010/wordprocessingDrawing" xmlns:wp="http://schemas.openxmlformats.org/drawingml/2006/wordprocessingDrawing" xmlns:w10="urn:schemas-microsoft-com:office:word" xmlns:w="http://schemas.openxmlformats.org/wordprocessingml/2006/main" xmlns:w14="http://schemas.microsoft.com/office/word/2010/wordml" xmlns:w15="http://schemas.microsoft.com/office/word/2012/wordml" xmlns:wpg="http://schemas.microsoft.com/office/word/2010/wordprocessingGroup" xmlns:wpi="http://schemas.microsoft.com/office/word/2010/wordprocessingInk" xmlns:wne="http://schemas.microsoft.com/office/word/2006/wordml" xmlns:wps="http://schemas.microsoft.com/office/word/2010/wordprocessingShape" mc:Ignorable="w14 w15 wp14">
   <w:p>
     <w:pPr>
       <w:jc w:val="center"/>
@@ -3796,7 +3863,7 @@
 </file>
 
 <file path=word/footnotes.xml><?xml version="1.0" encoding="utf-8"?>
-<w:footnotes xmlns:wpc="http://schemas.microsoft.com/office/word/2010/wordprocessingCanvas" xmlns:cx="http://schemas.microsoft.com/office/drawing/2014/chartex" xmlns:cx1="http://schemas.microsoft.com/office/drawing/2015/9/8/chartex" xmlns:cx2="http://schemas.microsoft.com/office/drawing/2015/10/21/chartex" xmlns:cx3="http://schemas.microsoft.com/office/drawing/2016/5/9/chartex" xmlns:cx4="http://schemas.microsoft.com/office/drawing/2016/5/10/chartex" xmlns:cx5="http://schemas.microsoft.com/office/drawing/2016/5/11/chartex" xmlns:cx6="http://schemas.microsoft.com/office/drawing/2016/5/12/chartex" xmlns:cx7="http://schemas.microsoft.com/office/drawing/2016/5/13/chartex" xmlns:cx8="http://schemas.microsoft.com/office/drawing/2016/5/14/chartex" xmlns:mc="http://schemas.openxmlformats.org/markup-compatibility/2006" xmlns:aink="http://schemas.microsoft.com/office/drawing/2016/ink" xmlns:am3d="http://schemas.microsoft.com/office/drawing/2017/model3d" xmlns:o="urn:schemas-microsoft-com:office:office" xmlns:r="http://schemas.openxmlformats.org/officeDocument/2006/relationships" xmlns:m="http://schemas.openxmlformats.org/officeDocument/2006/math" xmlns:v="urn:schemas-microsoft-com:vml" xmlns:wp14="http://schemas.microsoft.com/office/word/2010/wordprocessingDrawing" xmlns:wp="http://schemas.openxmlformats.org/drawingml/2006/wordprocessingDrawing" xmlns:w10="urn:schemas-microsoft-com:office:word" xmlns:w="http://schemas.openxmlformats.org/wordprocessingml/2006/main" xmlns:w14="http://schemas.microsoft.com/office/word/2010/wordml" xmlns:w15="http://schemas.microsoft.com/office/word/2012/wordml" xmlns:w16cex="http://schemas.microsoft.com/office/word/2018/wordml/cex" xmlns:w16cid="http://schemas.microsoft.com/office/word/2016/wordml/cid" xmlns:w16="http://schemas.microsoft.com/office/word/2018/wordml" xmlns:w16se="http://schemas.microsoft.com/office/word/2015/wordml/symex" xmlns:wpg="http://schemas.microsoft.com/office/word/2010/wordprocessingGroup" xmlns:wpi="http://schemas.microsoft.com/office/word/2010/wordprocessingInk" xmlns:wne="http://schemas.microsoft.com/office/word/2006/wordml" xmlns:wps="http://schemas.microsoft.com/office/word/2010/wordprocessingShape" mc:Ignorable="w14 w15 w16se w16cid w16 w16cex wp14">
+<w:footnotes xmlns:wpc="http://schemas.microsoft.com/office/word/2010/wordprocessingCanvas" xmlns:mc="http://schemas.openxmlformats.org/markup-compatibility/2006" xmlns:o="urn:schemas-microsoft-com:office:office" xmlns:r="http://schemas.openxmlformats.org/officeDocument/2006/relationships" xmlns:m="http://schemas.openxmlformats.org/officeDocument/2006/math" xmlns:v="urn:schemas-microsoft-com:vml" xmlns:wp14="http://schemas.microsoft.com/office/word/2010/wordprocessingDrawing" xmlns:wp="http://schemas.openxmlformats.org/drawingml/2006/wordprocessingDrawing" xmlns:w10="urn:schemas-microsoft-com:office:word" xmlns:w="http://schemas.openxmlformats.org/wordprocessingml/2006/main" xmlns:w14="http://schemas.microsoft.com/office/word/2010/wordml" xmlns:w15="http://schemas.microsoft.com/office/word/2012/wordml" xmlns:wpg="http://schemas.microsoft.com/office/word/2010/wordprocessingGroup" xmlns:wpi="http://schemas.microsoft.com/office/word/2010/wordprocessingInk" xmlns:wne="http://schemas.microsoft.com/office/word/2006/wordml" xmlns:wps="http://schemas.microsoft.com/office/word/2010/wordprocessingShape" mc:Ignorable="w14 w15 wp14">
   <w:footnote w:type="separator" w:id="-1">
     <w:p>
       <w:pPr>
@@ -3821,7 +3888,7 @@
 </file>
 
 <file path=word/header1.xml><?xml version="1.0" encoding="utf-8"?>
-<w:hdr xmlns:wpc="http://schemas.microsoft.com/office/word/2010/wordprocessingCanvas" xmlns:cx="http://schemas.microsoft.com/office/drawing/2014/chartex" xmlns:cx1="http://schemas.microsoft.com/office/drawing/2015/9/8/chartex" xmlns:cx2="http://schemas.microsoft.com/office/drawing/2015/10/21/chartex" xmlns:cx3="http://schemas.microsoft.com/office/drawing/2016/5/9/chartex" xmlns:cx4="http://schemas.microsoft.com/office/drawing/2016/5/10/chartex" xmlns:cx5="http://schemas.microsoft.com/office/drawing/2016/5/11/chartex" xmlns:cx6="http://schemas.microsoft.com/office/drawing/2016/5/12/chartex" xmlns:cx7="http://schemas.microsoft.com/office/drawing/2016/5/13/chartex" xmlns:cx8="http://schemas.microsoft.com/office/drawing/2016/5/14/chartex" xmlns:mc="http://schemas.openxmlformats.org/markup-compatibility/2006" xmlns:aink="http://schemas.microsoft.com/office/drawing/2016/ink" xmlns:am3d="http://schemas.microsoft.com/office/drawing/2017/model3d" xmlns:o="urn:schemas-microsoft-com:office:office" xmlns:r="http://schemas.openxmlformats.org/officeDocument/2006/relationships" xmlns:m="http://schemas.openxmlformats.org/officeDocument/2006/math" xmlns:v="urn:schemas-microsoft-com:vml" xmlns:wp14="http://schemas.microsoft.com/office/word/2010/wordprocessingDrawing" xmlns:wp="http://schemas.openxmlformats.org/drawingml/2006/wordprocessingDrawing" xmlns:w10="urn:schemas-microsoft-com:office:word" xmlns:w="http://schemas.openxmlformats.org/wordprocessingml/2006/main" xmlns:w14="http://schemas.microsoft.com/office/word/2010/wordml" xmlns:w15="http://schemas.microsoft.com/office/word/2012/wordml" xmlns:w16cex="http://schemas.microsoft.com/office/word/2018/wordml/cex" xmlns:w16cid="http://schemas.microsoft.com/office/word/2016/wordml/cid" xmlns:w16="http://schemas.microsoft.com/office/word/2018/wordml" xmlns:w16se="http://schemas.microsoft.com/office/word/2015/wordml/symex" xmlns:wpg="http://schemas.microsoft.com/office/word/2010/wordprocessingGroup" xmlns:wpi="http://schemas.microsoft.com/office/word/2010/wordprocessingInk" xmlns:wne="http://schemas.microsoft.com/office/word/2006/wordml" xmlns:wps="http://schemas.microsoft.com/office/word/2010/wordprocessingShape" mc:Ignorable="w14 w15 w16se w16cid w16 w16cex wp14">
+<w:hdr xmlns:wpc="http://schemas.microsoft.com/office/word/2010/wordprocessingCanvas" xmlns:mc="http://schemas.openxmlformats.org/markup-compatibility/2006" xmlns:o="urn:schemas-microsoft-com:office:office" xmlns:r="http://schemas.openxmlformats.org/officeDocument/2006/relationships" xmlns:m="http://schemas.openxmlformats.org/officeDocument/2006/math" xmlns:v="urn:schemas-microsoft-com:vml" xmlns:wp14="http://schemas.microsoft.com/office/word/2010/wordprocessingDrawing" xmlns:wp="http://schemas.openxmlformats.org/drawingml/2006/wordprocessingDrawing" xmlns:w10="urn:schemas-microsoft-com:office:word" xmlns:w="http://schemas.openxmlformats.org/wordprocessingml/2006/main" xmlns:w14="http://schemas.microsoft.com/office/word/2010/wordml" xmlns:w15="http://schemas.microsoft.com/office/word/2012/wordml" xmlns:wpg="http://schemas.microsoft.com/office/word/2010/wordprocessingGroup" xmlns:wpi="http://schemas.microsoft.com/office/word/2010/wordprocessingInk" xmlns:wne="http://schemas.microsoft.com/office/word/2006/wordml" xmlns:wps="http://schemas.microsoft.com/office/word/2010/wordprocessingShape" mc:Ignorable="w14 w15 wp14">
   <w:p>
     <w:pPr>
       <w:pStyle w:val="Header"/>
@@ -3841,7 +3908,7 @@
 </file>
 
 <file path=word/header2.xml><?xml version="1.0" encoding="utf-8"?>
-<w:hdr xmlns:wpc="http://schemas.microsoft.com/office/word/2010/wordprocessingCanvas" xmlns:cx="http://schemas.microsoft.com/office/drawing/2014/chartex" xmlns:cx1="http://schemas.microsoft.com/office/drawing/2015/9/8/chartex" xmlns:cx2="http://schemas.microsoft.com/office/drawing/2015/10/21/chartex" xmlns:cx3="http://schemas.microsoft.com/office/drawing/2016/5/9/chartex" xmlns:cx4="http://schemas.microsoft.com/office/drawing/2016/5/10/chartex" xmlns:cx5="http://schemas.microsoft.com/office/drawing/2016/5/11/chartex" xmlns:cx6="http://schemas.microsoft.com/office/drawing/2016/5/12/chartex" xmlns:cx7="http://schemas.microsoft.com/office/drawing/2016/5/13/chartex" xmlns:cx8="http://schemas.microsoft.com/office/drawing/2016/5/14/chartex" xmlns:mc="http://schemas.openxmlformats.org/markup-compatibility/2006" xmlns:aink="http://schemas.microsoft.com/office/drawing/2016/ink" xmlns:am3d="http://schemas.microsoft.com/office/drawing/2017/model3d" xmlns:o="urn:schemas-microsoft-com:office:office" xmlns:r="http://schemas.openxmlformats.org/officeDocument/2006/relationships" xmlns:m="http://schemas.openxmlformats.org/officeDocument/2006/math" xmlns:v="urn:schemas-microsoft-com:vml" xmlns:wp14="http://schemas.microsoft.com/office/word/2010/wordprocessingDrawing" xmlns:wp="http://schemas.openxmlformats.org/drawingml/2006/wordprocessingDrawing" xmlns:w10="urn:schemas-microsoft-com:office:word" xmlns:w="http://schemas.openxmlformats.org/wordprocessingml/2006/main" xmlns:w14="http://schemas.microsoft.com/office/word/2010/wordml" xmlns:w15="http://schemas.microsoft.com/office/word/2012/wordml" xmlns:w16cex="http://schemas.microsoft.com/office/word/2018/wordml/cex" xmlns:w16cid="http://schemas.microsoft.com/office/word/2016/wordml/cid" xmlns:w16="http://schemas.microsoft.com/office/word/2018/wordml" xmlns:w16se="http://schemas.microsoft.com/office/word/2015/wordml/symex" xmlns:wpg="http://schemas.microsoft.com/office/word/2010/wordprocessingGroup" xmlns:wpi="http://schemas.microsoft.com/office/word/2010/wordprocessingInk" xmlns:wne="http://schemas.microsoft.com/office/word/2006/wordml" xmlns:wps="http://schemas.microsoft.com/office/word/2010/wordprocessingShape" mc:Ignorable="w14 w15 w16se w16cid w16 w16cex wp14">
+<w:hdr xmlns:wpc="http://schemas.microsoft.com/office/word/2010/wordprocessingCanvas" xmlns:mc="http://schemas.openxmlformats.org/markup-compatibility/2006" xmlns:o="urn:schemas-microsoft-com:office:office" xmlns:r="http://schemas.openxmlformats.org/officeDocument/2006/relationships" xmlns:m="http://schemas.openxmlformats.org/officeDocument/2006/math" xmlns:v="urn:schemas-microsoft-com:vml" xmlns:wp14="http://schemas.microsoft.com/office/word/2010/wordprocessingDrawing" xmlns:wp="http://schemas.openxmlformats.org/drawingml/2006/wordprocessingDrawing" xmlns:w10="urn:schemas-microsoft-com:office:word" xmlns:w="http://schemas.openxmlformats.org/wordprocessingml/2006/main" xmlns:w14="http://schemas.microsoft.com/office/word/2010/wordml" xmlns:w15="http://schemas.microsoft.com/office/word/2012/wordml" xmlns:wpg="http://schemas.microsoft.com/office/word/2010/wordprocessingGroup" xmlns:wpi="http://schemas.microsoft.com/office/word/2010/wordprocessingInk" xmlns:wne="http://schemas.microsoft.com/office/word/2006/wordml" xmlns:wps="http://schemas.microsoft.com/office/word/2010/wordprocessingShape" mc:Ignorable="w14 w15 wp14">
   <w:p>
     <w:pPr>
       <w:pStyle w:val="Header"/>
@@ -3854,7 +3921,7 @@
         <wp:inline distT="0" distB="0" distL="0" distR="0" wp14:anchorId="3AC4C6F4" wp14:editId="3AC4C6F5">
           <wp:extent cx="3067050" cy="685800"/>
           <wp:effectExtent l="0" t="0" r="0" b="0"/>
-          <wp:docPr id="5" name="Picture 5"/>
+          <wp:docPr id="1" name="Picture 1"/>
           <wp:cNvGraphicFramePr>
             <a:graphicFrameLocks xmlns:a="http://schemas.openxmlformats.org/drawingml/2006/main" noChangeAspect="1"/>
           </wp:cNvGraphicFramePr>
@@ -3914,7 +3981,7 @@
 </file>
 
 <file path=word/numbering.xml><?xml version="1.0" encoding="utf-8"?>
-<w:numbering xmlns:wpc="http://schemas.microsoft.com/office/word/2010/wordprocessingCanvas" xmlns:cx="http://schemas.microsoft.com/office/drawing/2014/chartex" xmlns:cx1="http://schemas.microsoft.com/office/drawing/2015/9/8/chartex" xmlns:cx2="http://schemas.microsoft.com/office/drawing/2015/10/21/chartex" xmlns:cx3="http://schemas.microsoft.com/office/drawing/2016/5/9/chartex" xmlns:cx4="http://schemas.microsoft.com/office/drawing/2016/5/10/chartex" xmlns:cx5="http://schemas.microsoft.com/office/drawing/2016/5/11/chartex" xmlns:cx6="http://schemas.microsoft.com/office/drawing/2016/5/12/chartex" xmlns:cx7="http://schemas.microsoft.com/office/drawing/2016/5/13/chartex" xmlns:cx8="http://schemas.microsoft.com/office/drawing/2016/5/14/chartex" xmlns:mc="http://schemas.openxmlformats.org/markup-compatibility/2006" xmlns:aink="http://schemas.microsoft.com/office/drawing/2016/ink" xmlns:am3d="http://schemas.microsoft.com/office/drawing/2017/model3d" xmlns:o="urn:schemas-microsoft-com:office:office" xmlns:r="http://schemas.openxmlformats.org/officeDocument/2006/relationships" xmlns:m="http://schemas.openxmlformats.org/officeDocument/2006/math" xmlns:v="urn:schemas-microsoft-com:vml" xmlns:wp14="http://schemas.microsoft.com/office/word/2010/wordprocessingDrawing" xmlns:wp="http://schemas.openxmlformats.org/drawingml/2006/wordprocessingDrawing" xmlns:w10="urn:schemas-microsoft-com:office:word" xmlns:w="http://schemas.openxmlformats.org/wordprocessingml/2006/main" xmlns:w14="http://schemas.microsoft.com/office/word/2010/wordml" xmlns:w15="http://schemas.microsoft.com/office/word/2012/wordml" xmlns:w16cex="http://schemas.microsoft.com/office/word/2018/wordml/cex" xmlns:w16cid="http://schemas.microsoft.com/office/word/2016/wordml/cid" xmlns:w16="http://schemas.microsoft.com/office/word/2018/wordml" xmlns:w16se="http://schemas.microsoft.com/office/word/2015/wordml/symex" xmlns:wpg="http://schemas.microsoft.com/office/word/2010/wordprocessingGroup" xmlns:wpi="http://schemas.microsoft.com/office/word/2010/wordprocessingInk" xmlns:wne="http://schemas.microsoft.com/office/word/2006/wordml" xmlns:wps="http://schemas.microsoft.com/office/word/2010/wordprocessingShape" mc:Ignorable="w14 w15 w16se w16cid w16 w16cex wp14">
+<w:numbering xmlns:wpc="http://schemas.microsoft.com/office/word/2010/wordprocessingCanvas" xmlns:mc="http://schemas.openxmlformats.org/markup-compatibility/2006" xmlns:o="urn:schemas-microsoft-com:office:office" xmlns:r="http://schemas.openxmlformats.org/officeDocument/2006/relationships" xmlns:m="http://schemas.openxmlformats.org/officeDocument/2006/math" xmlns:v="urn:schemas-microsoft-com:vml" xmlns:wp14="http://schemas.microsoft.com/office/word/2010/wordprocessingDrawing" xmlns:wp="http://schemas.openxmlformats.org/drawingml/2006/wordprocessingDrawing" xmlns:w10="urn:schemas-microsoft-com:office:word" xmlns:w="http://schemas.openxmlformats.org/wordprocessingml/2006/main" xmlns:w14="http://schemas.microsoft.com/office/word/2010/wordml" xmlns:w15="http://schemas.microsoft.com/office/word/2012/wordml" xmlns:wpg="http://schemas.microsoft.com/office/word/2010/wordprocessingGroup" xmlns:wpi="http://schemas.microsoft.com/office/word/2010/wordprocessingInk" xmlns:wne="http://schemas.microsoft.com/office/word/2006/wordml" xmlns:wps="http://schemas.microsoft.com/office/word/2010/wordprocessingShape" mc:Ignorable="w14 w15 wp14">
   <w:abstractNum w:abstractNumId="0" w15:restartNumberingAfterBreak="0">
     <w:nsid w:val="06790F22"/>
     <w:multiLevelType w:val="hybridMultilevel"/>
@@ -5117,7 +5184,7 @@
 </file>
 
 <file path=word/styles.xml><?xml version="1.0" encoding="utf-8"?>
-<w:styles xmlns:mc="http://schemas.openxmlformats.org/markup-compatibility/2006" xmlns:r="http://schemas.openxmlformats.org/officeDocument/2006/relationships" xmlns:w="http://schemas.openxmlformats.org/wordprocessingml/2006/main" xmlns:w14="http://schemas.microsoft.com/office/word/2010/wordml" xmlns:w15="http://schemas.microsoft.com/office/word/2012/wordml" xmlns:w16cex="http://schemas.microsoft.com/office/word/2018/wordml/cex" xmlns:w16cid="http://schemas.microsoft.com/office/word/2016/wordml/cid" xmlns:w16="http://schemas.microsoft.com/office/word/2018/wordml" xmlns:w16se="http://schemas.microsoft.com/office/word/2015/wordml/symex" mc:Ignorable="w14 w15 w16se w16cid w16 w16cex">
+<w:styles xmlns:mc="http://schemas.openxmlformats.org/markup-compatibility/2006" xmlns:r="http://schemas.openxmlformats.org/officeDocument/2006/relationships" xmlns:w="http://schemas.openxmlformats.org/wordprocessingml/2006/main" xmlns:w14="http://schemas.microsoft.com/office/word/2010/wordml" xmlns:w15="http://schemas.microsoft.com/office/word/2012/wordml" mc:Ignorable="w14 w15">
   <w:docDefaults>
     <w:rPrDefault>
       <w:rPr>
@@ -5127,7 +5194,7 @@
     </w:rPrDefault>
     <w:pPrDefault/>
   </w:docDefaults>
-  <w:latentStyles w:defLockedState="0" w:defUIPriority="99" w:defSemiHidden="0" w:defUnhideWhenUsed="0" w:defQFormat="0" w:count="376">
+  <w:latentStyles w:defLockedState="0" w:defUIPriority="99" w:defSemiHidden="0" w:defUnhideWhenUsed="0" w:defQFormat="0" w:count="371">
     <w:lsdException w:name="Normal" w:uiPriority="0" w:qFormat="1"/>
     <w:lsdException w:name="heading 1" w:uiPriority="9" w:qFormat="1"/>
     <w:lsdException w:name="heading 2" w:semiHidden="1" w:uiPriority="9" w:unhideWhenUsed="1" w:qFormat="1"/>
@@ -5233,6 +5300,7 @@
     <w:lsdException w:name="HTML Sample" w:semiHidden="1" w:unhideWhenUsed="1"/>
     <w:lsdException w:name="HTML Typewriter" w:semiHidden="1" w:unhideWhenUsed="1"/>
     <w:lsdException w:name="HTML Variable" w:semiHidden="1" w:unhideWhenUsed="1"/>
+    <w:lsdException w:name="Normal Table" w:semiHidden="1" w:unhideWhenUsed="1"/>
     <w:lsdException w:name="annotation subject" w:semiHidden="1" w:unhideWhenUsed="1"/>
     <w:lsdException w:name="No List" w:semiHidden="1" w:unhideWhenUsed="1"/>
     <w:lsdException w:name="Outline List 1" w:semiHidden="1" w:unhideWhenUsed="1"/>
@@ -5275,8 +5343,11 @@
     <w:lsdException w:name="Table Contemporary" w:semiHidden="1" w:unhideWhenUsed="1"/>
     <w:lsdException w:name="Table Elegant" w:semiHidden="1" w:unhideWhenUsed="1"/>
     <w:lsdException w:name="Table Professional" w:semiHidden="1" w:unhideWhenUsed="1"/>
+    <w:lsdException w:name="Table Subtle 1" w:semiHidden="1" w:unhideWhenUsed="1"/>
     <w:lsdException w:name="Table Subtle 2" w:semiHidden="1" w:unhideWhenUsed="1"/>
     <w:lsdException w:name="Table Web 1" w:semiHidden="1" w:unhideWhenUsed="1"/>
+    <w:lsdException w:name="Table Web 2" w:semiHidden="1" w:unhideWhenUsed="1"/>
+    <w:lsdException w:name="Table Web 3" w:semiHidden="1" w:unhideWhenUsed="1"/>
     <w:lsdException w:name="Balloon Text" w:semiHidden="1" w:unhideWhenUsed="1"/>
     <w:lsdException w:name="Table Grid" w:uiPriority="39"/>
     <w:lsdException w:name="Table Theme" w:semiHidden="1" w:unhideWhenUsed="1"/>
@@ -5495,11 +5566,6 @@
     <w:lsdException w:name="List Table 5 Dark Accent 6" w:uiPriority="50"/>
     <w:lsdException w:name="List Table 6 Colorful Accent 6" w:uiPriority="51"/>
     <w:lsdException w:name="List Table 7 Colorful Accent 6" w:uiPriority="52"/>
-    <w:lsdException w:name="Mention" w:semiHidden="1" w:unhideWhenUsed="1"/>
-    <w:lsdException w:name="Smart Hyperlink" w:semiHidden="1" w:unhideWhenUsed="1"/>
-    <w:lsdException w:name="Hashtag" w:semiHidden="1" w:unhideWhenUsed="1"/>
-    <w:lsdException w:name="Unresolved Mention" w:semiHidden="1" w:unhideWhenUsed="1"/>
-    <w:lsdException w:name="Smart Link" w:semiHidden="1" w:unhideWhenUsed="1"/>
   </w:latentStyles>
   <w:style w:type="paragraph" w:default="1" w:styleId="Normal">
     <w:name w:val="Normal"/>
@@ -6308,6 +6374,15 @@
 </file>
 
 <file path=customXml/item2.xml><?xml version="1.0" encoding="utf-8"?>
+<p:properties xmlns:p="http://schemas.microsoft.com/office/2006/metadata/properties" xmlns:xsi="http://www.w3.org/2001/XMLSchema-instance" xmlns:pc="http://schemas.microsoft.com/office/infopath/2007/PartnerControls">
+  <documentManagement>
+    <_ip_UnifiedCompliancePolicyUIAction xmlns="http://schemas.microsoft.com/sharepoint/v3" xsi:nil="true"/>
+    <_ip_UnifiedCompliancePolicyProperties xmlns="http://schemas.microsoft.com/sharepoint/v3" xsi:nil="true"/>
+  </documentManagement>
+</p:properties>
+</file>
+
+<file path=customXml/item3.xml><?xml version="1.0" encoding="utf-8"?>
 <ct:contentTypeSchema xmlns:ct="http://schemas.microsoft.com/office/2006/metadata/contentType" xmlns:ma="http://schemas.microsoft.com/office/2006/metadata/properties/metaAttributes" ct:_="" ma:_="" ma:contentTypeName="Document" ma:contentTypeID="0x010100B9FDC2B66788A044965A7B8958E6244A" ma:contentTypeVersion="1251" ma:contentTypeDescription="Create a new document." ma:contentTypeScope="" ma:versionID="6c2c36359d71eb747fbb188f75fc8d29">
   <xsd:schema xmlns:xsd="http://www.w3.org/2001/XMLSchema" xmlns:xs="http://www.w3.org/2001/XMLSchema" xmlns:p="http://schemas.microsoft.com/office/2006/metadata/properties" xmlns:ns1="http://schemas.microsoft.com/sharepoint/v3" xmlns:ns2="d6188da8-f31e-469a-aed4-03a23c44e36a" targetNamespace="http://schemas.microsoft.com/office/2006/metadata/properties" ma:root="true" ma:fieldsID="08acee74153637279a480e75df712a71" ns1:_="" ns2:_="">
     <xsd:import namespace="http://schemas.microsoft.com/sharepoint/v3"/>
@@ -6496,15 +6571,6 @@
 </ct:contentTypeSchema>
 </file>
 
-<file path=customXml/item3.xml><?xml version="1.0" encoding="utf-8"?>
-<p:properties xmlns:p="http://schemas.microsoft.com/office/2006/metadata/properties" xmlns:xsi="http://www.w3.org/2001/XMLSchema-instance" xmlns:pc="http://schemas.microsoft.com/office/infopath/2007/PartnerControls">
-  <documentManagement>
-    <_ip_UnifiedCompliancePolicyUIAction xmlns="http://schemas.microsoft.com/sharepoint/v3" xsi:nil="true"/>
-    <_ip_UnifiedCompliancePolicyProperties xmlns="http://schemas.microsoft.com/sharepoint/v3" xsi:nil="true"/>
-  </documentManagement>
-</p:properties>
-</file>
-
 <file path=customXml/itemProps1.xml><?xml version="1.0" encoding="utf-8"?>
 <ds:datastoreItem xmlns:ds="http://schemas.openxmlformats.org/officeDocument/2006/customXml" ds:itemID="{DEAE2935-652D-42F6-AFDE-C5D6AD6806BA}">
   <ds:schemaRefs>
@@ -6514,6 +6580,16 @@
 </file>
 
 <file path=customXml/itemProps2.xml><?xml version="1.0" encoding="utf-8"?>
+<ds:datastoreItem xmlns:ds="http://schemas.openxmlformats.org/officeDocument/2006/customXml" ds:itemID="{153FF660-CCF1-4512-96BC-1D7D61FD195C}">
+  <ds:schemaRefs>
+    <ds:schemaRef ds:uri="http://schemas.microsoft.com/office/2006/metadata/properties"/>
+    <ds:schemaRef ds:uri="http://schemas.microsoft.com/office/infopath/2007/PartnerControls"/>
+    <ds:schemaRef ds:uri="http://schemas.microsoft.com/sharepoint/v3"/>
+  </ds:schemaRefs>
+</ds:datastoreItem>
+</file>
+
+<file path=customXml/itemProps3.xml><?xml version="1.0" encoding="utf-8"?>
 <ds:datastoreItem xmlns:ds="http://schemas.openxmlformats.org/officeDocument/2006/customXml" ds:itemID="{161C26DA-BDE9-4CF8-AF23-FC76FCFFDB1A}">
   <ds:schemaRefs>
     <ds:schemaRef ds:uri="http://schemas.microsoft.com/office/2006/metadata/contentType"/>
@@ -6530,14 +6606,4 @@
     <ds:schemaRef ds:uri="http://schemas.microsoft.com/internal/obd"/>
   </ds:schemaRefs>
 </ds:datastoreItem>
-</file>
-
-<file path=customXml/itemProps3.xml><?xml version="1.0" encoding="utf-8"?>
-<ds:datastoreItem xmlns:ds="http://schemas.openxmlformats.org/officeDocument/2006/customXml" ds:itemID="{153FF660-CCF1-4512-96BC-1D7D61FD195C}">
-  <ds:schemaRefs>
-    <ds:schemaRef ds:uri="http://schemas.microsoft.com/office/2006/metadata/properties"/>
-    <ds:schemaRef ds:uri="http://schemas.microsoft.com/office/infopath/2007/PartnerControls"/>
-    <ds:schemaRef ds:uri="http://schemas.microsoft.com/sharepoint/v3"/>
-  </ds:schemaRefs>
-</ds:datastoreItem>
 </file>
</xml_diff>